<commit_message>
Update Nhóm 6 báo cáo đồ án mạng.docx
</commit_message>
<xml_diff>
--- a/Nhóm 6 báo cáo đồ án mạng.docx
+++ b/Nhóm 6 báo cáo đồ án mạng.docx
@@ -1,6 +1,6 @@
 
 <file path=word/document.xml><?xml version="1.0" encoding="utf-8"?>
-<w:document xmlns:wpc="http://schemas.microsoft.com/office/word/2010/wordprocessingCanvas" xmlns:cx="http://schemas.microsoft.com/office/drawing/2014/chartex" xmlns:mc="http://schemas.openxmlformats.org/markup-compatibility/2006" xmlns:o="urn:schemas-microsoft-com:office:office" xmlns:r="http://schemas.openxmlformats.org/officeDocument/2006/relationships" xmlns:m="http://schemas.openxmlformats.org/officeDocument/2006/math" xmlns:v="urn:schemas-microsoft-com:vml" xmlns:wp14="http://schemas.microsoft.com/office/word/2010/wordprocessingDrawing" xmlns:wp="http://schemas.openxmlformats.org/drawingml/2006/wordprocessingDrawing" xmlns:w10="urn:schemas-microsoft-com:office:word" xmlns:w="http://schemas.openxmlformats.org/wordprocessingml/2006/main" xmlns:w14="http://schemas.microsoft.com/office/word/2010/wordml" xmlns:w15="http://schemas.microsoft.com/office/word/2012/wordml" xmlns:w16se="http://schemas.microsoft.com/office/word/2015/wordml/symex" xmlns:wpg="http://schemas.microsoft.com/office/word/2010/wordprocessingGroup" xmlns:wpi="http://schemas.microsoft.com/office/word/2010/wordprocessingInk" xmlns:wne="http://schemas.microsoft.com/office/word/2006/wordml" xmlns:wps="http://schemas.microsoft.com/office/word/2010/wordprocessingShape" mc:Ignorable="w14 w15 w16se wp14">
+<w:document xmlns:wpc="http://schemas.microsoft.com/office/word/2010/wordprocessingCanvas" xmlns:cx="http://schemas.microsoft.com/office/drawing/2014/chartex" xmlns:cx1="http://schemas.microsoft.com/office/drawing/2015/9/8/chartex" xmlns:cx2="http://schemas.microsoft.com/office/drawing/2015/10/21/chartex" xmlns:cx3="http://schemas.microsoft.com/office/drawing/2016/5/9/chartex" xmlns:cx4="http://schemas.microsoft.com/office/drawing/2016/5/10/chartex" xmlns:cx5="http://schemas.microsoft.com/office/drawing/2016/5/11/chartex" xmlns:cx6="http://schemas.microsoft.com/office/drawing/2016/5/12/chartex" xmlns:cx7="http://schemas.microsoft.com/office/drawing/2016/5/13/chartex" xmlns:cx8="http://schemas.microsoft.com/office/drawing/2016/5/14/chartex" xmlns:mc="http://schemas.openxmlformats.org/markup-compatibility/2006" xmlns:aink="http://schemas.microsoft.com/office/drawing/2016/ink" xmlns:am3d="http://schemas.microsoft.com/office/drawing/2017/model3d" xmlns:o="urn:schemas-microsoft-com:office:office" xmlns:r="http://schemas.openxmlformats.org/officeDocument/2006/relationships" xmlns:m="http://schemas.openxmlformats.org/officeDocument/2006/math" xmlns:v="urn:schemas-microsoft-com:vml" xmlns:wp14="http://schemas.microsoft.com/office/word/2010/wordprocessingDrawing" xmlns:wp="http://schemas.openxmlformats.org/drawingml/2006/wordprocessingDrawing" xmlns:w10="urn:schemas-microsoft-com:office:word" xmlns:w="http://schemas.openxmlformats.org/wordprocessingml/2006/main" xmlns:w14="http://schemas.microsoft.com/office/word/2010/wordml" xmlns:w15="http://schemas.microsoft.com/office/word/2012/wordml" xmlns:w16cex="http://schemas.microsoft.com/office/word/2018/wordml/cex" xmlns:w16cid="http://schemas.microsoft.com/office/word/2016/wordml/cid" xmlns:w16="http://schemas.microsoft.com/office/word/2018/wordml" xmlns:w16se="http://schemas.microsoft.com/office/word/2015/wordml/symex" xmlns:wpg="http://schemas.microsoft.com/office/word/2010/wordprocessingGroup" xmlns:wpi="http://schemas.microsoft.com/office/word/2010/wordprocessingInk" xmlns:wne="http://schemas.microsoft.com/office/word/2006/wordml" xmlns:wps="http://schemas.microsoft.com/office/word/2010/wordprocessingShape" mc:Ignorable="w14 w15 w16se w16cid w16 w16cex wp14">
   <w:body>
     <w:p>
       <w:pPr>
@@ -17,11 +17,12 @@
       <w:r>
         <w:rPr>
           <w:rFonts w:ascii="Times New Roman" w:hAnsi="Times New Roman" w:cs="Times New Roman"/>
+          <w:lang w:val="en-US"/>
         </w:rPr>
         <mc:AlternateContent>
           <mc:Choice Requires="wpg">
             <w:drawing>
-              <wp:anchor distT="0" distB="0" distL="114300" distR="114300" simplePos="0" relativeHeight="251659264" behindDoc="0" locked="0" layoutInCell="1" hidden="0" allowOverlap="1" wp14:anchorId="00A3011F" wp14:editId="086EA003">
+              <wp:anchor distT="0" distB="0" distL="114300" distR="114300" simplePos="0" relativeHeight="251659264" behindDoc="0" locked="0" layoutInCell="1" hidden="0" allowOverlap="1" wp14:anchorId="4CBAB848" wp14:editId="323C891C">
                 <wp:simplePos x="0" y="0"/>
                 <wp:positionH relativeFrom="column">
                   <wp:posOffset>-114299</wp:posOffset>
@@ -741,7 +742,7 @@
           </mc:Choice>
           <mc:Fallback>
             <w:pict>
-              <v:group w14:anchorId="00A3011F" id="Group 1" o:spid="_x0000_s1026" style="position:absolute;margin-left:-9pt;margin-top:-46pt;width:502.45pt;height:739.6pt;z-index:251659264" coordorigin="21554" coordsize="63811,75600" o:gfxdata="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">
+              <v:group w14:anchorId="4CBAB848" id="Group 1" o:spid="_x0000_s1026" style="position:absolute;margin-left:-9pt;margin-top:-46pt;width:502.45pt;height:739.6pt;z-index:251659264" coordorigin="21554" coordsize="63811,75600" o:gfxdata="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">
                 <v:group id="Group 2" o:spid="_x0000_s1027" style="position:absolute;left:21554;width:63811;height:75600" coordsize="59423,92881" o:gfxdata="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">
                   <v:rect id="Rectangle 3" o:spid="_x0000_s1028" style="position:absolute;width:59400;height:92875;visibility:visible;mso-wrap-style:square;v-text-anchor:middle" o:gfxdata="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" filled="f" stroked="f">
                     <v:textbox inset="2.53958mm,2.53958mm,2.53958mm,2.53958mm">
@@ -1540,7 +1541,7 @@
           <w:lang w:val="en-US"/>
         </w:rPr>
       </w:pPr>
-      <w:bookmarkStart w:id="0" w:name="_Toc59208238"/>
+      <w:bookmarkStart w:id="0" w:name="_Toc59522435"/>
       <w:r>
         <w:rPr>
           <w:rFonts w:ascii="Times New Roman" w:eastAsia="Times New Roman" w:hAnsi="Times New Roman" w:cs="Times New Roman"/>
@@ -1557,6 +1558,13 @@
     </w:p>
     <w:sdt>
       <w:sdtPr>
+        <w:rPr>
+          <w:rFonts w:ascii="Calibri" w:eastAsia="Calibri" w:hAnsi="Calibri" w:cs="Calibri"/>
+          <w:color w:val="auto"/>
+          <w:sz w:val="22"/>
+          <w:szCs w:val="22"/>
+          <w:lang w:val="vi-VN"/>
+        </w:rPr>
         <w:id w:val="-765926847"/>
         <w:docPartObj>
           <w:docPartGallery w:val="Table of Contents"/>
@@ -1565,13 +1573,8 @@
       </w:sdtPr>
       <w:sdtEndPr>
         <w:rPr>
-          <w:rFonts w:ascii="Calibri" w:eastAsia="Calibri" w:hAnsi="Calibri" w:cs="Calibri"/>
           <w:b/>
           <w:bCs/>
-          <w:color w:val="auto"/>
-          <w:sz w:val="22"/>
-          <w:szCs w:val="22"/>
-          <w:lang w:val="vi-VN"/>
         </w:rPr>
       </w:sdtEndPr>
       <w:sdtContent>
@@ -1612,7 +1615,7 @@
             </w:rPr>
             <w:fldChar w:fldCharType="separate"/>
           </w:r>
-          <w:hyperlink w:anchor="_Toc59208238" w:history="1">
+          <w:hyperlink w:anchor="_Toc59522435" w:history="1">
             <w:r>
               <w:rPr>
                 <w:rStyle w:val="Hyperlink"/>
@@ -1638,7 +1641,7 @@
               <w:rPr>
                 <w:webHidden/>
               </w:rPr>
-              <w:instrText xml:space="preserve"> PAGEREF _Toc59208238 \h </w:instrText>
+              <w:instrText xml:space="preserve"> PAGEREF _Toc59522435 \h </w:instrText>
             </w:r>
             <w:r>
               <w:rPr>
@@ -1676,7 +1679,7 @@
               <w:lang w:val="en-US"/>
             </w:rPr>
           </w:pPr>
-          <w:hyperlink w:anchor="_Toc59208239" w:history="1">
+          <w:hyperlink w:anchor="_Toc59522436" w:history="1">
             <w:r>
               <w:rPr>
                 <w:rStyle w:val="Hyperlink"/>
@@ -1701,7 +1704,7 @@
               <w:rPr>
                 <w:webHidden/>
               </w:rPr>
-              <w:instrText xml:space="preserve"> PAGEREF _Toc59208239 \h </w:instrText>
+              <w:instrText xml:space="preserve"> PAGEREF _Toc59522436 \h </w:instrText>
             </w:r>
             <w:r>
               <w:rPr>
@@ -1718,7 +1721,7 @@
               <w:rPr>
                 <w:webHidden/>
               </w:rPr>
-              <w:t>2</w:t>
+              <w:t>3</w:t>
             </w:r>
             <w:r>
               <w:rPr>
@@ -1739,7 +1742,7 @@
               <w:lang w:val="en-US"/>
             </w:rPr>
           </w:pPr>
-          <w:hyperlink w:anchor="_Toc59208240" w:history="1">
+          <w:hyperlink w:anchor="_Toc59522437" w:history="1">
             <w:r>
               <w:rPr>
                 <w:rStyle w:val="Hyperlink"/>
@@ -1764,7 +1767,7 @@
               <w:rPr>
                 <w:webHidden/>
               </w:rPr>
-              <w:instrText xml:space="preserve"> PAGEREF _Toc59208240 \h </w:instrText>
+              <w:instrText xml:space="preserve"> PAGEREF _Toc59522437 \h </w:instrText>
             </w:r>
             <w:r>
               <w:rPr>
@@ -1781,7 +1784,7 @@
               <w:rPr>
                 <w:webHidden/>
               </w:rPr>
-              <w:t>3</w:t>
+              <w:t>4</w:t>
             </w:r>
             <w:r>
               <w:rPr>
@@ -1802,7 +1805,7 @@
               <w:lang w:val="en-US"/>
             </w:rPr>
           </w:pPr>
-          <w:hyperlink w:anchor="_Toc59208241" w:history="1">
+          <w:hyperlink w:anchor="_Toc59522438" w:history="1">
             <w:r>
               <w:rPr>
                 <w:rStyle w:val="Hyperlink"/>
@@ -1834,7 +1837,7 @@
               <w:rPr>
                 <w:webHidden/>
               </w:rPr>
-              <w:instrText xml:space="preserve"> PAGEREF _Toc59208241 \h </w:instrText>
+              <w:instrText xml:space="preserve"> PAGEREF _Toc59522438 \h </w:instrText>
             </w:r>
             <w:r>
               <w:rPr>
@@ -1873,7 +1876,7 @@
               <w:lang w:val="en-US"/>
             </w:rPr>
           </w:pPr>
-          <w:hyperlink w:anchor="_Toc59208242" w:history="1">
+          <w:hyperlink w:anchor="_Toc59522439" w:history="1">
             <w:r>
               <w:rPr>
                 <w:rStyle w:val="Hyperlink"/>
@@ -1913,7 +1916,7 @@
               <w:rPr>
                 <w:webHidden/>
               </w:rPr>
-              <w:instrText xml:space="preserve"> PAGEREF _Toc59208242 \h </w:instrText>
+              <w:instrText xml:space="preserve"> PAGEREF _Toc59522439 \h </w:instrText>
             </w:r>
             <w:r>
               <w:rPr>
@@ -1952,7 +1955,7 @@
               <w:lang w:val="en-US"/>
             </w:rPr>
           </w:pPr>
-          <w:hyperlink w:anchor="_Toc59208243" w:history="1">
+          <w:hyperlink w:anchor="_Toc59522440" w:history="1">
             <w:r>
               <w:rPr>
                 <w:rStyle w:val="Hyperlink"/>
@@ -1992,7 +1995,7 @@
               <w:rPr>
                 <w:webHidden/>
               </w:rPr>
-              <w:instrText xml:space="preserve"> PAGEREF _Toc59208243 \h </w:instrText>
+              <w:instrText xml:space="preserve"> PAGEREF _Toc59522440 \h </w:instrText>
             </w:r>
             <w:r>
               <w:rPr>
@@ -2018,8 +2021,6 @@
               <w:fldChar w:fldCharType="end"/>
             </w:r>
           </w:hyperlink>
-          <w:bookmarkStart w:id="1" w:name="_GoBack"/>
-          <w:bookmarkEnd w:id="1"/>
         </w:p>
         <w:p>
           <w:pPr>
@@ -2033,7 +2034,7 @@
               <w:lang w:val="en-US"/>
             </w:rPr>
           </w:pPr>
-          <w:hyperlink w:anchor="_Toc59208244" w:history="1">
+          <w:hyperlink w:anchor="_Toc59522441" w:history="1">
             <w:r>
               <w:rPr>
                 <w:rStyle w:val="Hyperlink"/>
@@ -2073,7 +2074,7 @@
               <w:rPr>
                 <w:webHidden/>
               </w:rPr>
-              <w:instrText xml:space="preserve"> PAGEREF _Toc59208244 \h </w:instrText>
+              <w:instrText xml:space="preserve"> PAGEREF _Toc59522441 \h </w:instrText>
             </w:r>
             <w:r>
               <w:rPr>
@@ -2112,7 +2113,7 @@
               <w:lang w:val="en-US"/>
             </w:rPr>
           </w:pPr>
-          <w:hyperlink w:anchor="_Toc59208245" w:history="1">
+          <w:hyperlink w:anchor="_Toc59522442" w:history="1">
             <w:r>
               <w:rPr>
                 <w:rStyle w:val="Hyperlink"/>
@@ -2152,7 +2153,7 @@
               <w:rPr>
                 <w:webHidden/>
               </w:rPr>
-              <w:instrText xml:space="preserve"> PAGEREF _Toc59208245 \h </w:instrText>
+              <w:instrText xml:space="preserve"> PAGEREF _Toc59522442 \h </w:instrText>
             </w:r>
             <w:r>
               <w:rPr>
@@ -2191,7 +2192,7 @@
               <w:lang w:val="en-US"/>
             </w:rPr>
           </w:pPr>
-          <w:hyperlink w:anchor="_Toc59208246" w:history="1">
+          <w:hyperlink w:anchor="_Toc59522443" w:history="1">
             <w:r>
               <w:rPr>
                 <w:rStyle w:val="Hyperlink"/>
@@ -2231,7 +2232,7 @@
               <w:rPr>
                 <w:webHidden/>
               </w:rPr>
-              <w:instrText xml:space="preserve"> PAGEREF _Toc59208246 \h </w:instrText>
+              <w:instrText xml:space="preserve"> PAGEREF _Toc59522443 \h </w:instrText>
             </w:r>
             <w:r>
               <w:rPr>
@@ -2270,7 +2271,7 @@
               <w:lang w:val="en-US"/>
             </w:rPr>
           </w:pPr>
-          <w:hyperlink w:anchor="_Toc59208247" w:history="1">
+          <w:hyperlink w:anchor="_Toc59522444" w:history="1">
             <w:r>
               <w:rPr>
                 <w:rStyle w:val="Hyperlink"/>
@@ -2310,7 +2311,7 @@
               <w:rPr>
                 <w:webHidden/>
               </w:rPr>
-              <w:instrText xml:space="preserve"> PAGEREF _Toc59208247 \h </w:instrText>
+              <w:instrText xml:space="preserve"> PAGEREF _Toc59522444 \h </w:instrText>
             </w:r>
             <w:r>
               <w:rPr>
@@ -2349,7 +2350,7 @@
               <w:lang w:val="en-US"/>
             </w:rPr>
           </w:pPr>
-          <w:hyperlink w:anchor="_Toc59208248" w:history="1">
+          <w:hyperlink w:anchor="_Toc59522445" w:history="1">
             <w:r>
               <w:rPr>
                 <w:rStyle w:val="Hyperlink"/>
@@ -2389,7 +2390,7 @@
               <w:rPr>
                 <w:webHidden/>
               </w:rPr>
-              <w:instrText xml:space="preserve"> PAGEREF _Toc59208248 \h </w:instrText>
+              <w:instrText xml:space="preserve"> PAGEREF _Toc59522445 \h </w:instrText>
             </w:r>
             <w:r>
               <w:rPr>
@@ -2428,7 +2429,7 @@
               <w:lang w:val="en-US"/>
             </w:rPr>
           </w:pPr>
-          <w:hyperlink w:anchor="_Toc59208249" w:history="1">
+          <w:hyperlink w:anchor="_Toc59522446" w:history="1">
             <w:r>
               <w:rPr>
                 <w:rStyle w:val="Hyperlink"/>
@@ -2468,7 +2469,7 @@
               <w:rPr>
                 <w:webHidden/>
               </w:rPr>
-              <w:instrText xml:space="preserve"> PAGEREF _Toc59208249 \h </w:instrText>
+              <w:instrText xml:space="preserve"> PAGEREF _Toc59522446 \h </w:instrText>
             </w:r>
             <w:r>
               <w:rPr>
@@ -2507,7 +2508,7 @@
               <w:lang w:val="en-US"/>
             </w:rPr>
           </w:pPr>
-          <w:hyperlink w:anchor="_Toc59208250" w:history="1">
+          <w:hyperlink w:anchor="_Toc59522447" w:history="1">
             <w:r>
               <w:rPr>
                 <w:rStyle w:val="Hyperlink"/>
@@ -2547,7 +2548,7 @@
               <w:rPr>
                 <w:webHidden/>
               </w:rPr>
-              <w:instrText xml:space="preserve"> PAGEREF _Toc59208250 \h </w:instrText>
+              <w:instrText xml:space="preserve"> PAGEREF _Toc59522447 \h </w:instrText>
             </w:r>
             <w:r>
               <w:rPr>
@@ -2586,7 +2587,7 @@
               <w:lang w:val="en-US"/>
             </w:rPr>
           </w:pPr>
-          <w:hyperlink w:anchor="_Toc59208251" w:history="1">
+          <w:hyperlink w:anchor="_Toc59522448" w:history="1">
             <w:r>
               <w:rPr>
                 <w:rStyle w:val="Hyperlink"/>
@@ -2626,7 +2627,7 @@
               <w:rPr>
                 <w:webHidden/>
               </w:rPr>
-              <w:instrText xml:space="preserve"> PAGEREF _Toc59208251 \h </w:instrText>
+              <w:instrText xml:space="preserve"> PAGEREF _Toc59522448 \h </w:instrText>
             </w:r>
             <w:r>
               <w:rPr>
@@ -2643,7 +2644,183 @@
               <w:rPr>
                 <w:webHidden/>
               </w:rPr>
-              <w:t>9</w:t>
+              <w:t>10</w:t>
+            </w:r>
+            <w:r>
+              <w:rPr>
+                <w:webHidden/>
+              </w:rPr>
+              <w:fldChar w:fldCharType="end"/>
+            </w:r>
+          </w:hyperlink>
+        </w:p>
+        <w:p>
+          <w:pPr>
+            <w:pStyle w:val="TOC3"/>
+            <w:tabs>
+              <w:tab w:val="left" w:pos="880"/>
+              <w:tab w:val="right" w:leader="dot" w:pos="9016"/>
+            </w:tabs>
+            <w:rPr>
+              <w:rFonts w:asciiTheme="minorHAnsi" w:eastAsiaTheme="minorEastAsia" w:hAnsiTheme="minorHAnsi" w:cstheme="minorBidi"/>
+              <w:lang w:val="en-US"/>
+            </w:rPr>
+          </w:pPr>
+          <w:hyperlink w:anchor="_Toc59522449" w:history="1">
+            <w:r>
+              <w:rPr>
+                <w:rStyle w:val="Hyperlink"/>
+                <w:rFonts w:ascii="Times New Roman" w:eastAsia="Times New Roman" w:hAnsi="Times New Roman" w:cs="Times New Roman"/>
+                <w:b/>
+              </w:rPr>
+              <w:t>1.</w:t>
+            </w:r>
+            <w:r>
+              <w:rPr>
+                <w:rFonts w:asciiTheme="minorHAnsi" w:eastAsiaTheme="minorEastAsia" w:hAnsiTheme="minorHAnsi" w:cstheme="minorBidi"/>
+                <w:lang w:val="en-US"/>
+              </w:rPr>
+              <w:tab/>
+            </w:r>
+            <w:r>
+              <w:rPr>
+                <w:rStyle w:val="Hyperlink"/>
+                <w:rFonts w:ascii="Times New Roman" w:eastAsia="Times New Roman" w:hAnsi="Times New Roman" w:cs="Times New Roman"/>
+                <w:b/>
+              </w:rPr>
+              <w:t>Hạn chế của thuật toán</w:t>
+            </w:r>
+            <w:r>
+              <w:rPr>
+                <w:rStyle w:val="Hyperlink"/>
+                <w:rFonts w:ascii="Times New Roman" w:eastAsia="Times New Roman" w:hAnsi="Times New Roman" w:cs="Times New Roman"/>
+                <w:b/>
+                <w:lang w:val="en-US"/>
+              </w:rPr>
+              <w:t>.</w:t>
+            </w:r>
+            <w:r>
+              <w:rPr>
+                <w:webHidden/>
+              </w:rPr>
+              <w:tab/>
+            </w:r>
+            <w:r>
+              <w:rPr>
+                <w:webHidden/>
+              </w:rPr>
+              <w:fldChar w:fldCharType="begin"/>
+            </w:r>
+            <w:r>
+              <w:rPr>
+                <w:webHidden/>
+              </w:rPr>
+              <w:instrText xml:space="preserve"> PAGEREF _Toc59522449 \h </w:instrText>
+            </w:r>
+            <w:r>
+              <w:rPr>
+                <w:webHidden/>
+              </w:rPr>
+            </w:r>
+            <w:r>
+              <w:rPr>
+                <w:webHidden/>
+              </w:rPr>
+              <w:fldChar w:fldCharType="separate"/>
+            </w:r>
+            <w:r>
+              <w:rPr>
+                <w:webHidden/>
+              </w:rPr>
+              <w:t>10</w:t>
+            </w:r>
+            <w:r>
+              <w:rPr>
+                <w:webHidden/>
+              </w:rPr>
+              <w:fldChar w:fldCharType="end"/>
+            </w:r>
+          </w:hyperlink>
+        </w:p>
+        <w:p>
+          <w:pPr>
+            <w:pStyle w:val="TOC3"/>
+            <w:tabs>
+              <w:tab w:val="left" w:pos="880"/>
+              <w:tab w:val="right" w:leader="dot" w:pos="9016"/>
+            </w:tabs>
+            <w:rPr>
+              <w:rFonts w:asciiTheme="minorHAnsi" w:eastAsiaTheme="minorEastAsia" w:hAnsiTheme="minorHAnsi" w:cstheme="minorBidi"/>
+              <w:lang w:val="en-US"/>
+            </w:rPr>
+          </w:pPr>
+          <w:hyperlink w:anchor="_Toc59522450" w:history="1">
+            <w:r>
+              <w:rPr>
+                <w:rStyle w:val="Hyperlink"/>
+                <w:rFonts w:ascii="Times New Roman" w:eastAsia="Times New Roman" w:hAnsi="Times New Roman" w:cs="Times New Roman"/>
+                <w:b/>
+              </w:rPr>
+              <w:t>2.</w:t>
+            </w:r>
+            <w:r>
+              <w:rPr>
+                <w:rFonts w:asciiTheme="minorHAnsi" w:eastAsiaTheme="minorEastAsia" w:hAnsiTheme="minorHAnsi" w:cstheme="minorBidi"/>
+                <w:lang w:val="en-US"/>
+              </w:rPr>
+              <w:tab/>
+            </w:r>
+            <w:r>
+              <w:rPr>
+                <w:rStyle w:val="Hyperlink"/>
+                <w:rFonts w:ascii="Times New Roman" w:eastAsia="Times New Roman" w:hAnsi="Times New Roman" w:cs="Times New Roman"/>
+                <w:b/>
+              </w:rPr>
+              <w:t>Kết luận</w:t>
+            </w:r>
+            <w:r>
+              <w:rPr>
+                <w:rStyle w:val="Hyperlink"/>
+                <w:rFonts w:ascii="Times New Roman" w:eastAsia="Times New Roman" w:hAnsi="Times New Roman" w:cs="Times New Roman"/>
+                <w:b/>
+                <w:lang w:val="en-US"/>
+              </w:rPr>
+              <w:t>.</w:t>
+            </w:r>
+            <w:r>
+              <w:rPr>
+                <w:webHidden/>
+              </w:rPr>
+              <w:tab/>
+            </w:r>
+            <w:r>
+              <w:rPr>
+                <w:webHidden/>
+              </w:rPr>
+              <w:fldChar w:fldCharType="begin"/>
+            </w:r>
+            <w:r>
+              <w:rPr>
+                <w:webHidden/>
+              </w:rPr>
+              <w:instrText xml:space="preserve"> PAGEREF _Toc59522450 \h </w:instrText>
+            </w:r>
+            <w:r>
+              <w:rPr>
+                <w:webHidden/>
+              </w:rPr>
+            </w:r>
+            <w:r>
+              <w:rPr>
+                <w:webHidden/>
+              </w:rPr>
+              <w:fldChar w:fldCharType="separate"/>
+            </w:r>
+            <w:r>
+              <w:rPr>
+                <w:webHidden/>
+              </w:rPr>
+              <w:t>10</w:t>
             </w:r>
             <w:r>
               <w:rPr>
@@ -2664,7 +2841,7 @@
               <w:lang w:val="en-US"/>
             </w:rPr>
           </w:pPr>
-          <w:hyperlink w:anchor="_Toc59208252" w:history="1">
+          <w:hyperlink w:anchor="_Toc59522451" w:history="1">
             <w:r>
               <w:rPr>
                 <w:rStyle w:val="Hyperlink"/>
@@ -2689,7 +2866,7 @@
               <w:rPr>
                 <w:webHidden/>
               </w:rPr>
-              <w:instrText xml:space="preserve"> PAGEREF _Toc59208252 \h </w:instrText>
+              <w:instrText xml:space="preserve"> PAGEREF _Toc59522451 \h </w:instrText>
             </w:r>
             <w:r>
               <w:rPr>
@@ -2706,7 +2883,7 @@
               <w:rPr>
                 <w:webHidden/>
               </w:rPr>
-              <w:t>10</w:t>
+              <w:t>11</w:t>
             </w:r>
             <w:r>
               <w:rPr>
@@ -2728,7 +2905,7 @@
               <w:lang w:val="en-US"/>
             </w:rPr>
           </w:pPr>
-          <w:hyperlink w:anchor="_Toc59208253" w:history="1">
+          <w:hyperlink w:anchor="_Toc59522452" w:history="1">
             <w:r>
               <w:rPr>
                 <w:rStyle w:val="Hyperlink"/>
@@ -2768,7 +2945,7 @@
               <w:rPr>
                 <w:webHidden/>
               </w:rPr>
-              <w:instrText xml:space="preserve"> PAGEREF _Toc59208253 \h </w:instrText>
+              <w:instrText xml:space="preserve"> PAGEREF _Toc59522452 \h </w:instrText>
             </w:r>
             <w:r>
               <w:rPr>
@@ -2785,7 +2962,7 @@
               <w:rPr>
                 <w:webHidden/>
               </w:rPr>
-              <w:t>10</w:t>
+              <w:t>11</w:t>
             </w:r>
             <w:r>
               <w:rPr>
@@ -2807,7 +2984,7 @@
               <w:lang w:val="en-US"/>
             </w:rPr>
           </w:pPr>
-          <w:hyperlink w:anchor="_Toc59208254" w:history="1">
+          <w:hyperlink w:anchor="_Toc59522453" w:history="1">
             <w:r>
               <w:rPr>
                 <w:rStyle w:val="Hyperlink"/>
@@ -2847,7 +3024,7 @@
               <w:rPr>
                 <w:webHidden/>
               </w:rPr>
-              <w:instrText xml:space="preserve"> PAGEREF _Toc59208254 \h </w:instrText>
+              <w:instrText xml:space="preserve"> PAGEREF _Toc59522453 \h </w:instrText>
             </w:r>
             <w:r>
               <w:rPr>
@@ -2864,7 +3041,7 @@
               <w:rPr>
                 <w:webHidden/>
               </w:rPr>
-              <w:t>10</w:t>
+              <w:t>11</w:t>
             </w:r>
             <w:r>
               <w:rPr>
@@ -2886,7 +3063,7 @@
               <w:lang w:val="en-US"/>
             </w:rPr>
           </w:pPr>
-          <w:hyperlink w:anchor="_Toc59208255" w:history="1">
+          <w:hyperlink w:anchor="_Toc59522454" w:history="1">
             <w:r>
               <w:rPr>
                 <w:rStyle w:val="Hyperlink"/>
@@ -2926,7 +3103,7 @@
               <w:rPr>
                 <w:webHidden/>
               </w:rPr>
-              <w:instrText xml:space="preserve"> PAGEREF _Toc59208255 \h </w:instrText>
+              <w:instrText xml:space="preserve"> PAGEREF _Toc59522454 \h </w:instrText>
             </w:r>
             <w:r>
               <w:rPr>
@@ -2943,7 +3120,7 @@
               <w:rPr>
                 <w:webHidden/>
               </w:rPr>
-              <w:t>12</w:t>
+              <w:t>13</w:t>
             </w:r>
             <w:r>
               <w:rPr>
@@ -2965,7 +3142,7 @@
               <w:lang w:val="en-US"/>
             </w:rPr>
           </w:pPr>
-          <w:hyperlink w:anchor="_Toc59208256" w:history="1">
+          <w:hyperlink w:anchor="_Toc59522455" w:history="1">
             <w:r>
               <w:rPr>
                 <w:rStyle w:val="Hyperlink"/>
@@ -3005,7 +3182,7 @@
               <w:rPr>
                 <w:webHidden/>
               </w:rPr>
-              <w:instrText xml:space="preserve"> PAGEREF _Toc59208256 \h </w:instrText>
+              <w:instrText xml:space="preserve"> PAGEREF _Toc59522455 \h </w:instrText>
             </w:r>
             <w:r>
               <w:rPr>
@@ -3022,7 +3199,7 @@
               <w:rPr>
                 <w:webHidden/>
               </w:rPr>
-              <w:t>13</w:t>
+              <w:t>14</w:t>
             </w:r>
             <w:r>
               <w:rPr>
@@ -3044,7 +3221,7 @@
               <w:lang w:val="en-US"/>
             </w:rPr>
           </w:pPr>
-          <w:hyperlink w:anchor="_Toc59208257" w:history="1">
+          <w:hyperlink w:anchor="_Toc59522456" w:history="1">
             <w:r>
               <w:rPr>
                 <w:rStyle w:val="Hyperlink"/>
@@ -3084,7 +3261,7 @@
               <w:rPr>
                 <w:webHidden/>
               </w:rPr>
-              <w:instrText xml:space="preserve"> PAGEREF _Toc59208257 \h </w:instrText>
+              <w:instrText xml:space="preserve"> PAGEREF _Toc59522456 \h </w:instrText>
             </w:r>
             <w:r>
               <w:rPr>
@@ -3123,7 +3300,7 @@
               <w:lang w:val="en-US"/>
             </w:rPr>
           </w:pPr>
-          <w:hyperlink w:anchor="_Toc59208258" w:history="1">
+          <w:hyperlink w:anchor="_Toc59522457" w:history="1">
             <w:r>
               <w:rPr>
                 <w:rStyle w:val="Hyperlink"/>
@@ -3163,7 +3340,7 @@
               <w:rPr>
                 <w:webHidden/>
               </w:rPr>
-              <w:instrText xml:space="preserve"> PAGEREF _Toc59208258 \h </w:instrText>
+              <w:instrText xml:space="preserve"> PAGEREF _Toc59522457 \h </w:instrText>
             </w:r>
             <w:r>
               <w:rPr>
@@ -3202,7 +3379,7 @@
               <w:lang w:val="en-US"/>
             </w:rPr>
           </w:pPr>
-          <w:hyperlink w:anchor="_Toc59208259" w:history="1">
+          <w:hyperlink w:anchor="_Toc59522458" w:history="1">
             <w:r>
               <w:rPr>
                 <w:rStyle w:val="Hyperlink"/>
@@ -3242,7 +3419,7 @@
               <w:rPr>
                 <w:webHidden/>
               </w:rPr>
-              <w:instrText xml:space="preserve"> PAGEREF _Toc59208259 \h </w:instrText>
+              <w:instrText xml:space="preserve"> PAGEREF _Toc59522458 \h </w:instrText>
             </w:r>
             <w:r>
               <w:rPr>
@@ -3259,7 +3436,7 @@
               <w:rPr>
                 <w:webHidden/>
               </w:rPr>
-              <w:t>16</w:t>
+              <w:t>17</w:t>
             </w:r>
             <w:r>
               <w:rPr>
@@ -3281,7 +3458,7 @@
               <w:lang w:val="en-US"/>
             </w:rPr>
           </w:pPr>
-          <w:hyperlink w:anchor="_Toc59208260" w:history="1">
+          <w:hyperlink w:anchor="_Toc59522459" w:history="1">
             <w:r>
               <w:rPr>
                 <w:rStyle w:val="Hyperlink"/>
@@ -3321,7 +3498,7 @@
               <w:rPr>
                 <w:webHidden/>
               </w:rPr>
-              <w:instrText xml:space="preserve"> PAGEREF _Toc59208260 \h </w:instrText>
+              <w:instrText xml:space="preserve"> PAGEREF _Toc59522459 \h </w:instrText>
             </w:r>
             <w:r>
               <w:rPr>
@@ -3338,7 +3515,7 @@
               <w:rPr>
                 <w:webHidden/>
               </w:rPr>
-              <w:t>16</w:t>
+              <w:t>17</w:t>
             </w:r>
             <w:r>
               <w:rPr>
@@ -3360,7 +3537,7 @@
               <w:lang w:val="en-US"/>
             </w:rPr>
           </w:pPr>
-          <w:hyperlink w:anchor="_Toc59208261" w:history="1">
+          <w:hyperlink w:anchor="_Toc59522460" w:history="1">
             <w:r>
               <w:rPr>
                 <w:rStyle w:val="Hyperlink"/>
@@ -3400,7 +3577,7 @@
               <w:rPr>
                 <w:webHidden/>
               </w:rPr>
-              <w:instrText xml:space="preserve"> PAGEREF _Toc59208261 \h </w:instrText>
+              <w:instrText xml:space="preserve"> PAGEREF _Toc59522460 \h </w:instrText>
             </w:r>
             <w:r>
               <w:rPr>
@@ -3417,7 +3594,7 @@
               <w:rPr>
                 <w:webHidden/>
               </w:rPr>
-              <w:t>16</w:t>
+              <w:t>17</w:t>
             </w:r>
             <w:r>
               <w:rPr>
@@ -3439,7 +3616,7 @@
               <w:lang w:val="en-US"/>
             </w:rPr>
           </w:pPr>
-          <w:hyperlink w:anchor="_Toc59208262" w:history="1">
+          <w:hyperlink w:anchor="_Toc59522461" w:history="1">
             <w:r>
               <w:rPr>
                 <w:rStyle w:val="Hyperlink"/>
@@ -3479,7 +3656,7 @@
               <w:rPr>
                 <w:webHidden/>
               </w:rPr>
-              <w:instrText xml:space="preserve"> PAGEREF _Toc59208262 \h </w:instrText>
+              <w:instrText xml:space="preserve"> PAGEREF _Toc59522461 \h </w:instrText>
             </w:r>
             <w:r>
               <w:rPr>
@@ -3496,7 +3673,7 @@
               <w:rPr>
                 <w:webHidden/>
               </w:rPr>
-              <w:t>16</w:t>
+              <w:t>17</w:t>
             </w:r>
             <w:r>
               <w:rPr>
@@ -3518,7 +3695,7 @@
               <w:lang w:val="en-US"/>
             </w:rPr>
           </w:pPr>
-          <w:hyperlink w:anchor="_Toc59208263" w:history="1">
+          <w:hyperlink w:anchor="_Toc59522462" w:history="1">
             <w:r>
               <w:rPr>
                 <w:rStyle w:val="Hyperlink"/>
@@ -3558,7 +3735,7 @@
               <w:rPr>
                 <w:webHidden/>
               </w:rPr>
-              <w:instrText xml:space="preserve"> PAGEREF _Toc59208263 \h </w:instrText>
+              <w:instrText xml:space="preserve"> PAGEREF _Toc59522462 \h </w:instrText>
             </w:r>
             <w:r>
               <w:rPr>
@@ -3596,7 +3773,7 @@
               <w:lang w:val="en-US"/>
             </w:rPr>
           </w:pPr>
-          <w:hyperlink w:anchor="_Toc59208264" w:history="1">
+          <w:hyperlink w:anchor="_Toc59522463" w:history="1">
             <w:r>
               <w:rPr>
                 <w:rStyle w:val="Hyperlink"/>
@@ -3621,7 +3798,7 @@
               <w:rPr>
                 <w:webHidden/>
               </w:rPr>
-              <w:instrText xml:space="preserve"> PAGEREF _Toc59208264 \h </w:instrText>
+              <w:instrText xml:space="preserve"> PAGEREF _Toc59522463 \h </w:instrText>
             </w:r>
             <w:r>
               <w:rPr>
@@ -3638,7 +3815,7 @@
               <w:rPr>
                 <w:webHidden/>
               </w:rPr>
-              <w:t>17</w:t>
+              <w:t>18</w:t>
             </w:r>
             <w:r>
               <w:rPr>
@@ -3709,7 +3886,7 @@
           <w:szCs w:val="32"/>
         </w:rPr>
       </w:pPr>
-      <w:bookmarkStart w:id="2" w:name="_Toc59208239"/>
+      <w:bookmarkStart w:id="1" w:name="_Toc59522436"/>
       <w:r>
         <w:rPr>
           <w:rFonts w:ascii="Times New Roman" w:eastAsia="Times New Roman" w:hAnsi="Times New Roman" w:cs="Times New Roman"/>
@@ -3718,7 +3895,6 @@
           <w:sz w:val="32"/>
           <w:szCs w:val="32"/>
         </w:rPr>
-        <w:lastRenderedPageBreak/>
         <w:t>L</w:t>
       </w:r>
       <w:r>
@@ -3731,7 +3907,7 @@
         </w:rPr>
         <w:t>ỜI CẢM ƠN</w:t>
       </w:r>
-      <w:bookmarkEnd w:id="2"/>
+      <w:bookmarkEnd w:id="1"/>
     </w:p>
     <w:p>
       <w:pPr>
@@ -4089,7 +4265,7 @@
           <w:szCs w:val="32"/>
         </w:rPr>
       </w:pPr>
-      <w:bookmarkStart w:id="3" w:name="_Toc59208240"/>
+      <w:bookmarkStart w:id="2" w:name="_Toc59522437"/>
       <w:r>
         <w:rPr>
           <w:rFonts w:ascii="Times New Roman" w:eastAsia="Times New Roman" w:hAnsi="Times New Roman" w:cs="Times New Roman"/>
@@ -4098,7 +4274,6 @@
           <w:sz w:val="32"/>
           <w:szCs w:val="32"/>
         </w:rPr>
-        <w:lastRenderedPageBreak/>
         <w:t>T</w:t>
       </w:r>
       <w:r>
@@ -4111,7 +4286,7 @@
         </w:rPr>
         <w:t>ÓM TẮT ĐỒ ÁN</w:t>
       </w:r>
-      <w:bookmarkEnd w:id="3"/>
+      <w:bookmarkEnd w:id="2"/>
     </w:p>
     <w:p>
       <w:pPr>
@@ -4175,6 +4350,7 @@
           <w:color w:val="000000"/>
           <w:sz w:val="28"/>
           <w:szCs w:val="28"/>
+          <w:lang w:val="en-US"/>
         </w:rPr>
       </w:pPr>
       <w:r>
@@ -4193,8 +4369,9 @@
           <w:color w:val="000000"/>
           <w:sz w:val="28"/>
           <w:szCs w:val="28"/>
-        </w:rPr>
-        <w:t>:</w:t>
+          <w:lang w:val="en-US"/>
+        </w:rPr>
+        <w:t>.</w:t>
       </w:r>
     </w:p>
     <w:p>
@@ -4307,7 +4484,7 @@
           <w:szCs w:val="28"/>
         </w:rPr>
       </w:pPr>
-      <w:bookmarkStart w:id="4" w:name="_Toc59208241"/>
+      <w:bookmarkStart w:id="3" w:name="_Toc59522438"/>
       <w:r>
         <w:rPr>
           <w:rFonts w:ascii="Times New Roman" w:eastAsia="Times New Roman" w:hAnsi="Times New Roman" w:cs="Times New Roman"/>
@@ -4327,7 +4504,7 @@
         </w:rPr>
         <w:t>:</w:t>
       </w:r>
-      <w:bookmarkEnd w:id="4"/>
+      <w:bookmarkEnd w:id="3"/>
     </w:p>
     <w:p/>
     <w:p>
@@ -4346,7 +4523,7 @@
           <w:szCs w:val="28"/>
         </w:rPr>
       </w:pPr>
-      <w:bookmarkStart w:id="5" w:name="_Toc59208242"/>
+      <w:bookmarkStart w:id="4" w:name="_Toc59522439"/>
       <w:r>
         <w:rPr>
           <w:rFonts w:ascii="Times New Roman" w:eastAsia="Times New Roman" w:hAnsi="Times New Roman" w:cs="Times New Roman"/>
@@ -4357,7 +4534,7 @@
         </w:rPr>
         <w:t>TỔNG QUAN VỀ ĐỀ TÀI.</w:t>
       </w:r>
-      <w:bookmarkEnd w:id="5"/>
+      <w:bookmarkEnd w:id="4"/>
     </w:p>
     <w:p>
       <w:pPr>
@@ -4375,7 +4552,7 @@
           <w:szCs w:val="28"/>
         </w:rPr>
       </w:pPr>
-      <w:bookmarkStart w:id="6" w:name="_Toc59208243"/>
+      <w:bookmarkStart w:id="5" w:name="_Toc59522440"/>
       <w:r>
         <w:rPr>
           <w:rFonts w:ascii="Times New Roman" w:eastAsia="Times New Roman" w:hAnsi="Times New Roman" w:cs="Times New Roman"/>
@@ -4386,7 +4563,7 @@
         </w:rPr>
         <w:t>Bối cảnh và lý do chọn đề tài.</w:t>
       </w:r>
-      <w:bookmarkEnd w:id="6"/>
+      <w:bookmarkEnd w:id="5"/>
     </w:p>
     <w:p>
       <w:pPr>
@@ -4494,8 +4671,8 @@
           <w:szCs w:val="26"/>
         </w:rPr>
       </w:pPr>
-      <w:bookmarkStart w:id="7" w:name="_17dp8vu" w:colFirst="0" w:colLast="0"/>
-      <w:bookmarkEnd w:id="7"/>
+      <w:bookmarkStart w:id="6" w:name="_17dp8vu" w:colFirst="0" w:colLast="0"/>
+      <w:bookmarkEnd w:id="6"/>
       <w:r>
         <w:rPr>
           <w:rFonts w:ascii="Times New Roman" w:eastAsia="Times New Roman" w:hAnsi="Times New Roman" w:cs="Times New Roman"/>
@@ -4822,8 +4999,8 @@
         </w:rPr>
         <w:t>Hiểu cách phục hồi từ deadlock</w:t>
       </w:r>
-      <w:bookmarkStart w:id="8" w:name="_3rdcrjn" w:colFirst="0" w:colLast="0"/>
-      <w:bookmarkEnd w:id="8"/>
+      <w:bookmarkStart w:id="7" w:name="_3rdcrjn" w:colFirst="0" w:colLast="0"/>
+      <w:bookmarkEnd w:id="7"/>
       <w:r>
         <w:rPr>
           <w:rFonts w:ascii="Times New Roman" w:eastAsia="Times New Roman" w:hAnsi="Times New Roman" w:cs="Times New Roman"/>
@@ -4893,6 +5070,7 @@
           <w:sz w:val="26"/>
           <w:szCs w:val="26"/>
         </w:rPr>
+        <w:lastRenderedPageBreak/>
         <w:t>Tìm hiểu Deadlock</w:t>
       </w:r>
       <w:r>
@@ -4953,7 +5131,6 @@
           <w:sz w:val="26"/>
           <w:szCs w:val="26"/>
         </w:rPr>
-        <w:lastRenderedPageBreak/>
         <w:t>Xây dựng chương trình và kết quả demo</w:t>
       </w:r>
       <w:r>
@@ -5047,7 +5224,7 @@
           <w:szCs w:val="28"/>
         </w:rPr>
       </w:pPr>
-      <w:bookmarkStart w:id="9" w:name="_Toc59208244"/>
+      <w:bookmarkStart w:id="8" w:name="_Toc59522441"/>
       <w:r>
         <w:rPr>
           <w:rFonts w:ascii="Times New Roman" w:eastAsia="Times New Roman" w:hAnsi="Times New Roman" w:cs="Times New Roman"/>
@@ -5058,7 +5235,7 @@
         </w:rPr>
         <w:t>CƠ SỞ LÝ THUYẾT.</w:t>
       </w:r>
-      <w:bookmarkEnd w:id="9"/>
+      <w:bookmarkEnd w:id="8"/>
     </w:p>
     <w:p>
       <w:pPr>
@@ -5076,7 +5253,7 @@
           <w:szCs w:val="28"/>
         </w:rPr>
       </w:pPr>
-      <w:bookmarkStart w:id="10" w:name="_Toc59208245"/>
+      <w:bookmarkStart w:id="9" w:name="_Toc59522442"/>
       <w:r>
         <w:rPr>
           <w:rFonts w:ascii="Times New Roman" w:eastAsia="Times New Roman" w:hAnsi="Times New Roman" w:cs="Times New Roman"/>
@@ -5087,7 +5264,7 @@
         </w:rPr>
         <w:t>Giới thiệu về Deadlock.</w:t>
       </w:r>
-      <w:bookmarkEnd w:id="10"/>
+      <w:bookmarkEnd w:id="9"/>
     </w:p>
     <w:p>
       <w:pPr>
@@ -5861,7 +6038,7 @@
           <w:szCs w:val="28"/>
         </w:rPr>
       </w:pPr>
-      <w:bookmarkStart w:id="11" w:name="_Toc59208246"/>
+      <w:bookmarkStart w:id="10" w:name="_Toc59522443"/>
       <w:r>
         <w:rPr>
           <w:rFonts w:ascii="Times New Roman" w:eastAsia="Times New Roman" w:hAnsi="Times New Roman" w:cs="Times New Roman"/>
@@ -5872,7 +6049,7 @@
         </w:rPr>
         <w:t>Thuật toán nhà băng của Dijsktra.</w:t>
       </w:r>
-      <w:bookmarkEnd w:id="11"/>
+      <w:bookmarkEnd w:id="10"/>
     </w:p>
     <w:p>
       <w:pPr>
@@ -7609,8 +7786,8 @@
           <w:szCs w:val="28"/>
         </w:rPr>
       </w:pPr>
-      <w:bookmarkStart w:id="12" w:name="_2xcytpi" w:colFirst="0" w:colLast="0"/>
-      <w:bookmarkEnd w:id="12"/>
+      <w:bookmarkStart w:id="11" w:name="_2xcytpi" w:colFirst="0" w:colLast="0"/>
+      <w:bookmarkEnd w:id="11"/>
       <w:r>
         <w:rPr>
           <w:rFonts w:ascii="Times New Roman" w:eastAsia="Times New Roman" w:hAnsi="Times New Roman" w:cs="Times New Roman"/>
@@ -7663,7 +7840,7 @@
           <w:szCs w:val="28"/>
         </w:rPr>
       </w:pPr>
-      <w:bookmarkStart w:id="13" w:name="_Toc59208247"/>
+      <w:bookmarkStart w:id="12" w:name="_Toc59522444"/>
       <w:r>
         <w:rPr>
           <w:rFonts w:ascii="Times New Roman" w:eastAsia="Times New Roman" w:hAnsi="Times New Roman" w:cs="Times New Roman"/>
@@ -7674,7 +7851,7 @@
         </w:rPr>
         <w:t>THIẾT KẾ VÀ XÂY DỰNG CHƯƠNG TRÌNH .</w:t>
       </w:r>
-      <w:bookmarkEnd w:id="13"/>
+      <w:bookmarkEnd w:id="12"/>
     </w:p>
     <w:p>
       <w:pPr>
@@ -7692,7 +7869,7 @@
           <w:szCs w:val="28"/>
         </w:rPr>
       </w:pPr>
-      <w:bookmarkStart w:id="14" w:name="_Toc59208248"/>
+      <w:bookmarkStart w:id="13" w:name="_Toc59522445"/>
       <w:r>
         <w:rPr>
           <w:rFonts w:ascii="Times New Roman" w:eastAsia="Times New Roman" w:hAnsi="Times New Roman" w:cs="Times New Roman"/>
@@ -7703,7 +7880,7 @@
         </w:rPr>
         <w:t>Phân tích yêu cầu.</w:t>
       </w:r>
-      <w:bookmarkEnd w:id="14"/>
+      <w:bookmarkEnd w:id="13"/>
     </w:p>
     <w:p>
       <w:pPr>
@@ -7838,7 +8015,7 @@
           <w:szCs w:val="28"/>
         </w:rPr>
       </w:pPr>
-      <w:bookmarkStart w:id="15" w:name="_Toc59208249"/>
+      <w:bookmarkStart w:id="14" w:name="_Toc59522446"/>
       <w:r>
         <w:rPr>
           <w:rFonts w:ascii="Times New Roman" w:eastAsia="Times New Roman" w:hAnsi="Times New Roman" w:cs="Times New Roman"/>
@@ -7849,7 +8026,7 @@
         </w:rPr>
         <w:t>Xây dựng chương trình.</w:t>
       </w:r>
-      <w:bookmarkEnd w:id="15"/>
+      <w:bookmarkEnd w:id="14"/>
     </w:p>
     <w:p>
       <w:pPr>
@@ -8774,7 +8951,7 @@
           <w:szCs w:val="28"/>
         </w:rPr>
       </w:pPr>
-      <w:bookmarkStart w:id="16" w:name="_Toc59208250"/>
+      <w:bookmarkStart w:id="15" w:name="_Toc59522447"/>
       <w:r>
         <w:rPr>
           <w:rFonts w:ascii="Times New Roman" w:eastAsia="Times New Roman" w:hAnsi="Times New Roman" w:cs="Times New Roman"/>
@@ -8785,7 +8962,7 @@
         </w:rPr>
         <w:t>Kết quả thử nghiệm.</w:t>
       </w:r>
-      <w:bookmarkEnd w:id="16"/>
+      <w:bookmarkEnd w:id="15"/>
     </w:p>
     <w:p>
       <w:pPr>
@@ -8826,10 +9003,11 @@
       <w:r>
         <w:rPr>
           <w:rFonts w:ascii="Times New Roman" w:hAnsi="Times New Roman" w:cs="Times New Roman"/>
+          <w:lang w:val="en-US"/>
         </w:rPr>
         <w:lastRenderedPageBreak/>
         <w:drawing>
-          <wp:inline distT="0" distB="0" distL="0" distR="0" wp14:anchorId="1738A4E7" wp14:editId="731ADDAC">
+          <wp:inline distT="0" distB="0" distL="0" distR="0" wp14:anchorId="5764C0AD" wp14:editId="4F408DF4">
             <wp:extent cx="5943600" cy="3397250"/>
             <wp:effectExtent l="0" t="0" r="0" b="0"/>
             <wp:docPr id="11" name="Picture 11"/>
@@ -8953,9 +9131,10 @@
       <w:r>
         <w:rPr>
           <w:rFonts w:ascii="Times New Roman" w:hAnsi="Times New Roman" w:cs="Times New Roman"/>
+          <w:lang w:val="en-US"/>
         </w:rPr>
         <w:drawing>
-          <wp:inline distT="0" distB="0" distL="0" distR="0" wp14:anchorId="68B712AF" wp14:editId="52549F83">
+          <wp:inline distT="0" distB="0" distL="0" distR="0" wp14:anchorId="7A92B310" wp14:editId="68EC5C74">
             <wp:extent cx="5943600" cy="3400425"/>
             <wp:effectExtent l="0" t="0" r="0" b="9525"/>
             <wp:docPr id="13" name="Picture 13"/>
@@ -9025,10 +9204,11 @@
       <w:r>
         <w:rPr>
           <w:rFonts w:ascii="Times New Roman" w:hAnsi="Times New Roman" w:cs="Times New Roman"/>
+          <w:lang w:val="en-US"/>
         </w:rPr>
         <w:lastRenderedPageBreak/>
         <w:drawing>
-          <wp:inline distT="0" distB="0" distL="0" distR="0" wp14:anchorId="13783990" wp14:editId="0644FC0B">
+          <wp:inline distT="0" distB="0" distL="0" distR="0" wp14:anchorId="4EA3C0DB" wp14:editId="7B2A6EEA">
             <wp:extent cx="5943600" cy="3404870"/>
             <wp:effectExtent l="0" t="0" r="0" b="5080"/>
             <wp:docPr id="14" name="Picture 14"/>
@@ -9111,7 +9291,7 @@
           <w:szCs w:val="26"/>
         </w:rPr>
       </w:pPr>
-      <w:bookmarkStart w:id="17" w:name="_Toc59208251"/>
+      <w:bookmarkStart w:id="16" w:name="_Toc59522448"/>
       <w:r>
         <w:rPr>
           <w:rFonts w:ascii="Times New Roman" w:eastAsia="Times New Roman" w:hAnsi="Times New Roman" w:cs="Times New Roman"/>
@@ -9132,31 +9312,47 @@
         </w:rPr>
         <w:t>.</w:t>
       </w:r>
+      <w:bookmarkEnd w:id="16"/>
+    </w:p>
+    <w:p>
+      <w:pPr>
+        <w:pStyle w:val="ListParagraph"/>
+        <w:numPr>
+          <w:ilvl w:val="0"/>
+          <w:numId w:val="31"/>
+        </w:numPr>
+        <w:outlineLvl w:val="2"/>
+        <w:rPr>
+          <w:rFonts w:ascii="Times New Roman" w:eastAsia="Times New Roman" w:hAnsi="Times New Roman" w:cs="Times New Roman"/>
+          <w:b/>
+          <w:color w:val="000000"/>
+          <w:sz w:val="28"/>
+          <w:szCs w:val="28"/>
+        </w:rPr>
+      </w:pPr>
+      <w:bookmarkStart w:id="17" w:name="_Toc59522449"/>
+      <w:r>
+        <w:rPr>
+          <w:rFonts w:ascii="Times New Roman" w:eastAsia="Times New Roman" w:hAnsi="Times New Roman" w:cs="Times New Roman"/>
+          <w:b/>
+          <w:color w:val="000000"/>
+          <w:sz w:val="28"/>
+          <w:szCs w:val="28"/>
+        </w:rPr>
+        <w:t>Hạn chế của thuật toán</w:t>
+      </w:r>
+      <w:r>
+        <w:rPr>
+          <w:rFonts w:ascii="Times New Roman" w:eastAsia="Times New Roman" w:hAnsi="Times New Roman" w:cs="Times New Roman"/>
+          <w:b/>
+          <w:color w:val="000000"/>
+          <w:sz w:val="28"/>
+          <w:szCs w:val="28"/>
+          <w:lang w:val="en-US"/>
+        </w:rPr>
+        <w:t>.</w:t>
+      </w:r>
       <w:bookmarkEnd w:id="17"/>
-    </w:p>
-    <w:p>
-      <w:pPr>
-        <w:pStyle w:val="ListParagraph"/>
-        <w:rPr>
-          <w:rFonts w:ascii="Times New Roman" w:eastAsia="Times New Roman" w:hAnsi="Times New Roman" w:cs="Times New Roman"/>
-          <w:b/>
-          <w:color w:val="000000"/>
-          <w:sz w:val="28"/>
-          <w:szCs w:val="28"/>
-          <w:u w:val="single"/>
-        </w:rPr>
-      </w:pPr>
-      <w:r>
-        <w:rPr>
-          <w:rFonts w:ascii="Times New Roman" w:eastAsia="Times New Roman" w:hAnsi="Times New Roman" w:cs="Times New Roman"/>
-          <w:b/>
-          <w:color w:val="000000"/>
-          <w:sz w:val="28"/>
-          <w:szCs w:val="28"/>
-          <w:u w:val="single"/>
-        </w:rPr>
-        <w:t>Hạn chế của thuật toán:</w:t>
-      </w:r>
     </w:p>
     <w:p>
       <w:pPr>
@@ -9288,10 +9484,75 @@
     </w:p>
     <w:p>
       <w:pPr>
+        <w:pStyle w:val="ListParagraph"/>
         <w:numPr>
           <w:ilvl w:val="0"/>
-          <w:numId w:val="15"/>
+          <w:numId w:val="31"/>
         </w:numPr>
+        <w:outlineLvl w:val="2"/>
+        <w:rPr>
+          <w:rFonts w:ascii="Times New Roman" w:eastAsia="Times New Roman" w:hAnsi="Times New Roman" w:cs="Times New Roman"/>
+          <w:b/>
+          <w:color w:val="000000"/>
+          <w:sz w:val="28"/>
+          <w:szCs w:val="28"/>
+        </w:rPr>
+      </w:pPr>
+      <w:bookmarkStart w:id="18" w:name="_Toc59522450"/>
+      <w:r>
+        <w:rPr>
+          <w:rFonts w:ascii="Times New Roman" w:eastAsia="Times New Roman" w:hAnsi="Times New Roman" w:cs="Times New Roman"/>
+          <w:b/>
+          <w:color w:val="000000"/>
+          <w:sz w:val="28"/>
+          <w:szCs w:val="28"/>
+        </w:rPr>
+        <w:t>Kết luận</w:t>
+      </w:r>
+      <w:r>
+        <w:rPr>
+          <w:rFonts w:ascii="Times New Roman" w:eastAsia="Times New Roman" w:hAnsi="Times New Roman" w:cs="Times New Roman"/>
+          <w:b/>
+          <w:color w:val="000000"/>
+          <w:sz w:val="28"/>
+          <w:szCs w:val="28"/>
+          <w:lang w:val="en-US"/>
+        </w:rPr>
+        <w:t>.</w:t>
+      </w:r>
+      <w:bookmarkEnd w:id="18"/>
+    </w:p>
+    <w:p>
+      <w:pPr>
+        <w:pBdr>
+          <w:top w:val="nil"/>
+          <w:left w:val="nil"/>
+          <w:bottom w:val="nil"/>
+          <w:right w:val="nil"/>
+          <w:between w:val="nil"/>
+        </w:pBdr>
+        <w:spacing w:before="60" w:after="120" w:line="240" w:lineRule="auto"/>
+        <w:ind w:left="360" w:firstLine="360"/>
+        <w:jc w:val="both"/>
+        <w:rPr>
+          <w:rFonts w:ascii="Times New Roman" w:eastAsia="Times New Roman" w:hAnsi="Times New Roman" w:cs="Times New Roman"/>
+          <w:color w:val="000000"/>
+          <w:sz w:val="26"/>
+          <w:szCs w:val="26"/>
+        </w:rPr>
+      </w:pPr>
+      <w:r>
+        <w:rPr>
+          <w:rFonts w:ascii="Times New Roman" w:eastAsia="Times New Roman" w:hAnsi="Times New Roman" w:cs="Times New Roman"/>
+          <w:color w:val="000000"/>
+          <w:sz w:val="26"/>
+          <w:szCs w:val="26"/>
+        </w:rPr>
+        <w:t>Thưc hiện đề tài mô phỏng thành công thuật toán Banker để tránh Deadlock, hiểu rõ hơn cách mà hệ điều hành quản lí phần cứng và các tài nguyên phần mềm trên máy tính, qua đó đã giúp chúng ta hiểu cặn kẽ hơn về môn học Nguyên Lí Hệ Điều Hành.</w:t>
+      </w:r>
+    </w:p>
+    <w:p>
+      <w:pPr>
         <w:pBdr>
           <w:top w:val="nil"/>
           <w:left w:val="nil"/>
@@ -9304,17 +9565,10 @@
         <w:rPr>
           <w:rFonts w:ascii="Times New Roman" w:eastAsia="Times New Roman" w:hAnsi="Times New Roman" w:cs="Times New Roman"/>
           <w:color w:val="000000"/>
-        </w:rPr>
-      </w:pPr>
-      <w:r>
-        <w:rPr>
-          <w:rFonts w:ascii="Times New Roman" w:eastAsia="Times New Roman" w:hAnsi="Times New Roman" w:cs="Times New Roman"/>
-          <w:color w:val="000000"/>
-          <w:sz w:val="26"/>
-          <w:szCs w:val="26"/>
-        </w:rPr>
-        <w:t>Thưc hiện đề tài mô phỏng thành công thuật toán Banker để tránh Deadlock, hiểu rõ hơn cách mà hệ điều hành quản lí phần cứng và các tài nguyên phần mềm trên máy tính, qua đó đã giúp chúng ta hiểu cặn kẽ hơn về môn học Nguyên Lí Hệ Điều Hành.</w:t>
-      </w:r>
+          <w:sz w:val="26"/>
+          <w:szCs w:val="26"/>
+        </w:rPr>
+      </w:pPr>
     </w:p>
     <w:p>
       <w:pPr>
@@ -9330,25 +9584,6 @@
         <w:rPr>
           <w:rFonts w:ascii="Times New Roman" w:eastAsia="Times New Roman" w:hAnsi="Times New Roman" w:cs="Times New Roman"/>
           <w:color w:val="000000"/>
-          <w:sz w:val="26"/>
-          <w:szCs w:val="26"/>
-        </w:rPr>
-      </w:pPr>
-    </w:p>
-    <w:p>
-      <w:pPr>
-        <w:pBdr>
-          <w:top w:val="nil"/>
-          <w:left w:val="nil"/>
-          <w:bottom w:val="nil"/>
-          <w:right w:val="nil"/>
-          <w:between w:val="nil"/>
-        </w:pBdr>
-        <w:spacing w:before="60" w:after="120" w:line="240" w:lineRule="auto"/>
-        <w:jc w:val="both"/>
-        <w:rPr>
-          <w:rFonts w:ascii="Times New Roman" w:eastAsia="Times New Roman" w:hAnsi="Times New Roman" w:cs="Times New Roman"/>
-          <w:color w:val="000000"/>
         </w:rPr>
       </w:pPr>
     </w:p>
@@ -9369,19 +9604,18 @@
           <w:szCs w:val="28"/>
         </w:rPr>
       </w:pPr>
-      <w:bookmarkStart w:id="18" w:name="_Toc59208252"/>
-      <w:r>
-        <w:rPr>
-          <w:rFonts w:ascii="Times New Roman" w:eastAsia="Times New Roman" w:hAnsi="Times New Roman" w:cs="Times New Roman"/>
-          <w:b/>
-          <w:color w:val="000000"/>
-          <w:sz w:val="28"/>
-          <w:szCs w:val="28"/>
-        </w:rPr>
-        <w:lastRenderedPageBreak/>
+      <w:bookmarkStart w:id="19" w:name="_Toc59522451"/>
+      <w:r>
+        <w:rPr>
+          <w:rFonts w:ascii="Times New Roman" w:eastAsia="Times New Roman" w:hAnsi="Times New Roman" w:cs="Times New Roman"/>
+          <w:b/>
+          <w:color w:val="000000"/>
+          <w:sz w:val="28"/>
+          <w:szCs w:val="28"/>
+        </w:rPr>
         <w:t>PHẦN II: LẬP TRÌNH MẠNG.</w:t>
       </w:r>
-      <w:bookmarkEnd w:id="18"/>
+      <w:bookmarkEnd w:id="19"/>
     </w:p>
     <w:p>
       <w:pPr>
@@ -9445,7 +9679,7 @@
           <w:szCs w:val="28"/>
         </w:rPr>
       </w:pPr>
-      <w:bookmarkStart w:id="19" w:name="_Toc59208253"/>
+      <w:bookmarkStart w:id="20" w:name="_Toc59522452"/>
       <w:r>
         <w:rPr>
           <w:rFonts w:ascii="Times New Roman" w:eastAsia="Times New Roman" w:hAnsi="Times New Roman" w:cs="Times New Roman"/>
@@ -9456,7 +9690,7 @@
         </w:rPr>
         <w:t>CƠ SỞ LÝ THUYẾT.</w:t>
       </w:r>
-      <w:bookmarkEnd w:id="19"/>
+      <w:bookmarkEnd w:id="20"/>
     </w:p>
     <w:p>
       <w:pPr>
@@ -9474,7 +9708,7 @@
           <w:szCs w:val="28"/>
         </w:rPr>
       </w:pPr>
-      <w:bookmarkStart w:id="20" w:name="_Toc59208254"/>
+      <w:bookmarkStart w:id="21" w:name="_Toc59522453"/>
       <w:r>
         <w:rPr>
           <w:rFonts w:ascii="Times New Roman" w:eastAsia="Times New Roman" w:hAnsi="Times New Roman" w:cs="Times New Roman"/>
@@ -9495,7 +9729,7 @@
         </w:rPr>
         <w:t>.</w:t>
       </w:r>
-      <w:bookmarkEnd w:id="20"/>
+      <w:bookmarkEnd w:id="21"/>
     </w:p>
     <w:p>
       <w:pPr>
@@ -9717,6 +9951,7 @@
           <w:szCs w:val="28"/>
           <w:lang w:val="en-US"/>
         </w:rPr>
+        <w:lastRenderedPageBreak/>
         <w:t xml:space="preserve"> </w:t>
       </w:r>
       <w:r>
@@ -9743,10 +9978,10 @@
       <w:r>
         <w:rPr>
           <w:rFonts w:ascii="Times New Roman" w:hAnsi="Times New Roman" w:cs="Times New Roman"/>
-        </w:rPr>
-        <w:lastRenderedPageBreak/>
+          <w:lang w:val="en-US"/>
+        </w:rPr>
         <w:drawing>
-          <wp:inline distT="0" distB="0" distL="0" distR="0" wp14:anchorId="1F85E45A" wp14:editId="6E960691">
+          <wp:inline distT="0" distB="0" distL="0" distR="0" wp14:anchorId="25EE13A6" wp14:editId="39749EE6">
             <wp:extent cx="5151227" cy="4141470"/>
             <wp:effectExtent l="0" t="0" r="0" b="0"/>
             <wp:docPr id="12" name="Picture 12" descr="https://vnpro.vn/wp-content/uploads/2015/11/Qu%C3%A1-tr%C3%ACnh-%C4%91%C3%B3ng-m%E1%BB%9F-g%C3%B3i-d%E1%BB%AF-li%E1%BB%87u-trong-TCP-IP.jpg"/>
@@ -9842,9 +10077,10 @@
       <w:r>
         <w:rPr>
           <w:rFonts w:ascii="Times New Roman" w:hAnsi="Times New Roman" w:cs="Times New Roman"/>
+          <w:lang w:val="en-US"/>
         </w:rPr>
         <w:drawing>
-          <wp:inline distT="0" distB="0" distL="0" distR="0" wp14:anchorId="0C86D985" wp14:editId="2C538C13">
+          <wp:inline distT="0" distB="0" distL="0" distR="0" wp14:anchorId="4A009DFE" wp14:editId="14B9FB35">
             <wp:extent cx="4858385" cy="2374900"/>
             <wp:effectExtent l="0" t="0" r="0" b="6350"/>
             <wp:docPr id="16" name="Picture 16" descr="https://vnpro.vn/wp-content/uploads/2015/11/C%E1%BA%A5u-tr%C3%BAc-d%E1%BB%AF-li%E1%BB%87u-trong-TCP-IP.jpg"/>
@@ -9947,6 +10183,7 @@
           <w:szCs w:val="26"/>
           <w:highlight w:val="white"/>
         </w:rPr>
+        <w:lastRenderedPageBreak/>
         <w:t>Trong tầng ứng dụng: dữ liệu là các luồng được gọi là stream.</w:t>
       </w:r>
     </w:p>
@@ -9980,7 +10217,6 @@
           <w:szCs w:val="26"/>
           <w:highlight w:val="white"/>
         </w:rPr>
-        <w:lastRenderedPageBreak/>
         <w:t>Trong tầng giao vận: đơn vị dữ liệu mà TCP gửi xuống gọi là TCP segment.</w:t>
       </w:r>
     </w:p>
@@ -10077,7 +10313,7 @@
           <w:szCs w:val="28"/>
         </w:rPr>
       </w:pPr>
-      <w:bookmarkStart w:id="21" w:name="_Toc59208255"/>
+      <w:bookmarkStart w:id="22" w:name="_Toc59522454"/>
       <w:r>
         <w:rPr>
           <w:rFonts w:ascii="Times New Roman" w:eastAsia="Times New Roman" w:hAnsi="Times New Roman" w:cs="Times New Roman"/>
@@ -10088,7 +10324,7 @@
         </w:rPr>
         <w:t>Lập trình Socket và cổng port.</w:t>
       </w:r>
-      <w:bookmarkEnd w:id="21"/>
+      <w:bookmarkEnd w:id="22"/>
     </w:p>
     <w:p>
       <w:pPr>
@@ -10300,9 +10536,10 @@
       <w:r>
         <w:rPr>
           <w:rFonts w:ascii="Times New Roman" w:hAnsi="Times New Roman" w:cs="Times New Roman"/>
+          <w:lang w:val="en-US"/>
         </w:rPr>
         <w:drawing>
-          <wp:inline distT="0" distB="0" distL="0" distR="0" wp14:anchorId="1C3176B1" wp14:editId="30A32A36">
+          <wp:inline distT="0" distB="0" distL="0" distR="0" wp14:anchorId="3DE6E33E" wp14:editId="5DA883D5">
             <wp:extent cx="4953000" cy="1800225"/>
             <wp:effectExtent l="0" t="0" r="0" b="0"/>
             <wp:docPr id="17" name="image11.png"/>
@@ -10419,6 +10656,17 @@
         </w:rPr>
         <w:t>Số hiệu của Socket</w:t>
       </w:r>
+      <w:r>
+        <w:rPr>
+          <w:rFonts w:ascii="Times New Roman" w:eastAsia="Times New Roman" w:hAnsi="Times New Roman" w:cs="Times New Roman"/>
+          <w:b/>
+          <w:color w:val="000000"/>
+          <w:sz w:val="28"/>
+          <w:szCs w:val="28"/>
+          <w:lang w:val="en-US"/>
+        </w:rPr>
+        <w:t xml:space="preserve"> (cổng port)</w:t>
+      </w:r>
     </w:p>
     <w:p>
       <w:pPr>
@@ -10455,7 +10703,16 @@
           <w:sz w:val="26"/>
           <w:szCs w:val="26"/>
         </w:rPr>
-        <w:t>Số hiệu cổng gán cho socket phải duy nhất trên phạm vi máy tính đó, có giá trị trong khoảng từ 0 đến 65535 (16 bit). Trong thực tế thì các số hiệu cổng từ 0 đến 1023 (gồm có 1024 cổng) đã dành cho các dịch vụ nổi tiếng như: http: 80, telnet: 21, ftp: 23, … Nếu chúng ta không phải là người quản trị thì nên dùng từ cổng 1024 trở lên.</w:t>
+        <w:t xml:space="preserve">Số hiệu cổng gán cho socket phải duy nhất trên phạm vi máy tính đó, có giá trị trong khoảng từ 0 đến 65535 (16 bit). Trong thực tế thì các số hiệu cổng từ 0 đến 1023 (gồm có 1024 cổng) đã dành cho các dịch vụ nổi tiếng như: http: </w:t>
+      </w:r>
+      <w:r>
+        <w:rPr>
+          <w:rFonts w:ascii="Times New Roman" w:eastAsia="Times New Roman" w:hAnsi="Times New Roman" w:cs="Times New Roman"/>
+          <w:sz w:val="26"/>
+          <w:szCs w:val="26"/>
+        </w:rPr>
+        <w:lastRenderedPageBreak/>
+        <w:t>80, telnet: 21, ftp: 23, … Nếu chúng ta không phải là người quản trị thì nên dùng từ cổng 1024 trở lên.</w:t>
       </w:r>
     </w:p>
     <w:p>
@@ -10474,19 +10731,18 @@
           <w:szCs w:val="28"/>
         </w:rPr>
       </w:pPr>
-      <w:bookmarkStart w:id="22" w:name="_Toc59208256"/>
-      <w:r>
-        <w:rPr>
-          <w:rFonts w:ascii="Times New Roman" w:eastAsia="Times New Roman" w:hAnsi="Times New Roman" w:cs="Times New Roman"/>
-          <w:b/>
-          <w:color w:val="000000"/>
-          <w:sz w:val="28"/>
-          <w:szCs w:val="28"/>
-        </w:rPr>
-        <w:lastRenderedPageBreak/>
+      <w:bookmarkStart w:id="23" w:name="_Toc59522455"/>
+      <w:r>
+        <w:rPr>
+          <w:rFonts w:ascii="Times New Roman" w:eastAsia="Times New Roman" w:hAnsi="Times New Roman" w:cs="Times New Roman"/>
+          <w:b/>
+          <w:color w:val="000000"/>
+          <w:sz w:val="28"/>
+          <w:szCs w:val="28"/>
+        </w:rPr>
         <w:t>Mô hình Client/Server.</w:t>
       </w:r>
-      <w:bookmarkEnd w:id="22"/>
+      <w:bookmarkEnd w:id="23"/>
     </w:p>
     <w:p>
       <w:pPr>
@@ -10565,9 +10821,10 @@
         <w:rPr>
           <w:rFonts w:ascii="Times New Roman" w:eastAsia="Times New Roman" w:hAnsi="Times New Roman" w:cs="Times New Roman"/>
           <w:color w:val="000000"/>
+          <w:lang w:val="en-US"/>
         </w:rPr>
         <w:drawing>
-          <wp:inline distT="0" distB="0" distL="0" distR="0" wp14:anchorId="7E971F26" wp14:editId="0692E43A">
+          <wp:inline distT="0" distB="0" distL="0" distR="0" wp14:anchorId="24D67911" wp14:editId="52EF5039">
             <wp:extent cx="1895475" cy="1266825"/>
             <wp:effectExtent l="0" t="0" r="0" b="0"/>
             <wp:docPr id="18" name="image15.png"/>
@@ -10787,9 +11044,10 @@
           <w:color w:val="000000"/>
           <w:sz w:val="26"/>
           <w:szCs w:val="26"/>
+          <w:lang w:val="en-US"/>
         </w:rPr>
         <w:drawing>
-          <wp:inline distT="0" distB="0" distL="0" distR="0" wp14:anchorId="4C4A3C71" wp14:editId="56FD9DCE">
+          <wp:inline distT="0" distB="0" distL="0" distR="0" wp14:anchorId="41E58CC0" wp14:editId="1E5566C3">
             <wp:extent cx="4997450" cy="2052320"/>
             <wp:effectExtent l="0" t="0" r="0" b="0"/>
             <wp:docPr id="10" name="image5.png" descr="server2"/>
@@ -11007,6 +11265,7 @@
           <w:szCs w:val="26"/>
           <w:highlight w:val="white"/>
         </w:rPr>
+        <w:lastRenderedPageBreak/>
         <w:t>Giai đoạn 3: Trao đổi thông tin giữa Client và Server</w:t>
       </w:r>
     </w:p>
@@ -11054,10 +11313,10 @@
           <w:color w:val="000000"/>
           <w:sz w:val="26"/>
           <w:szCs w:val="26"/>
-        </w:rPr>
-        <w:lastRenderedPageBreak/>
+          <w:lang w:val="en-US"/>
+        </w:rPr>
         <w:drawing>
-          <wp:inline distT="0" distB="0" distL="0" distR="0" wp14:anchorId="5A9BD11C" wp14:editId="26B200E1">
+          <wp:inline distT="0" distB="0" distL="0" distR="0" wp14:anchorId="4D54057B" wp14:editId="2B6313D4">
             <wp:extent cx="5001762" cy="1830378"/>
             <wp:effectExtent l="0" t="0" r="0" b="0"/>
             <wp:docPr id="19" name="image10.png" descr="server3"/>
@@ -11320,9 +11579,10 @@
           <w:sz w:val="26"/>
           <w:szCs w:val="26"/>
           <w:highlight w:val="white"/>
+          <w:lang w:val="en-US"/>
         </w:rPr>
         <w:drawing>
-          <wp:inline distT="0" distB="0" distL="0" distR="0" wp14:anchorId="15D88C2F" wp14:editId="2F86B5C0">
+          <wp:inline distT="0" distB="0" distL="0" distR="0" wp14:anchorId="12FC852F" wp14:editId="7C8E1564">
             <wp:extent cx="4997450" cy="2413635"/>
             <wp:effectExtent l="0" t="0" r="0" b="0"/>
             <wp:docPr id="20" name="image3.png" descr="server4"/>
@@ -11415,7 +11675,7 @@
           <w:szCs w:val="28"/>
         </w:rPr>
       </w:pPr>
-      <w:bookmarkStart w:id="23" w:name="_Toc59208257"/>
+      <w:bookmarkStart w:id="24" w:name="_Toc59522456"/>
       <w:r>
         <w:rPr>
           <w:rFonts w:ascii="Times New Roman" w:eastAsia="Times New Roman" w:hAnsi="Times New Roman" w:cs="Times New Roman"/>
@@ -11426,7 +11686,7 @@
         </w:rPr>
         <w:t>PHÂN TÍCH THIẾT KẾ HỆ THỐNG.</w:t>
       </w:r>
-      <w:bookmarkEnd w:id="23"/>
+      <w:bookmarkEnd w:id="24"/>
     </w:p>
     <w:p>
       <w:pPr>
@@ -11444,7 +11704,7 @@
           <w:szCs w:val="28"/>
         </w:rPr>
       </w:pPr>
-      <w:bookmarkStart w:id="24" w:name="_Toc59208258"/>
+      <w:bookmarkStart w:id="25" w:name="_Toc59522457"/>
       <w:r>
         <w:rPr>
           <w:rFonts w:ascii="Times New Roman" w:eastAsia="Times New Roman" w:hAnsi="Times New Roman" w:cs="Times New Roman"/>
@@ -11455,7 +11715,7 @@
         </w:rPr>
         <w:t>Phân tích yêu cầu.</w:t>
       </w:r>
-      <w:bookmarkEnd w:id="24"/>
+      <w:bookmarkEnd w:id="25"/>
     </w:p>
     <w:p>
       <w:pPr>
@@ -11490,7 +11750,17 @@
           <w:sz w:val="28"/>
           <w:szCs w:val="28"/>
         </w:rPr>
-        <w:t>Giới thiệu về cách chơi đánh cờ Đam (checkers).</w:t>
+        <w:t xml:space="preserve">Giới thiệu về cách chơi </w:t>
+      </w:r>
+      <w:r>
+        <w:rPr>
+          <w:rFonts w:ascii="Times New Roman" w:eastAsia="Times New Roman" w:hAnsi="Times New Roman" w:cs="Times New Roman"/>
+          <w:b/>
+          <w:color w:val="000000"/>
+          <w:sz w:val="28"/>
+          <w:szCs w:val="28"/>
+        </w:rPr>
+        <w:t>cờ Đam (checkers).</w:t>
       </w:r>
     </w:p>
     <w:p>
@@ -11515,6 +11785,7 @@
           <w:sz w:val="28"/>
           <w:szCs w:val="28"/>
         </w:rPr>
+        <w:lastRenderedPageBreak/>
         <w:t>Bàn cờ :</w:t>
       </w:r>
       <w:r>
@@ -11596,7 +11867,6 @@
           <w:sz w:val="28"/>
           <w:szCs w:val="28"/>
         </w:rPr>
-        <w:lastRenderedPageBreak/>
         <w:t xml:space="preserve">Cách sắp xếp cờ Đam : </w:t>
       </w:r>
     </w:p>
@@ -12142,7 +12412,6 @@
           <w:szCs w:val="28"/>
           <w:lang w:val="en-US"/>
         </w:rPr>
-        <w:lastRenderedPageBreak/>
         <w:t xml:space="preserve"> </w:t>
       </w:r>
       <w:r>
@@ -12204,7 +12473,7 @@
           <w:szCs w:val="28"/>
         </w:rPr>
       </w:pPr>
-      <w:bookmarkStart w:id="25" w:name="_Toc59208259"/>
+      <w:bookmarkStart w:id="26" w:name="_Toc59522458"/>
       <w:r>
         <w:rPr>
           <w:rFonts w:ascii="Times New Roman" w:eastAsia="Times New Roman" w:hAnsi="Times New Roman" w:cs="Times New Roman"/>
@@ -12215,7 +12484,17 @@
         </w:rPr>
         <w:t>Phân tích hệ thống.</w:t>
       </w:r>
-      <w:bookmarkEnd w:id="25"/>
+      <w:bookmarkEnd w:id="26"/>
+      <w:r>
+        <w:rPr>
+          <w:rFonts w:ascii="Times New Roman" w:eastAsia="Times New Roman" w:hAnsi="Times New Roman" w:cs="Times New Roman"/>
+          <w:sz w:val="26"/>
+          <w:szCs w:val="26"/>
+          <w:highlight w:val="white"/>
+          <w:lang w:val="en-US"/>
+        </w:rPr>
+        <w:t xml:space="preserve"> </w:t>
+      </w:r>
     </w:p>
     <w:p>
       <w:pPr>
@@ -12233,6 +12512,70 @@
         </w:rPr>
       </w:pPr>
       <w:r>
+        <w:drawing>
+          <wp:anchor distT="0" distB="0" distL="114300" distR="114300" simplePos="0" relativeHeight="251670528" behindDoc="0" locked="0" layoutInCell="1" allowOverlap="1" wp14:anchorId="528BC549" wp14:editId="6C0B246D">
+            <wp:simplePos x="0" y="0"/>
+            <wp:positionH relativeFrom="margin">
+              <wp:align>center</wp:align>
+            </wp:positionH>
+            <wp:positionV relativeFrom="paragraph">
+              <wp:posOffset>403428</wp:posOffset>
+            </wp:positionV>
+            <wp:extent cx="6595110" cy="3357245"/>
+            <wp:effectExtent l="0" t="0" r="0" b="0"/>
+            <wp:wrapTopAndBottom/>
+            <wp:docPr id="23" name="Picture 23"/>
+            <wp:cNvGraphicFramePr>
+              <a:graphicFrameLocks xmlns:a="http://schemas.openxmlformats.org/drawingml/2006/main" noChangeAspect="1"/>
+            </wp:cNvGraphicFramePr>
+            <a:graphic xmlns:a="http://schemas.openxmlformats.org/drawingml/2006/main">
+              <a:graphicData uri="http://schemas.openxmlformats.org/drawingml/2006/picture">
+                <pic:pic xmlns:pic="http://schemas.openxmlformats.org/drawingml/2006/picture">
+                  <pic:nvPicPr>
+                    <pic:cNvPr id="0" name="Picture 1"/>
+                    <pic:cNvPicPr>
+                      <a:picLocks noChangeAspect="1" noChangeArrowheads="1"/>
+                    </pic:cNvPicPr>
+                  </pic:nvPicPr>
+                  <pic:blipFill>
+                    <a:blip r:embed="rId23">
+                      <a:extLst>
+                        <a:ext uri="{28A0092B-C50C-407E-A947-70E740481C1C}">
+                          <a14:useLocalDpi xmlns:a14="http://schemas.microsoft.com/office/drawing/2010/main" val="0"/>
+                        </a:ext>
+                      </a:extLst>
+                    </a:blip>
+                    <a:srcRect/>
+                    <a:stretch>
+                      <a:fillRect/>
+                    </a:stretch>
+                  </pic:blipFill>
+                  <pic:spPr bwMode="auto">
+                    <a:xfrm>
+                      <a:off x="0" y="0"/>
+                      <a:ext cx="6595110" cy="3357245"/>
+                    </a:xfrm>
+                    <a:prstGeom prst="rect">
+                      <a:avLst/>
+                    </a:prstGeom>
+                    <a:noFill/>
+                    <a:ln>
+                      <a:noFill/>
+                    </a:ln>
+                  </pic:spPr>
+                </pic:pic>
+              </a:graphicData>
+            </a:graphic>
+            <wp14:sizeRelH relativeFrom="margin">
+              <wp14:pctWidth>0</wp14:pctWidth>
+            </wp14:sizeRelH>
+            <wp14:sizeRelV relativeFrom="margin">
+              <wp14:pctHeight>0</wp14:pctHeight>
+            </wp14:sizeRelV>
+          </wp:anchor>
+        </w:drawing>
+      </w:r>
+      <w:r>
         <w:rPr>
           <w:rFonts w:ascii="Times New Roman" w:eastAsia="Times New Roman" w:hAnsi="Times New Roman" w:cs="Times New Roman"/>
           <w:b/>
@@ -12252,6 +12595,80 @@
           <w:szCs w:val="28"/>
         </w:rPr>
         <w:t>Sơ đồ hệ thống chương trình cờ Đam (checkers).</w:t>
+      </w:r>
+    </w:p>
+    <w:p>
+      <w:pPr>
+        <w:pStyle w:val="ListParagraph"/>
+        <w:jc w:val="center"/>
+        <w:rPr>
+          <w:rFonts w:ascii="Times New Roman" w:eastAsia="Times New Roman" w:hAnsi="Times New Roman" w:cs="Times New Roman"/>
+          <w:sz w:val="26"/>
+          <w:szCs w:val="26"/>
+          <w:highlight w:val="white"/>
+          <w:lang w:val="en-US"/>
+        </w:rPr>
+      </w:pPr>
+      <w:r>
+        <w:rPr>
+          <w:rFonts w:ascii="Times New Roman" w:eastAsia="Times New Roman" w:hAnsi="Times New Roman" w:cs="Times New Roman"/>
+          <w:sz w:val="26"/>
+          <w:szCs w:val="26"/>
+          <w:highlight w:val="white"/>
+        </w:rPr>
+        <w:t>Hình 1</w:t>
+      </w:r>
+      <w:r>
+        <w:rPr>
+          <w:rFonts w:ascii="Times New Roman" w:eastAsia="Times New Roman" w:hAnsi="Times New Roman" w:cs="Times New Roman"/>
+          <w:sz w:val="26"/>
+          <w:szCs w:val="26"/>
+          <w:highlight w:val="white"/>
+          <w:lang w:val="en-US"/>
+        </w:rPr>
+        <w:t>2</w:t>
+      </w:r>
+      <w:r>
+        <w:rPr>
+          <w:rFonts w:ascii="Times New Roman" w:eastAsia="Times New Roman" w:hAnsi="Times New Roman" w:cs="Times New Roman"/>
+          <w:sz w:val="26"/>
+          <w:szCs w:val="26"/>
+          <w:highlight w:val="white"/>
+        </w:rPr>
+        <w:t xml:space="preserve">: </w:t>
+      </w:r>
+      <w:r>
+        <w:rPr>
+          <w:rFonts w:ascii="Times New Roman" w:eastAsia="Times New Roman" w:hAnsi="Times New Roman" w:cs="Times New Roman"/>
+          <w:sz w:val="26"/>
+          <w:szCs w:val="26"/>
+          <w:highlight w:val="white"/>
+          <w:lang w:val="en-US"/>
+        </w:rPr>
+        <w:t>Sơ đồ hệ thống chương trình cờ Đam (checkers)</w:t>
+      </w:r>
+    </w:p>
+    <w:p>
+      <w:pPr>
+        <w:pStyle w:val="ListParagraph"/>
+        <w:jc w:val="center"/>
+        <w:rPr>
+          <w:rFonts w:ascii="Times New Roman" w:eastAsia="Times New Roman" w:hAnsi="Times New Roman" w:cs="Times New Roman"/>
+          <w:b/>
+          <w:color w:val="000000"/>
+          <w:sz w:val="28"/>
+          <w:szCs w:val="28"/>
+        </w:rPr>
+      </w:pPr>
+      <w:r>
+        <w:rPr>
+          <w:rFonts w:ascii="Times New Roman" w:eastAsia="Times New Roman" w:hAnsi="Times New Roman" w:cs="Times New Roman"/>
+          <w:sz w:val="26"/>
+          <w:szCs w:val="26"/>
+          <w:highlight w:val="white"/>
+          <w:lang w:val="en-US"/>
+        </w:rPr>
+        <w:t xml:space="preserve"> </w:t>
       </w:r>
     </w:p>
     <w:p>
@@ -12346,6 +12763,91 @@
         <w:pStyle w:val="ListParagraph"/>
         <w:numPr>
           <w:ilvl w:val="0"/>
+          <w:numId w:val="32"/>
+        </w:numPr>
+        <w:rPr>
+          <w:rFonts w:ascii="Times New Roman" w:eastAsia="Times New Roman" w:hAnsi="Times New Roman" w:cs="Times New Roman"/>
+          <w:color w:val="000000"/>
+          <w:sz w:val="28"/>
+          <w:szCs w:val="28"/>
+        </w:rPr>
+      </w:pPr>
+      <w:r>
+        <w:rPr>
+          <w:rFonts w:ascii="Times New Roman" w:eastAsia="Times New Roman" w:hAnsi="Times New Roman" w:cs="Times New Roman"/>
+          <w:color w:val="000000"/>
+          <w:sz w:val="28"/>
+          <w:szCs w:val="28"/>
+          <w:lang w:val="en-US"/>
+        </w:rPr>
+        <w:t>ServerMain: Tạo Server tại cổng có số hiệu được đọc từ file confic.properties, nhận 2 socket mới từ Client rồi gửi cho HandleSession để xử lý.</w:t>
+      </w:r>
+    </w:p>
+    <w:p>
+      <w:pPr>
+        <w:pStyle w:val="ListParagraph"/>
+        <w:numPr>
+          <w:ilvl w:val="0"/>
+          <w:numId w:val="32"/>
+        </w:numPr>
+        <w:rPr>
+          <w:rFonts w:ascii="Times New Roman" w:eastAsia="Times New Roman" w:hAnsi="Times New Roman" w:cs="Times New Roman"/>
+          <w:color w:val="000000"/>
+          <w:sz w:val="28"/>
+          <w:szCs w:val="28"/>
+        </w:rPr>
+      </w:pPr>
+      <w:r>
+        <w:rPr>
+          <w:rFonts w:ascii="Times New Roman" w:eastAsia="Times New Roman" w:hAnsi="Times New Roman" w:cs="Times New Roman"/>
+          <w:color w:val="000000"/>
+          <w:sz w:val="28"/>
+          <w:szCs w:val="28"/>
+          <w:lang w:val="en-US"/>
+        </w:rPr>
+        <w:t>HandleSession: Nhận 2 socket từ ServerMain, nhận và gửi dữ liệu qua lại giữa các socket và Model.</w:t>
+      </w:r>
+    </w:p>
+    <w:p>
+      <w:pPr>
+        <w:pStyle w:val="ListParagraph"/>
+        <w:numPr>
+          <w:ilvl w:val="0"/>
+          <w:numId w:val="32"/>
+        </w:numPr>
+        <w:rPr>
+          <w:rFonts w:ascii="Times New Roman" w:eastAsia="Times New Roman" w:hAnsi="Times New Roman" w:cs="Times New Roman"/>
+          <w:color w:val="000000"/>
+          <w:sz w:val="28"/>
+          <w:szCs w:val="28"/>
+        </w:rPr>
+      </w:pPr>
+      <w:r>
+        <w:rPr>
+          <w:rFonts w:ascii="Times New Roman" w:eastAsia="Times New Roman" w:hAnsi="Times New Roman" w:cs="Times New Roman"/>
+          <w:color w:val="000000"/>
+          <w:sz w:val="28"/>
+          <w:szCs w:val="28"/>
+          <w:lang w:val="en-US"/>
+        </w:rPr>
+        <w:t>Game (Model): Xử lý dữ liệu từ HandleSession thông qua các Constant được cài sẵn và các Model con như: Quân cờ (Square), Bàn cờ (Board) và Người chơi (Player).</w:t>
+      </w:r>
+      <w:r>
+        <w:rPr>
+          <w:rFonts w:ascii="Times New Roman" w:eastAsia="Times New Roman" w:hAnsi="Times New Roman" w:cs="Times New Roman"/>
+          <w:color w:val="000000"/>
+          <w:sz w:val="28"/>
+          <w:szCs w:val="28"/>
+          <w:lang w:val="en-US"/>
+        </w:rPr>
+        <w:t xml:space="preserve">  </w:t>
+      </w:r>
+    </w:p>
+    <w:p>
+      <w:pPr>
+        <w:pStyle w:val="ListParagraph"/>
+        <w:numPr>
+          <w:ilvl w:val="0"/>
           <w:numId w:val="23"/>
         </w:numPr>
         <w:rPr>
@@ -12363,6 +12865,147 @@
           <w:szCs w:val="28"/>
         </w:rPr>
         <w:t>Client gồm các thành phần :</w:t>
+      </w:r>
+    </w:p>
+    <w:p>
+      <w:pPr>
+        <w:pStyle w:val="ListParagraph"/>
+        <w:numPr>
+          <w:ilvl w:val="0"/>
+          <w:numId w:val="33"/>
+        </w:numPr>
+        <w:rPr>
+          <w:rFonts w:ascii="Times New Roman" w:eastAsia="Times New Roman" w:hAnsi="Times New Roman" w:cs="Times New Roman"/>
+          <w:color w:val="000000"/>
+          <w:sz w:val="28"/>
+          <w:szCs w:val="28"/>
+        </w:rPr>
+      </w:pPr>
+      <w:r>
+        <w:rPr>
+          <w:rFonts w:ascii="Times New Roman" w:eastAsia="Times New Roman" w:hAnsi="Times New Roman" w:cs="Times New Roman"/>
+          <w:color w:val="000000"/>
+          <w:sz w:val="28"/>
+          <w:szCs w:val="28"/>
+          <w:lang w:val="en-US"/>
+        </w:rPr>
+        <w:lastRenderedPageBreak/>
+        <w:t>ClientMain: Tạo socket kết nối đến Server có địa chỉ IP và cổng port được đọc từ file config.properties, gửi socket cho Controller để xủa lý.</w:t>
+      </w:r>
+    </w:p>
+    <w:p>
+      <w:pPr>
+        <w:pStyle w:val="ListParagraph"/>
+        <w:numPr>
+          <w:ilvl w:val="0"/>
+          <w:numId w:val="33"/>
+        </w:numPr>
+        <w:rPr>
+          <w:rFonts w:ascii="Times New Roman" w:eastAsia="Times New Roman" w:hAnsi="Times New Roman" w:cs="Times New Roman"/>
+          <w:color w:val="000000"/>
+          <w:sz w:val="28"/>
+          <w:szCs w:val="28"/>
+        </w:rPr>
+      </w:pPr>
+      <w:r>
+        <w:rPr>
+          <w:rFonts w:ascii="Times New Roman" w:eastAsia="Times New Roman" w:hAnsi="Times New Roman" w:cs="Times New Roman"/>
+          <w:color w:val="000000"/>
+          <w:sz w:val="28"/>
+          <w:szCs w:val="28"/>
+          <w:lang w:val="en-US"/>
+        </w:rPr>
+        <w:t>Controller: Nhận socket từ ClientMain để giao tiếp với Server, giao tiếp với View và Game(Model).</w:t>
+      </w:r>
+    </w:p>
+    <w:p>
+      <w:pPr>
+        <w:pStyle w:val="ListParagraph"/>
+        <w:numPr>
+          <w:ilvl w:val="0"/>
+          <w:numId w:val="33"/>
+        </w:numPr>
+        <w:rPr>
+          <w:rFonts w:ascii="Times New Roman" w:eastAsia="Times New Roman" w:hAnsi="Times New Roman" w:cs="Times New Roman"/>
+          <w:color w:val="000000"/>
+          <w:sz w:val="28"/>
+          <w:szCs w:val="28"/>
+        </w:rPr>
+      </w:pPr>
+      <w:r>
+        <w:rPr>
+          <w:rFonts w:ascii="Times New Roman" w:eastAsia="Times New Roman" w:hAnsi="Times New Roman" w:cs="Times New Roman"/>
+          <w:color w:val="000000"/>
+          <w:sz w:val="28"/>
+          <w:szCs w:val="28"/>
+          <w:lang w:val="en-US"/>
+        </w:rPr>
+        <w:t>View</w:t>
+      </w:r>
+      <w:r>
+        <w:rPr>
+          <w:rFonts w:ascii="Times New Roman" w:eastAsia="Times New Roman" w:hAnsi="Times New Roman" w:cs="Times New Roman"/>
+          <w:color w:val="000000"/>
+          <w:sz w:val="28"/>
+          <w:szCs w:val="28"/>
+          <w:lang w:val="en-US"/>
+        </w:rPr>
+        <w:t>: Chứa các hàm xây dựng giao diện người dùng, lấy giá trị từ giao diện để tương tác với Controller.</w:t>
+      </w:r>
+    </w:p>
+    <w:p>
+      <w:pPr>
+        <w:pStyle w:val="ListParagraph"/>
+        <w:numPr>
+          <w:ilvl w:val="0"/>
+          <w:numId w:val="33"/>
+        </w:numPr>
+        <w:rPr>
+          <w:rFonts w:ascii="Times New Roman" w:eastAsia="Times New Roman" w:hAnsi="Times New Roman" w:cs="Times New Roman"/>
+          <w:color w:val="000000"/>
+          <w:sz w:val="28"/>
+          <w:szCs w:val="28"/>
+        </w:rPr>
+      </w:pPr>
+      <w:r>
+        <w:rPr>
+          <w:rFonts w:ascii="Times New Roman" w:eastAsia="Times New Roman" w:hAnsi="Times New Roman" w:cs="Times New Roman"/>
+          <w:color w:val="000000"/>
+          <w:sz w:val="28"/>
+          <w:szCs w:val="28"/>
+          <w:lang w:val="en-US"/>
+        </w:rPr>
+        <w:t xml:space="preserve">Game (Model): Xử lý dữ liệu từ </w:t>
+      </w:r>
+      <w:r>
+        <w:rPr>
+          <w:rFonts w:ascii="Times New Roman" w:eastAsia="Times New Roman" w:hAnsi="Times New Roman" w:cs="Times New Roman"/>
+          <w:color w:val="000000"/>
+          <w:sz w:val="28"/>
+          <w:szCs w:val="28"/>
+          <w:lang w:val="en-US"/>
+        </w:rPr>
+        <w:t>Controller</w:t>
+      </w:r>
+      <w:r>
+        <w:rPr>
+          <w:rFonts w:ascii="Times New Roman" w:eastAsia="Times New Roman" w:hAnsi="Times New Roman" w:cs="Times New Roman"/>
+          <w:color w:val="000000"/>
+          <w:sz w:val="28"/>
+          <w:szCs w:val="28"/>
+          <w:lang w:val="en-US"/>
+        </w:rPr>
+        <w:t xml:space="preserve"> thông qua các Constant được cài sẵn và các Model con như: Quân cờ (Square), Bàn cờ (Board) và Người chơi (Player).</w:t>
+      </w:r>
+      <w:r>
+        <w:rPr>
+          <w:rFonts w:ascii="Times New Roman" w:eastAsia="Times New Roman" w:hAnsi="Times New Roman" w:cs="Times New Roman"/>
+          <w:color w:val="000000"/>
+          <w:sz w:val="28"/>
+          <w:szCs w:val="28"/>
+          <w:lang w:val="en-US"/>
+        </w:rPr>
+        <w:t xml:space="preserve">  </w:t>
       </w:r>
     </w:p>
     <w:p>
@@ -12390,6 +13033,19 @@
         </w:rPr>
         <w:t>Giải thích mô hình sơ đồ hệ thống.</w:t>
       </w:r>
+    </w:p>
+    <w:p>
+      <w:pPr>
+        <w:pStyle w:val="ListParagraph"/>
+        <w:ind w:left="1584"/>
+        <w:rPr>
+          <w:rFonts w:ascii="Times New Roman" w:eastAsia="Times New Roman" w:hAnsi="Times New Roman" w:cs="Times New Roman"/>
+          <w:b/>
+          <w:color w:val="000000"/>
+          <w:sz w:val="28"/>
+          <w:szCs w:val="28"/>
+        </w:rPr>
+      </w:pPr>
     </w:p>
     <w:p>
       <w:pPr>
@@ -12433,7 +13089,58 @@
           <w:szCs w:val="28"/>
         </w:rPr>
       </w:pPr>
-      <w:bookmarkStart w:id="26" w:name="_Toc59208260"/>
+      <w:bookmarkStart w:id="27" w:name="_Toc59522459"/>
+      <w:r>
+        <w:drawing>
+          <wp:anchor distT="0" distB="0" distL="114300" distR="114300" simplePos="0" relativeHeight="251668480" behindDoc="0" locked="0" layoutInCell="1" allowOverlap="1" wp14:anchorId="1E424A83" wp14:editId="4EE83428">
+            <wp:simplePos x="0" y="0"/>
+            <wp:positionH relativeFrom="margin">
+              <wp:align>right</wp:align>
+            </wp:positionH>
+            <wp:positionV relativeFrom="paragraph">
+              <wp:posOffset>388620</wp:posOffset>
+            </wp:positionV>
+            <wp:extent cx="5731510" cy="1428750"/>
+            <wp:effectExtent l="0" t="0" r="2540" b="0"/>
+            <wp:wrapTopAndBottom/>
+            <wp:docPr id="15" name="Picture 15"/>
+            <wp:cNvGraphicFramePr>
+              <a:graphicFrameLocks xmlns:a="http://schemas.openxmlformats.org/drawingml/2006/main" noChangeAspect="1"/>
+            </wp:cNvGraphicFramePr>
+            <a:graphic xmlns:a="http://schemas.openxmlformats.org/drawingml/2006/main">
+              <a:graphicData uri="http://schemas.openxmlformats.org/drawingml/2006/picture">
+                <pic:pic xmlns:pic="http://schemas.openxmlformats.org/drawingml/2006/picture">
+                  <pic:nvPicPr>
+                    <pic:cNvPr id="1" name=""/>
+                    <pic:cNvPicPr/>
+                  </pic:nvPicPr>
+                  <pic:blipFill>
+                    <a:blip r:embed="rId24">
+                      <a:extLst>
+                        <a:ext uri="{28A0092B-C50C-407E-A947-70E740481C1C}">
+                          <a14:useLocalDpi xmlns:a14="http://schemas.microsoft.com/office/drawing/2010/main" val="0"/>
+                        </a:ext>
+                      </a:extLst>
+                    </a:blip>
+                    <a:stretch>
+                      <a:fillRect/>
+                    </a:stretch>
+                  </pic:blipFill>
+                  <pic:spPr>
+                    <a:xfrm>
+                      <a:off x="0" y="0"/>
+                      <a:ext cx="5731510" cy="1428750"/>
+                    </a:xfrm>
+                    <a:prstGeom prst="rect">
+                      <a:avLst/>
+                    </a:prstGeom>
+                  </pic:spPr>
+                </pic:pic>
+              </a:graphicData>
+            </a:graphic>
+          </wp:anchor>
+        </w:drawing>
+      </w:r>
       <w:r>
         <w:rPr>
           <w:rFonts w:ascii="Times New Roman" w:eastAsia="Times New Roman" w:hAnsi="Times New Roman" w:cs="Times New Roman"/>
@@ -12444,7 +13151,315 @@
         </w:rPr>
         <w:t>Kết quả.</w:t>
       </w:r>
-      <w:bookmarkEnd w:id="26"/>
+      <w:bookmarkEnd w:id="27"/>
+    </w:p>
+    <w:p>
+      <w:pPr>
+        <w:pStyle w:val="ListParagraph"/>
+        <w:jc w:val="center"/>
+        <w:rPr>
+          <w:rFonts w:ascii="Times New Roman" w:eastAsia="Times New Roman" w:hAnsi="Times New Roman" w:cs="Times New Roman"/>
+          <w:sz w:val="26"/>
+          <w:szCs w:val="26"/>
+        </w:rPr>
+      </w:pPr>
+    </w:p>
+    <w:p>
+      <w:pPr>
+        <w:pStyle w:val="ListParagraph"/>
+        <w:jc w:val="center"/>
+        <w:rPr>
+          <w:rFonts w:ascii="Times New Roman" w:eastAsia="Times New Roman" w:hAnsi="Times New Roman" w:cs="Times New Roman"/>
+          <w:sz w:val="26"/>
+          <w:szCs w:val="26"/>
+          <w:highlight w:val="white"/>
+          <w:lang w:val="en-US"/>
+        </w:rPr>
+      </w:pPr>
+      <w:r>
+        <w:rPr>
+          <w:rFonts w:ascii="Times New Roman" w:eastAsia="Times New Roman" w:hAnsi="Times New Roman" w:cs="Times New Roman"/>
+          <w:sz w:val="26"/>
+          <w:szCs w:val="26"/>
+          <w:highlight w:val="white"/>
+        </w:rPr>
+        <w:t>Hình 1</w:t>
+      </w:r>
+      <w:r>
+        <w:rPr>
+          <w:rFonts w:ascii="Times New Roman" w:eastAsia="Times New Roman" w:hAnsi="Times New Roman" w:cs="Times New Roman"/>
+          <w:sz w:val="26"/>
+          <w:szCs w:val="26"/>
+          <w:highlight w:val="white"/>
+          <w:lang w:val="en-US"/>
+        </w:rPr>
+        <w:t>3</w:t>
+      </w:r>
+      <w:r>
+        <w:rPr>
+          <w:rFonts w:ascii="Times New Roman" w:eastAsia="Times New Roman" w:hAnsi="Times New Roman" w:cs="Times New Roman"/>
+          <w:sz w:val="26"/>
+          <w:szCs w:val="26"/>
+          <w:highlight w:val="white"/>
+        </w:rPr>
+        <w:t xml:space="preserve">: </w:t>
+      </w:r>
+      <w:r>
+        <w:rPr>
+          <w:rFonts w:ascii="Times New Roman" w:eastAsia="Times New Roman" w:hAnsi="Times New Roman" w:cs="Times New Roman"/>
+          <w:sz w:val="26"/>
+          <w:szCs w:val="26"/>
+          <w:highlight w:val="white"/>
+          <w:lang w:val="en-US"/>
+        </w:rPr>
+        <w:t>Địa chỉ ip của Server và cổng port tương ứng được nhập vào 2 file config.properties (Client phía bên trái, Server phía bên phải)</w:t>
+      </w:r>
+    </w:p>
+    <w:p>
+      <w:pPr>
+        <w:pStyle w:val="ListParagraph"/>
+        <w:jc w:val="center"/>
+        <w:rPr>
+          <w:rFonts w:ascii="Times New Roman" w:eastAsia="Times New Roman" w:hAnsi="Times New Roman" w:cs="Times New Roman"/>
+          <w:sz w:val="26"/>
+          <w:szCs w:val="26"/>
+          <w:highlight w:val="white"/>
+          <w:lang w:val="en-US"/>
+        </w:rPr>
+      </w:pPr>
+    </w:p>
+    <w:p>
+      <w:pPr>
+        <w:jc w:val="center"/>
+        <w:rPr>
+          <w:rFonts w:ascii="Times New Roman" w:eastAsia="Times New Roman" w:hAnsi="Times New Roman" w:cs="Times New Roman"/>
+          <w:sz w:val="26"/>
+          <w:szCs w:val="26"/>
+          <w:highlight w:val="white"/>
+          <w:lang w:val="en-US"/>
+        </w:rPr>
+      </w:pPr>
+      <w:r>
+        <w:lastRenderedPageBreak/>
+        <w:drawing>
+          <wp:anchor distT="0" distB="0" distL="114300" distR="114300" simplePos="0" relativeHeight="251669504" behindDoc="0" locked="0" layoutInCell="1" allowOverlap="1" wp14:anchorId="2615AE1B" wp14:editId="2008BBB8">
+            <wp:simplePos x="0" y="0"/>
+            <wp:positionH relativeFrom="margin">
+              <wp:align>center</wp:align>
+            </wp:positionH>
+            <wp:positionV relativeFrom="paragraph">
+              <wp:posOffset>2971800</wp:posOffset>
+            </wp:positionV>
+            <wp:extent cx="5029200" cy="5236845"/>
+            <wp:effectExtent l="0" t="0" r="0" b="1905"/>
+            <wp:wrapTopAndBottom/>
+            <wp:docPr id="22" name="Picture 22"/>
+            <wp:cNvGraphicFramePr>
+              <a:graphicFrameLocks xmlns:a="http://schemas.openxmlformats.org/drawingml/2006/main" noChangeAspect="1"/>
+            </wp:cNvGraphicFramePr>
+            <a:graphic xmlns:a="http://schemas.openxmlformats.org/drawingml/2006/main">
+              <a:graphicData uri="http://schemas.openxmlformats.org/drawingml/2006/picture">
+                <pic:pic xmlns:pic="http://schemas.openxmlformats.org/drawingml/2006/picture">
+                  <pic:nvPicPr>
+                    <pic:cNvPr id="1" name=""/>
+                    <pic:cNvPicPr/>
+                  </pic:nvPicPr>
+                  <pic:blipFill>
+                    <a:blip r:embed="rId25">
+                      <a:extLst>
+                        <a:ext uri="{28A0092B-C50C-407E-A947-70E740481C1C}">
+                          <a14:useLocalDpi xmlns:a14="http://schemas.microsoft.com/office/drawing/2010/main" val="0"/>
+                        </a:ext>
+                      </a:extLst>
+                    </a:blip>
+                    <a:stretch>
+                      <a:fillRect/>
+                    </a:stretch>
+                  </pic:blipFill>
+                  <pic:spPr>
+                    <a:xfrm>
+                      <a:off x="0" y="0"/>
+                      <a:ext cx="5029200" cy="5236845"/>
+                    </a:xfrm>
+                    <a:prstGeom prst="rect">
+                      <a:avLst/>
+                    </a:prstGeom>
+                  </pic:spPr>
+                </pic:pic>
+              </a:graphicData>
+            </a:graphic>
+          </wp:anchor>
+        </w:drawing>
+      </w:r>
+      <w:r>
+        <w:drawing>
+          <wp:anchor distT="0" distB="0" distL="114300" distR="114300" simplePos="0" relativeHeight="251666432" behindDoc="0" locked="0" layoutInCell="1" allowOverlap="1" wp14:anchorId="4C6D7D74" wp14:editId="00DBAC53">
+            <wp:simplePos x="0" y="0"/>
+            <wp:positionH relativeFrom="margin">
+              <wp:align>center</wp:align>
+            </wp:positionH>
+            <wp:positionV relativeFrom="paragraph">
+              <wp:posOffset>0</wp:posOffset>
+            </wp:positionV>
+            <wp:extent cx="4362450" cy="2620645"/>
+            <wp:effectExtent l="0" t="0" r="0" b="8255"/>
+            <wp:wrapTopAndBottom/>
+            <wp:docPr id="21" name="Picture 21"/>
+            <wp:cNvGraphicFramePr>
+              <a:graphicFrameLocks xmlns:a="http://schemas.openxmlformats.org/drawingml/2006/main" noChangeAspect="1"/>
+            </wp:cNvGraphicFramePr>
+            <a:graphic xmlns:a="http://schemas.openxmlformats.org/drawingml/2006/main">
+              <a:graphicData uri="http://schemas.openxmlformats.org/drawingml/2006/picture">
+                <pic:pic xmlns:pic="http://schemas.openxmlformats.org/drawingml/2006/picture">
+                  <pic:nvPicPr>
+                    <pic:cNvPr id="1" name=""/>
+                    <pic:cNvPicPr/>
+                  </pic:nvPicPr>
+                  <pic:blipFill>
+                    <a:blip r:embed="rId26">
+                      <a:extLst>
+                        <a:ext uri="{28A0092B-C50C-407E-A947-70E740481C1C}">
+                          <a14:useLocalDpi xmlns:a14="http://schemas.microsoft.com/office/drawing/2010/main" val="0"/>
+                        </a:ext>
+                      </a:extLst>
+                    </a:blip>
+                    <a:stretch>
+                      <a:fillRect/>
+                    </a:stretch>
+                  </pic:blipFill>
+                  <pic:spPr>
+                    <a:xfrm>
+                      <a:off x="0" y="0"/>
+                      <a:ext cx="4362450" cy="2620645"/>
+                    </a:xfrm>
+                    <a:prstGeom prst="rect">
+                      <a:avLst/>
+                    </a:prstGeom>
+                  </pic:spPr>
+                </pic:pic>
+              </a:graphicData>
+            </a:graphic>
+            <wp14:sizeRelH relativeFrom="margin">
+              <wp14:pctWidth>0</wp14:pctWidth>
+            </wp14:sizeRelH>
+            <wp14:sizeRelV relativeFrom="margin">
+              <wp14:pctHeight>0</wp14:pctHeight>
+            </wp14:sizeRelV>
+          </wp:anchor>
+        </w:drawing>
+      </w:r>
+      <w:r>
+        <w:rPr>
+          <w:rFonts w:ascii="Times New Roman" w:eastAsia="Times New Roman" w:hAnsi="Times New Roman" w:cs="Times New Roman"/>
+          <w:sz w:val="26"/>
+          <w:szCs w:val="26"/>
+          <w:highlight w:val="white"/>
+        </w:rPr>
+        <w:t>Hình 1</w:t>
+      </w:r>
+      <w:r>
+        <w:rPr>
+          <w:rFonts w:ascii="Times New Roman" w:eastAsia="Times New Roman" w:hAnsi="Times New Roman" w:cs="Times New Roman"/>
+          <w:sz w:val="26"/>
+          <w:szCs w:val="26"/>
+          <w:highlight w:val="white"/>
+          <w:lang w:val="en-US"/>
+        </w:rPr>
+        <w:t>4</w:t>
+      </w:r>
+      <w:r>
+        <w:rPr>
+          <w:rFonts w:ascii="Times New Roman" w:eastAsia="Times New Roman" w:hAnsi="Times New Roman" w:cs="Times New Roman"/>
+          <w:sz w:val="26"/>
+          <w:szCs w:val="26"/>
+          <w:highlight w:val="white"/>
+        </w:rPr>
+        <w:t xml:space="preserve">: </w:t>
+      </w:r>
+      <w:r>
+        <w:rPr>
+          <w:rFonts w:ascii="Times New Roman" w:eastAsia="Times New Roman" w:hAnsi="Times New Roman" w:cs="Times New Roman"/>
+          <w:sz w:val="26"/>
+          <w:szCs w:val="26"/>
+          <w:highlight w:val="white"/>
+          <w:lang w:val="en-US"/>
+        </w:rPr>
+        <w:t>Giao diện của Server</w:t>
+      </w:r>
+    </w:p>
+    <w:p>
+      <w:pPr>
+        <w:rPr>
+          <w:rFonts w:ascii="Times New Roman" w:eastAsia="Times New Roman" w:hAnsi="Times New Roman" w:cs="Times New Roman"/>
+          <w:b/>
+          <w:color w:val="000000"/>
+          <w:sz w:val="28"/>
+          <w:szCs w:val="28"/>
+        </w:rPr>
+      </w:pPr>
+    </w:p>
+    <w:p>
+      <w:pPr>
+        <w:pStyle w:val="ListParagraph"/>
+        <w:jc w:val="center"/>
+        <w:rPr>
+          <w:rFonts w:ascii="Times New Roman" w:eastAsia="Times New Roman" w:hAnsi="Times New Roman" w:cs="Times New Roman"/>
+          <w:sz w:val="26"/>
+          <w:szCs w:val="26"/>
+          <w:highlight w:val="white"/>
+          <w:lang w:val="en-US"/>
+        </w:rPr>
+      </w:pPr>
+      <w:r>
+        <w:rPr>
+          <w:rFonts w:ascii="Times New Roman" w:eastAsia="Times New Roman" w:hAnsi="Times New Roman" w:cs="Times New Roman"/>
+          <w:sz w:val="26"/>
+          <w:szCs w:val="26"/>
+          <w:highlight w:val="white"/>
+        </w:rPr>
+        <w:t>Hình 1</w:t>
+      </w:r>
+      <w:r>
+        <w:rPr>
+          <w:rFonts w:ascii="Times New Roman" w:eastAsia="Times New Roman" w:hAnsi="Times New Roman" w:cs="Times New Roman"/>
+          <w:sz w:val="26"/>
+          <w:szCs w:val="26"/>
+          <w:highlight w:val="white"/>
+          <w:lang w:val="en-US"/>
+        </w:rPr>
+        <w:t>5</w:t>
+      </w:r>
+      <w:r>
+        <w:rPr>
+          <w:rFonts w:ascii="Times New Roman" w:eastAsia="Times New Roman" w:hAnsi="Times New Roman" w:cs="Times New Roman"/>
+          <w:sz w:val="26"/>
+          <w:szCs w:val="26"/>
+          <w:highlight w:val="white"/>
+        </w:rPr>
+        <w:t xml:space="preserve">: </w:t>
+      </w:r>
+      <w:r>
+        <w:rPr>
+          <w:rFonts w:ascii="Times New Roman" w:eastAsia="Times New Roman" w:hAnsi="Times New Roman" w:cs="Times New Roman"/>
+          <w:sz w:val="26"/>
+          <w:szCs w:val="26"/>
+          <w:highlight w:val="white"/>
+          <w:lang w:val="en-US"/>
+        </w:rPr>
+        <w:t xml:space="preserve">Giao diện của Client </w:t>
+      </w:r>
+    </w:p>
+    <w:p>
+      <w:pPr>
+        <w:outlineLvl w:val="2"/>
+        <w:rPr>
+          <w:rFonts w:ascii="Times New Roman" w:eastAsia="Times New Roman" w:hAnsi="Times New Roman" w:cs="Times New Roman"/>
+          <w:b/>
+          <w:color w:val="000000"/>
+          <w:sz w:val="28"/>
+          <w:szCs w:val="28"/>
+        </w:rPr>
+      </w:pPr>
     </w:p>
     <w:p>
       <w:pPr>
@@ -12462,7 +13477,7 @@
           <w:szCs w:val="28"/>
         </w:rPr>
       </w:pPr>
-      <w:bookmarkStart w:id="27" w:name="_Toc59208261"/>
+      <w:bookmarkStart w:id="28" w:name="_Toc59522460"/>
       <w:r>
         <w:rPr>
           <w:rFonts w:ascii="Times New Roman" w:eastAsia="Times New Roman" w:hAnsi="Times New Roman" w:cs="Times New Roman"/>
@@ -12473,7 +13488,7 @@
         </w:rPr>
         <w:t>KẾT LUẬN VÀ HƯỚNG PHÁT TRIỂN</w:t>
       </w:r>
-      <w:bookmarkEnd w:id="27"/>
+      <w:bookmarkEnd w:id="28"/>
     </w:p>
     <w:p>
       <w:pPr>
@@ -12492,7 +13507,7 @@
           <w:szCs w:val="28"/>
         </w:rPr>
       </w:pPr>
-      <w:bookmarkStart w:id="28" w:name="_Toc59208262"/>
+      <w:bookmarkStart w:id="29" w:name="_Toc59522461"/>
       <w:r>
         <w:rPr>
           <w:rFonts w:ascii="Times New Roman" w:eastAsia="Times New Roman" w:hAnsi="Times New Roman" w:cs="Times New Roman"/>
@@ -12503,7 +13518,7 @@
         </w:rPr>
         <w:t>Kết luận</w:t>
       </w:r>
-      <w:bookmarkEnd w:id="28"/>
+      <w:bookmarkEnd w:id="29"/>
       <w:r>
         <w:rPr>
           <w:rFonts w:ascii="Times New Roman" w:eastAsia="Times New Roman" w:hAnsi="Times New Roman" w:cs="Times New Roman"/>
@@ -12636,7 +13651,7 @@
           <w:right w:val="nil"/>
           <w:between w:val="nil"/>
         </w:pBdr>
-        <w:spacing w:after="0"/>
+        <w:spacing w:after="0" w:line="360" w:lineRule="auto"/>
         <w:ind w:left="1440" w:hanging="720"/>
         <w:rPr>
           <w:rFonts w:ascii="Times New Roman" w:eastAsia="Times New Roman" w:hAnsi="Times New Roman" w:cs="Times New Roman"/>
@@ -12662,6 +13677,7 @@
           <w:ilvl w:val="0"/>
           <w:numId w:val="29"/>
         </w:numPr>
+        <w:spacing w:line="360" w:lineRule="auto"/>
         <w:outlineLvl w:val="2"/>
         <w:rPr>
           <w:rFonts w:ascii="Times New Roman" w:eastAsia="Times New Roman" w:hAnsi="Times New Roman" w:cs="Times New Roman"/>
@@ -12671,7 +13687,7 @@
           <w:szCs w:val="28"/>
         </w:rPr>
       </w:pPr>
-      <w:bookmarkStart w:id="29" w:name="_Toc59208263"/>
+      <w:bookmarkStart w:id="30" w:name="_Toc59522462"/>
       <w:r>
         <w:rPr>
           <w:rFonts w:ascii="Times New Roman" w:eastAsia="Times New Roman" w:hAnsi="Times New Roman" w:cs="Times New Roman"/>
@@ -12682,7 +13698,7 @@
         </w:rPr>
         <w:t>Hướng phát triển</w:t>
       </w:r>
-      <w:bookmarkEnd w:id="29"/>
+      <w:bookmarkEnd w:id="30"/>
     </w:p>
     <w:p>
       <w:pPr>
@@ -12916,19 +13932,18 @@
           <w:szCs w:val="28"/>
         </w:rPr>
       </w:pPr>
-      <w:bookmarkStart w:id="30" w:name="_Toc59208264"/>
-      <w:r>
-        <w:rPr>
-          <w:rFonts w:ascii="Times New Roman" w:eastAsia="Times New Roman" w:hAnsi="Times New Roman" w:cs="Times New Roman"/>
-          <w:b/>
-          <w:color w:val="000000"/>
-          <w:sz w:val="28"/>
-          <w:szCs w:val="28"/>
-        </w:rPr>
-        <w:lastRenderedPageBreak/>
+      <w:bookmarkStart w:id="31" w:name="_Toc59522463"/>
+      <w:r>
+        <w:rPr>
+          <w:rFonts w:ascii="Times New Roman" w:eastAsia="Times New Roman" w:hAnsi="Times New Roman" w:cs="Times New Roman"/>
+          <w:b/>
+          <w:color w:val="000000"/>
+          <w:sz w:val="28"/>
+          <w:szCs w:val="28"/>
+        </w:rPr>
         <w:t>TÀI LIỆU THAM KHẢO</w:t>
       </w:r>
-      <w:bookmarkEnd w:id="30"/>
+      <w:bookmarkEnd w:id="31"/>
     </w:p>
     <w:p>
       <w:pPr>
@@ -12972,7 +13987,7 @@
           <w:szCs w:val="26"/>
         </w:rPr>
       </w:pPr>
-      <w:hyperlink r:id="rId23">
+      <w:hyperlink r:id="rId27">
         <w:r>
           <w:rPr>
             <w:rFonts w:ascii="Times New Roman" w:eastAsia="Times New Roman" w:hAnsi="Times New Roman" w:cs="Times New Roman"/>
@@ -13011,7 +14026,7 @@
           <w:szCs w:val="26"/>
         </w:rPr>
       </w:pPr>
-      <w:hyperlink r:id="rId24">
+      <w:hyperlink r:id="rId28">
         <w:r>
           <w:rPr>
             <w:rFonts w:ascii="Times New Roman" w:eastAsia="Times New Roman" w:hAnsi="Times New Roman" w:cs="Times New Roman"/>
@@ -13039,6 +14054,7 @@
           <w:sz w:val="26"/>
           <w:szCs w:val="26"/>
         </w:rPr>
+        <w:lastRenderedPageBreak/>
         <w:t>II. Lập trình mạng</w:t>
       </w:r>
     </w:p>
@@ -13206,7 +14222,7 @@
           <w:szCs w:val="26"/>
         </w:rPr>
       </w:pPr>
-      <w:hyperlink r:id="rId25">
+      <w:hyperlink r:id="rId29">
         <w:r>
           <w:rPr>
             <w:rFonts w:ascii="Times New Roman" w:eastAsia="Times New Roman" w:hAnsi="Times New Roman" w:cs="Times New Roman"/>
@@ -13295,8 +14311,8 @@
       </w:pPr>
     </w:p>
     <w:sectPr>
-      <w:headerReference w:type="default" r:id="rId26"/>
-      <w:footerReference w:type="default" r:id="rId27"/>
+      <w:headerReference w:type="default" r:id="rId30"/>
+      <w:footerReference w:type="default" r:id="rId31"/>
       <w:pgSz w:w="11906" w:h="16838" w:code="9"/>
       <w:pgMar w:top="1440" w:right="1440" w:bottom="1440" w:left="1440" w:header="720" w:footer="720" w:gutter="0"/>
       <w:pgNumType w:start="1"/>
@@ -13308,7 +14324,7 @@
 </file>
 
 <file path=word/endnotes.xml><?xml version="1.0" encoding="utf-8"?>
-<w:endnotes xmlns:wpc="http://schemas.microsoft.com/office/word/2010/wordprocessingCanvas" xmlns:cx="http://schemas.microsoft.com/office/drawing/2014/chartex" xmlns:mc="http://schemas.openxmlformats.org/markup-compatibility/2006" xmlns:o="urn:schemas-microsoft-com:office:office" xmlns:r="http://schemas.openxmlformats.org/officeDocument/2006/relationships" xmlns:m="http://schemas.openxmlformats.org/officeDocument/2006/math" xmlns:v="urn:schemas-microsoft-com:vml" xmlns:wp14="http://schemas.microsoft.com/office/word/2010/wordprocessingDrawing" xmlns:wp="http://schemas.openxmlformats.org/drawingml/2006/wordprocessingDrawing" xmlns:w10="urn:schemas-microsoft-com:office:word" xmlns:w="http://schemas.openxmlformats.org/wordprocessingml/2006/main" xmlns:w14="http://schemas.microsoft.com/office/word/2010/wordml" xmlns:w15="http://schemas.microsoft.com/office/word/2012/wordml" xmlns:w16se="http://schemas.microsoft.com/office/word/2015/wordml/symex" xmlns:wpg="http://schemas.microsoft.com/office/word/2010/wordprocessingGroup" xmlns:wpi="http://schemas.microsoft.com/office/word/2010/wordprocessingInk" xmlns:wne="http://schemas.microsoft.com/office/word/2006/wordml" xmlns:wps="http://schemas.microsoft.com/office/word/2010/wordprocessingShape" mc:Ignorable="w14 w15 w16se wp14">
+<w:endnotes xmlns:wpc="http://schemas.microsoft.com/office/word/2010/wordprocessingCanvas" xmlns:cx="http://schemas.microsoft.com/office/drawing/2014/chartex" xmlns:cx1="http://schemas.microsoft.com/office/drawing/2015/9/8/chartex" xmlns:cx2="http://schemas.microsoft.com/office/drawing/2015/10/21/chartex" xmlns:cx3="http://schemas.microsoft.com/office/drawing/2016/5/9/chartex" xmlns:cx4="http://schemas.microsoft.com/office/drawing/2016/5/10/chartex" xmlns:cx5="http://schemas.microsoft.com/office/drawing/2016/5/11/chartex" xmlns:cx6="http://schemas.microsoft.com/office/drawing/2016/5/12/chartex" xmlns:cx7="http://schemas.microsoft.com/office/drawing/2016/5/13/chartex" xmlns:cx8="http://schemas.microsoft.com/office/drawing/2016/5/14/chartex" xmlns:mc="http://schemas.openxmlformats.org/markup-compatibility/2006" xmlns:aink="http://schemas.microsoft.com/office/drawing/2016/ink" xmlns:am3d="http://schemas.microsoft.com/office/drawing/2017/model3d" xmlns:o="urn:schemas-microsoft-com:office:office" xmlns:r="http://schemas.openxmlformats.org/officeDocument/2006/relationships" xmlns:m="http://schemas.openxmlformats.org/officeDocument/2006/math" xmlns:v="urn:schemas-microsoft-com:vml" xmlns:wp14="http://schemas.microsoft.com/office/word/2010/wordprocessingDrawing" xmlns:wp="http://schemas.openxmlformats.org/drawingml/2006/wordprocessingDrawing" xmlns:w10="urn:schemas-microsoft-com:office:word" xmlns:w="http://schemas.openxmlformats.org/wordprocessingml/2006/main" xmlns:w14="http://schemas.microsoft.com/office/word/2010/wordml" xmlns:w15="http://schemas.microsoft.com/office/word/2012/wordml" xmlns:w16cex="http://schemas.microsoft.com/office/word/2018/wordml/cex" xmlns:w16cid="http://schemas.microsoft.com/office/word/2016/wordml/cid" xmlns:w16="http://schemas.microsoft.com/office/word/2018/wordml" xmlns:w16se="http://schemas.microsoft.com/office/word/2015/wordml/symex" xmlns:wpg="http://schemas.microsoft.com/office/word/2010/wordprocessingGroup" xmlns:wpi="http://schemas.microsoft.com/office/word/2010/wordprocessingInk" xmlns:wne="http://schemas.microsoft.com/office/word/2006/wordml" xmlns:wps="http://schemas.microsoft.com/office/word/2010/wordprocessingShape" mc:Ignorable="w14 w15 w16se w16cid w16 w16cex wp14">
   <w:endnote w:type="separator" w:id="-1">
     <w:p>
       <w:pPr>
@@ -13333,7 +14349,7 @@
 </file>
 
 <file path=word/footer1.xml><?xml version="1.0" encoding="utf-8"?>
-<w:ftr xmlns:wpc="http://schemas.microsoft.com/office/word/2010/wordprocessingCanvas" xmlns:cx="http://schemas.microsoft.com/office/drawing/2014/chartex" xmlns:mc="http://schemas.openxmlformats.org/markup-compatibility/2006" xmlns:o="urn:schemas-microsoft-com:office:office" xmlns:r="http://schemas.openxmlformats.org/officeDocument/2006/relationships" xmlns:m="http://schemas.openxmlformats.org/officeDocument/2006/math" xmlns:v="urn:schemas-microsoft-com:vml" xmlns:wp14="http://schemas.microsoft.com/office/word/2010/wordprocessingDrawing" xmlns:wp="http://schemas.openxmlformats.org/drawingml/2006/wordprocessingDrawing" xmlns:w10="urn:schemas-microsoft-com:office:word" xmlns:w="http://schemas.openxmlformats.org/wordprocessingml/2006/main" xmlns:w14="http://schemas.microsoft.com/office/word/2010/wordml" xmlns:w15="http://schemas.microsoft.com/office/word/2012/wordml" xmlns:w16se="http://schemas.microsoft.com/office/word/2015/wordml/symex" xmlns:wpg="http://schemas.microsoft.com/office/word/2010/wordprocessingGroup" xmlns:wpi="http://schemas.microsoft.com/office/word/2010/wordprocessingInk" xmlns:wne="http://schemas.microsoft.com/office/word/2006/wordml" xmlns:wps="http://schemas.microsoft.com/office/word/2010/wordprocessingShape" mc:Ignorable="w14 w15 w16se wp14">
+<w:ftr xmlns:wpc="http://schemas.microsoft.com/office/word/2010/wordprocessingCanvas" xmlns:cx="http://schemas.microsoft.com/office/drawing/2014/chartex" xmlns:cx1="http://schemas.microsoft.com/office/drawing/2015/9/8/chartex" xmlns:cx2="http://schemas.microsoft.com/office/drawing/2015/10/21/chartex" xmlns:cx3="http://schemas.microsoft.com/office/drawing/2016/5/9/chartex" xmlns:cx4="http://schemas.microsoft.com/office/drawing/2016/5/10/chartex" xmlns:cx5="http://schemas.microsoft.com/office/drawing/2016/5/11/chartex" xmlns:cx6="http://schemas.microsoft.com/office/drawing/2016/5/12/chartex" xmlns:cx7="http://schemas.microsoft.com/office/drawing/2016/5/13/chartex" xmlns:cx8="http://schemas.microsoft.com/office/drawing/2016/5/14/chartex" xmlns:mc="http://schemas.openxmlformats.org/markup-compatibility/2006" xmlns:aink="http://schemas.microsoft.com/office/drawing/2016/ink" xmlns:am3d="http://schemas.microsoft.com/office/drawing/2017/model3d" xmlns:o="urn:schemas-microsoft-com:office:office" xmlns:r="http://schemas.openxmlformats.org/officeDocument/2006/relationships" xmlns:m="http://schemas.openxmlformats.org/officeDocument/2006/math" xmlns:v="urn:schemas-microsoft-com:vml" xmlns:wp14="http://schemas.microsoft.com/office/word/2010/wordprocessingDrawing" xmlns:wp="http://schemas.openxmlformats.org/drawingml/2006/wordprocessingDrawing" xmlns:w10="urn:schemas-microsoft-com:office:word" xmlns:w="http://schemas.openxmlformats.org/wordprocessingml/2006/main" xmlns:w14="http://schemas.microsoft.com/office/word/2010/wordml" xmlns:w15="http://schemas.microsoft.com/office/word/2012/wordml" xmlns:w16cex="http://schemas.microsoft.com/office/word/2018/wordml/cex" xmlns:w16cid="http://schemas.microsoft.com/office/word/2016/wordml/cid" xmlns:w16="http://schemas.microsoft.com/office/word/2018/wordml" xmlns:w16se="http://schemas.microsoft.com/office/word/2015/wordml/symex" xmlns:wpg="http://schemas.microsoft.com/office/word/2010/wordprocessingGroup" xmlns:wpi="http://schemas.microsoft.com/office/word/2010/wordprocessingInk" xmlns:wne="http://schemas.microsoft.com/office/word/2006/wordml" xmlns:wps="http://schemas.microsoft.com/office/word/2010/wordprocessingShape" mc:Ignorable="w14 w15 w16se w16cid w16 w16cex wp14">
   <w:sdt>
     <w:sdtPr>
       <w:id w:val="1000473824"/>
@@ -13364,7 +14380,10 @@
           <w:fldChar w:fldCharType="separate"/>
         </w:r>
         <w:r>
-          <w:t>3</w:t>
+          <w:t>1</w:t>
+        </w:r>
+        <w:r>
+          <w:t>5</w:t>
         </w:r>
         <w:r>
           <w:fldChar w:fldCharType="end"/>
@@ -13381,7 +14400,7 @@
 </file>
 
 <file path=word/footnotes.xml><?xml version="1.0" encoding="utf-8"?>
-<w:footnotes xmlns:wpc="http://schemas.microsoft.com/office/word/2010/wordprocessingCanvas" xmlns:cx="http://schemas.microsoft.com/office/drawing/2014/chartex" xmlns:mc="http://schemas.openxmlformats.org/markup-compatibility/2006" xmlns:o="urn:schemas-microsoft-com:office:office" xmlns:r="http://schemas.openxmlformats.org/officeDocument/2006/relationships" xmlns:m="http://schemas.openxmlformats.org/officeDocument/2006/math" xmlns:v="urn:schemas-microsoft-com:vml" xmlns:wp14="http://schemas.microsoft.com/office/word/2010/wordprocessingDrawing" xmlns:wp="http://schemas.openxmlformats.org/drawingml/2006/wordprocessingDrawing" xmlns:w10="urn:schemas-microsoft-com:office:word" xmlns:w="http://schemas.openxmlformats.org/wordprocessingml/2006/main" xmlns:w14="http://schemas.microsoft.com/office/word/2010/wordml" xmlns:w15="http://schemas.microsoft.com/office/word/2012/wordml" xmlns:w16se="http://schemas.microsoft.com/office/word/2015/wordml/symex" xmlns:wpg="http://schemas.microsoft.com/office/word/2010/wordprocessingGroup" xmlns:wpi="http://schemas.microsoft.com/office/word/2010/wordprocessingInk" xmlns:wne="http://schemas.microsoft.com/office/word/2006/wordml" xmlns:wps="http://schemas.microsoft.com/office/word/2010/wordprocessingShape" mc:Ignorable="w14 w15 w16se wp14">
+<w:footnotes xmlns:wpc="http://schemas.microsoft.com/office/word/2010/wordprocessingCanvas" xmlns:cx="http://schemas.microsoft.com/office/drawing/2014/chartex" xmlns:cx1="http://schemas.microsoft.com/office/drawing/2015/9/8/chartex" xmlns:cx2="http://schemas.microsoft.com/office/drawing/2015/10/21/chartex" xmlns:cx3="http://schemas.microsoft.com/office/drawing/2016/5/9/chartex" xmlns:cx4="http://schemas.microsoft.com/office/drawing/2016/5/10/chartex" xmlns:cx5="http://schemas.microsoft.com/office/drawing/2016/5/11/chartex" xmlns:cx6="http://schemas.microsoft.com/office/drawing/2016/5/12/chartex" xmlns:cx7="http://schemas.microsoft.com/office/drawing/2016/5/13/chartex" xmlns:cx8="http://schemas.microsoft.com/office/drawing/2016/5/14/chartex" xmlns:mc="http://schemas.openxmlformats.org/markup-compatibility/2006" xmlns:aink="http://schemas.microsoft.com/office/drawing/2016/ink" xmlns:am3d="http://schemas.microsoft.com/office/drawing/2017/model3d" xmlns:o="urn:schemas-microsoft-com:office:office" xmlns:r="http://schemas.openxmlformats.org/officeDocument/2006/relationships" xmlns:m="http://schemas.openxmlformats.org/officeDocument/2006/math" xmlns:v="urn:schemas-microsoft-com:vml" xmlns:wp14="http://schemas.microsoft.com/office/word/2010/wordprocessingDrawing" xmlns:wp="http://schemas.openxmlformats.org/drawingml/2006/wordprocessingDrawing" xmlns:w10="urn:schemas-microsoft-com:office:word" xmlns:w="http://schemas.openxmlformats.org/wordprocessingml/2006/main" xmlns:w14="http://schemas.microsoft.com/office/word/2010/wordml" xmlns:w15="http://schemas.microsoft.com/office/word/2012/wordml" xmlns:w16cex="http://schemas.microsoft.com/office/word/2018/wordml/cex" xmlns:w16cid="http://schemas.microsoft.com/office/word/2016/wordml/cid" xmlns:w16="http://schemas.microsoft.com/office/word/2018/wordml" xmlns:w16se="http://schemas.microsoft.com/office/word/2015/wordml/symex" xmlns:wpg="http://schemas.microsoft.com/office/word/2010/wordprocessingGroup" xmlns:wpi="http://schemas.microsoft.com/office/word/2010/wordprocessingInk" xmlns:wne="http://schemas.microsoft.com/office/word/2006/wordml" xmlns:wps="http://schemas.microsoft.com/office/word/2010/wordprocessingShape" mc:Ignorable="w14 w15 w16se w16cid w16 w16cex wp14">
   <w:footnote w:type="separator" w:id="-1">
     <w:p>
       <w:pPr>
@@ -13406,7 +14425,7 @@
 </file>
 
 <file path=word/header1.xml><?xml version="1.0" encoding="utf-8"?>
-<w:hdr xmlns:wpc="http://schemas.microsoft.com/office/word/2010/wordprocessingCanvas" xmlns:cx="http://schemas.microsoft.com/office/drawing/2014/chartex" xmlns:mc="http://schemas.openxmlformats.org/markup-compatibility/2006" xmlns:o="urn:schemas-microsoft-com:office:office" xmlns:r="http://schemas.openxmlformats.org/officeDocument/2006/relationships" xmlns:m="http://schemas.openxmlformats.org/officeDocument/2006/math" xmlns:v="urn:schemas-microsoft-com:vml" xmlns:wp14="http://schemas.microsoft.com/office/word/2010/wordprocessingDrawing" xmlns:wp="http://schemas.openxmlformats.org/drawingml/2006/wordprocessingDrawing" xmlns:w10="urn:schemas-microsoft-com:office:word" xmlns:w="http://schemas.openxmlformats.org/wordprocessingml/2006/main" xmlns:w14="http://schemas.microsoft.com/office/word/2010/wordml" xmlns:w15="http://schemas.microsoft.com/office/word/2012/wordml" xmlns:w16se="http://schemas.microsoft.com/office/word/2015/wordml/symex" xmlns:wpg="http://schemas.microsoft.com/office/word/2010/wordprocessingGroup" xmlns:wpi="http://schemas.microsoft.com/office/word/2010/wordprocessingInk" xmlns:wne="http://schemas.microsoft.com/office/word/2006/wordml" xmlns:wps="http://schemas.microsoft.com/office/word/2010/wordprocessingShape" mc:Ignorable="w14 w15 w16se wp14">
+<w:hdr xmlns:wpc="http://schemas.microsoft.com/office/word/2010/wordprocessingCanvas" xmlns:cx="http://schemas.microsoft.com/office/drawing/2014/chartex" xmlns:cx1="http://schemas.microsoft.com/office/drawing/2015/9/8/chartex" xmlns:cx2="http://schemas.microsoft.com/office/drawing/2015/10/21/chartex" xmlns:cx3="http://schemas.microsoft.com/office/drawing/2016/5/9/chartex" xmlns:cx4="http://schemas.microsoft.com/office/drawing/2016/5/10/chartex" xmlns:cx5="http://schemas.microsoft.com/office/drawing/2016/5/11/chartex" xmlns:cx6="http://schemas.microsoft.com/office/drawing/2016/5/12/chartex" xmlns:cx7="http://schemas.microsoft.com/office/drawing/2016/5/13/chartex" xmlns:cx8="http://schemas.microsoft.com/office/drawing/2016/5/14/chartex" xmlns:mc="http://schemas.openxmlformats.org/markup-compatibility/2006" xmlns:aink="http://schemas.microsoft.com/office/drawing/2016/ink" xmlns:am3d="http://schemas.microsoft.com/office/drawing/2017/model3d" xmlns:o="urn:schemas-microsoft-com:office:office" xmlns:r="http://schemas.openxmlformats.org/officeDocument/2006/relationships" xmlns:m="http://schemas.openxmlformats.org/officeDocument/2006/math" xmlns:v="urn:schemas-microsoft-com:vml" xmlns:wp14="http://schemas.microsoft.com/office/word/2010/wordprocessingDrawing" xmlns:wp="http://schemas.openxmlformats.org/drawingml/2006/wordprocessingDrawing" xmlns:w10="urn:schemas-microsoft-com:office:word" xmlns:w="http://schemas.openxmlformats.org/wordprocessingml/2006/main" xmlns:w14="http://schemas.microsoft.com/office/word/2010/wordml" xmlns:w15="http://schemas.microsoft.com/office/word/2012/wordml" xmlns:w16cex="http://schemas.microsoft.com/office/word/2018/wordml/cex" xmlns:w16cid="http://schemas.microsoft.com/office/word/2016/wordml/cid" xmlns:w16="http://schemas.microsoft.com/office/word/2018/wordml" xmlns:w16se="http://schemas.microsoft.com/office/word/2015/wordml/symex" xmlns:wpg="http://schemas.microsoft.com/office/word/2010/wordprocessingGroup" xmlns:wpi="http://schemas.microsoft.com/office/word/2010/wordprocessingInk" xmlns:wne="http://schemas.microsoft.com/office/word/2006/wordml" xmlns:wps="http://schemas.microsoft.com/office/word/2010/wordprocessingShape" mc:Ignorable="w14 w15 w16se w16cid w16 w16cex wp14">
   <w:p>
     <w:pPr>
       <w:pStyle w:val="Header"/>
@@ -13422,7 +14441,7 @@
 </file>
 
 <file path=word/header2.xml><?xml version="1.0" encoding="utf-8"?>
-<w:hdr xmlns:wpc="http://schemas.microsoft.com/office/word/2010/wordprocessingCanvas" xmlns:cx="http://schemas.microsoft.com/office/drawing/2014/chartex" xmlns:mc="http://schemas.openxmlformats.org/markup-compatibility/2006" xmlns:o="urn:schemas-microsoft-com:office:office" xmlns:r="http://schemas.openxmlformats.org/officeDocument/2006/relationships" xmlns:m="http://schemas.openxmlformats.org/officeDocument/2006/math" xmlns:v="urn:schemas-microsoft-com:vml" xmlns:wp14="http://schemas.microsoft.com/office/word/2010/wordprocessingDrawing" xmlns:wp="http://schemas.openxmlformats.org/drawingml/2006/wordprocessingDrawing" xmlns:w10="urn:schemas-microsoft-com:office:word" xmlns:w="http://schemas.openxmlformats.org/wordprocessingml/2006/main" xmlns:w14="http://schemas.microsoft.com/office/word/2010/wordml" xmlns:w15="http://schemas.microsoft.com/office/word/2012/wordml" xmlns:w16se="http://schemas.microsoft.com/office/word/2015/wordml/symex" xmlns:wpg="http://schemas.microsoft.com/office/word/2010/wordprocessingGroup" xmlns:wpi="http://schemas.microsoft.com/office/word/2010/wordprocessingInk" xmlns:wne="http://schemas.microsoft.com/office/word/2006/wordml" xmlns:wps="http://schemas.microsoft.com/office/word/2010/wordprocessingShape" mc:Ignorable="w14 w15 w16se wp14">
+<w:hdr xmlns:wpc="http://schemas.microsoft.com/office/word/2010/wordprocessingCanvas" xmlns:cx="http://schemas.microsoft.com/office/drawing/2014/chartex" xmlns:cx1="http://schemas.microsoft.com/office/drawing/2015/9/8/chartex" xmlns:cx2="http://schemas.microsoft.com/office/drawing/2015/10/21/chartex" xmlns:cx3="http://schemas.microsoft.com/office/drawing/2016/5/9/chartex" xmlns:cx4="http://schemas.microsoft.com/office/drawing/2016/5/10/chartex" xmlns:cx5="http://schemas.microsoft.com/office/drawing/2016/5/11/chartex" xmlns:cx6="http://schemas.microsoft.com/office/drawing/2016/5/12/chartex" xmlns:cx7="http://schemas.microsoft.com/office/drawing/2016/5/13/chartex" xmlns:cx8="http://schemas.microsoft.com/office/drawing/2016/5/14/chartex" xmlns:mc="http://schemas.openxmlformats.org/markup-compatibility/2006" xmlns:aink="http://schemas.microsoft.com/office/drawing/2016/ink" xmlns:am3d="http://schemas.microsoft.com/office/drawing/2017/model3d" xmlns:o="urn:schemas-microsoft-com:office:office" xmlns:r="http://schemas.openxmlformats.org/officeDocument/2006/relationships" xmlns:m="http://schemas.openxmlformats.org/officeDocument/2006/math" xmlns:v="urn:schemas-microsoft-com:vml" xmlns:wp14="http://schemas.microsoft.com/office/word/2010/wordprocessingDrawing" xmlns:wp="http://schemas.openxmlformats.org/drawingml/2006/wordprocessingDrawing" xmlns:w10="urn:schemas-microsoft-com:office:word" xmlns:w="http://schemas.openxmlformats.org/wordprocessingml/2006/main" xmlns:w14="http://schemas.microsoft.com/office/word/2010/wordml" xmlns:w15="http://schemas.microsoft.com/office/word/2012/wordml" xmlns:w16cex="http://schemas.microsoft.com/office/word/2018/wordml/cex" xmlns:w16cid="http://schemas.microsoft.com/office/word/2016/wordml/cid" xmlns:w16="http://schemas.microsoft.com/office/word/2018/wordml" xmlns:w16se="http://schemas.microsoft.com/office/word/2015/wordml/symex" xmlns:wpg="http://schemas.microsoft.com/office/word/2010/wordprocessingGroup" xmlns:wpi="http://schemas.microsoft.com/office/word/2010/wordprocessingInk" xmlns:wne="http://schemas.microsoft.com/office/word/2006/wordml" xmlns:wps="http://schemas.microsoft.com/office/word/2010/wordprocessingShape" mc:Ignorable="w14 w15 w16se w16cid w16 w16cex wp14">
   <w:p>
     <w:pPr>
       <w:pStyle w:val="Header"/>
@@ -13438,7 +14457,7 @@
 </file>
 
 <file path=word/numbering.xml><?xml version="1.0" encoding="utf-8"?>
-<w:numbering xmlns:wpc="http://schemas.microsoft.com/office/word/2010/wordprocessingCanvas" xmlns:cx="http://schemas.microsoft.com/office/drawing/2014/chartex" xmlns:mc="http://schemas.openxmlformats.org/markup-compatibility/2006" xmlns:o="urn:schemas-microsoft-com:office:office" xmlns:r="http://schemas.openxmlformats.org/officeDocument/2006/relationships" xmlns:m="http://schemas.openxmlformats.org/officeDocument/2006/math" xmlns:v="urn:schemas-microsoft-com:vml" xmlns:wp14="http://schemas.microsoft.com/office/word/2010/wordprocessingDrawing" xmlns:wp="http://schemas.openxmlformats.org/drawingml/2006/wordprocessingDrawing" xmlns:w10="urn:schemas-microsoft-com:office:word" xmlns:w="http://schemas.openxmlformats.org/wordprocessingml/2006/main" xmlns:w14="http://schemas.microsoft.com/office/word/2010/wordml" xmlns:w15="http://schemas.microsoft.com/office/word/2012/wordml" xmlns:w16se="http://schemas.microsoft.com/office/word/2015/wordml/symex" xmlns:wpg="http://schemas.microsoft.com/office/word/2010/wordprocessingGroup" xmlns:wpi="http://schemas.microsoft.com/office/word/2010/wordprocessingInk" xmlns:wne="http://schemas.microsoft.com/office/word/2006/wordml" xmlns:wps="http://schemas.microsoft.com/office/word/2010/wordprocessingShape" mc:Ignorable="w14 w15 w16se wp14">
+<w:numbering xmlns:wpc="http://schemas.microsoft.com/office/word/2010/wordprocessingCanvas" xmlns:cx="http://schemas.microsoft.com/office/drawing/2014/chartex" xmlns:cx1="http://schemas.microsoft.com/office/drawing/2015/9/8/chartex" xmlns:cx2="http://schemas.microsoft.com/office/drawing/2015/10/21/chartex" xmlns:cx3="http://schemas.microsoft.com/office/drawing/2016/5/9/chartex" xmlns:cx4="http://schemas.microsoft.com/office/drawing/2016/5/10/chartex" xmlns:cx5="http://schemas.microsoft.com/office/drawing/2016/5/11/chartex" xmlns:cx6="http://schemas.microsoft.com/office/drawing/2016/5/12/chartex" xmlns:cx7="http://schemas.microsoft.com/office/drawing/2016/5/13/chartex" xmlns:cx8="http://schemas.microsoft.com/office/drawing/2016/5/14/chartex" xmlns:mc="http://schemas.openxmlformats.org/markup-compatibility/2006" xmlns:aink="http://schemas.microsoft.com/office/drawing/2016/ink" xmlns:am3d="http://schemas.microsoft.com/office/drawing/2017/model3d" xmlns:o="urn:schemas-microsoft-com:office:office" xmlns:r="http://schemas.openxmlformats.org/officeDocument/2006/relationships" xmlns:m="http://schemas.openxmlformats.org/officeDocument/2006/math" xmlns:v="urn:schemas-microsoft-com:vml" xmlns:wp14="http://schemas.microsoft.com/office/word/2010/wordprocessingDrawing" xmlns:wp="http://schemas.openxmlformats.org/drawingml/2006/wordprocessingDrawing" xmlns:w10="urn:schemas-microsoft-com:office:word" xmlns:w="http://schemas.openxmlformats.org/wordprocessingml/2006/main" xmlns:w14="http://schemas.microsoft.com/office/word/2010/wordml" xmlns:w15="http://schemas.microsoft.com/office/word/2012/wordml" xmlns:w16cex="http://schemas.microsoft.com/office/word/2018/wordml/cex" xmlns:w16cid="http://schemas.microsoft.com/office/word/2016/wordml/cid" xmlns:w16="http://schemas.microsoft.com/office/word/2018/wordml" xmlns:w16se="http://schemas.microsoft.com/office/word/2015/wordml/symex" xmlns:wpg="http://schemas.microsoft.com/office/word/2010/wordprocessingGroup" xmlns:wpi="http://schemas.microsoft.com/office/word/2010/wordprocessingInk" xmlns:wne="http://schemas.microsoft.com/office/word/2006/wordml" xmlns:wps="http://schemas.microsoft.com/office/word/2010/wordprocessingShape" mc:Ignorable="w14 w15 w16se w16cid w16 w16cex wp14">
   <w:abstractNum w:abstractNumId="0" w15:restartNumberingAfterBreak="0">
     <w:nsid w:val="02AD5E20"/>
     <w:multiLevelType w:val="multilevel"/>
@@ -14093,6 +15112,118 @@
     </w:lvl>
   </w:abstractNum>
   <w:abstractNum w:abstractNumId="6" w15:restartNumberingAfterBreak="0">
+    <w:nsid w:val="1B8F0268"/>
+    <w:multiLevelType w:val="hybridMultilevel"/>
+    <w:tmpl w:val="F49A7EC8"/>
+    <w:lvl w:ilvl="0" w:tplc="B1D001CE">
+      <w:numFmt w:val="bullet"/>
+      <w:lvlText w:val="-"/>
+      <w:lvlJc w:val="left"/>
+      <w:pPr>
+        <w:ind w:left="1080" w:hanging="360"/>
+      </w:pPr>
+      <w:rPr>
+        <w:rFonts w:ascii="Calibri" w:eastAsiaTheme="minorHAnsi" w:hAnsi="Calibri" w:cs="Calibri" w:hint="default"/>
+      </w:rPr>
+    </w:lvl>
+    <w:lvl w:ilvl="1" w:tplc="04090003" w:tentative="1">
+      <w:start w:val="1"/>
+      <w:numFmt w:val="bullet"/>
+      <w:lvlText w:val="o"/>
+      <w:lvlJc w:val="left"/>
+      <w:pPr>
+        <w:ind w:left="1800" w:hanging="360"/>
+      </w:pPr>
+      <w:rPr>
+        <w:rFonts w:ascii="Courier New" w:hAnsi="Courier New" w:cs="Courier New" w:hint="default"/>
+      </w:rPr>
+    </w:lvl>
+    <w:lvl w:ilvl="2" w:tplc="04090005" w:tentative="1">
+      <w:start w:val="1"/>
+      <w:numFmt w:val="bullet"/>
+      <w:lvlText w:val=""/>
+      <w:lvlJc w:val="left"/>
+      <w:pPr>
+        <w:ind w:left="2520" w:hanging="360"/>
+      </w:pPr>
+      <w:rPr>
+        <w:rFonts w:ascii="Wingdings" w:hAnsi="Wingdings" w:hint="default"/>
+      </w:rPr>
+    </w:lvl>
+    <w:lvl w:ilvl="3" w:tplc="04090001" w:tentative="1">
+      <w:start w:val="1"/>
+      <w:numFmt w:val="bullet"/>
+      <w:lvlText w:val=""/>
+      <w:lvlJc w:val="left"/>
+      <w:pPr>
+        <w:ind w:left="3240" w:hanging="360"/>
+      </w:pPr>
+      <w:rPr>
+        <w:rFonts w:ascii="Symbol" w:hAnsi="Symbol" w:hint="default"/>
+      </w:rPr>
+    </w:lvl>
+    <w:lvl w:ilvl="4" w:tplc="04090003" w:tentative="1">
+      <w:start w:val="1"/>
+      <w:numFmt w:val="bullet"/>
+      <w:lvlText w:val="o"/>
+      <w:lvlJc w:val="left"/>
+      <w:pPr>
+        <w:ind w:left="3960" w:hanging="360"/>
+      </w:pPr>
+      <w:rPr>
+        <w:rFonts w:ascii="Courier New" w:hAnsi="Courier New" w:cs="Courier New" w:hint="default"/>
+      </w:rPr>
+    </w:lvl>
+    <w:lvl w:ilvl="5" w:tplc="04090005" w:tentative="1">
+      <w:start w:val="1"/>
+      <w:numFmt w:val="bullet"/>
+      <w:lvlText w:val=""/>
+      <w:lvlJc w:val="left"/>
+      <w:pPr>
+        <w:ind w:left="4680" w:hanging="360"/>
+      </w:pPr>
+      <w:rPr>
+        <w:rFonts w:ascii="Wingdings" w:hAnsi="Wingdings" w:hint="default"/>
+      </w:rPr>
+    </w:lvl>
+    <w:lvl w:ilvl="6" w:tplc="04090001" w:tentative="1">
+      <w:start w:val="1"/>
+      <w:numFmt w:val="bullet"/>
+      <w:lvlText w:val=""/>
+      <w:lvlJc w:val="left"/>
+      <w:pPr>
+        <w:ind w:left="5400" w:hanging="360"/>
+      </w:pPr>
+      <w:rPr>
+        <w:rFonts w:ascii="Symbol" w:hAnsi="Symbol" w:hint="default"/>
+      </w:rPr>
+    </w:lvl>
+    <w:lvl w:ilvl="7" w:tplc="04090003" w:tentative="1">
+      <w:start w:val="1"/>
+      <w:numFmt w:val="bullet"/>
+      <w:lvlText w:val="o"/>
+      <w:lvlJc w:val="left"/>
+      <w:pPr>
+        <w:ind w:left="6120" w:hanging="360"/>
+      </w:pPr>
+      <w:rPr>
+        <w:rFonts w:ascii="Courier New" w:hAnsi="Courier New" w:cs="Courier New" w:hint="default"/>
+      </w:rPr>
+    </w:lvl>
+    <w:lvl w:ilvl="8" w:tplc="04090005" w:tentative="1">
+      <w:start w:val="1"/>
+      <w:numFmt w:val="bullet"/>
+      <w:lvlText w:val=""/>
+      <w:lvlJc w:val="left"/>
+      <w:pPr>
+        <w:ind w:left="6840" w:hanging="360"/>
+      </w:pPr>
+      <w:rPr>
+        <w:rFonts w:ascii="Wingdings" w:hAnsi="Wingdings" w:hint="default"/>
+      </w:rPr>
+    </w:lvl>
+  </w:abstractNum>
+  <w:abstractNum w:abstractNumId="7" w15:restartNumberingAfterBreak="0">
     <w:nsid w:val="1EF84DCE"/>
     <w:multiLevelType w:val="hybridMultilevel"/>
     <w:tmpl w:val="C9042CA8"/>
@@ -14181,7 +15312,7 @@
       </w:pPr>
     </w:lvl>
   </w:abstractNum>
-  <w:abstractNum w:abstractNumId="7" w15:restartNumberingAfterBreak="0">
+  <w:abstractNum w:abstractNumId="8" w15:restartNumberingAfterBreak="0">
     <w:nsid w:val="24631559"/>
     <w:multiLevelType w:val="multilevel"/>
     <w:tmpl w:val="4DEA7D8A"/>
@@ -14294,7 +15425,7 @@
       </w:rPr>
     </w:lvl>
   </w:abstractNum>
-  <w:abstractNum w:abstractNumId="8" w15:restartNumberingAfterBreak="0">
+  <w:abstractNum w:abstractNumId="9" w15:restartNumberingAfterBreak="0">
     <w:nsid w:val="2AB75858"/>
     <w:multiLevelType w:val="multilevel"/>
     <w:tmpl w:val="E2E4E83A"/>
@@ -14407,7 +15538,7 @@
       </w:rPr>
     </w:lvl>
   </w:abstractNum>
-  <w:abstractNum w:abstractNumId="9" w15:restartNumberingAfterBreak="0">
+  <w:abstractNum w:abstractNumId="10" w15:restartNumberingAfterBreak="0">
     <w:nsid w:val="2BB33EFB"/>
     <w:multiLevelType w:val="multilevel"/>
     <w:tmpl w:val="0409001F"/>
@@ -14493,7 +15624,7 @@
       </w:pPr>
     </w:lvl>
   </w:abstractNum>
-  <w:abstractNum w:abstractNumId="10" w15:restartNumberingAfterBreak="0">
+  <w:abstractNum w:abstractNumId="11" w15:restartNumberingAfterBreak="0">
     <w:nsid w:val="310142F5"/>
     <w:multiLevelType w:val="multilevel"/>
     <w:tmpl w:val="C1905982"/>
@@ -14615,10 +15746,10 @@
       </w:rPr>
     </w:lvl>
   </w:abstractNum>
-  <w:abstractNum w:abstractNumId="11" w15:restartNumberingAfterBreak="0">
+  <w:abstractNum w:abstractNumId="12" w15:restartNumberingAfterBreak="0">
     <w:nsid w:val="3CF25846"/>
     <w:multiLevelType w:val="hybridMultilevel"/>
-    <w:tmpl w:val="5D644310"/>
+    <w:tmpl w:val="E432DD8C"/>
     <w:lvl w:ilvl="0" w:tplc="0409000B">
       <w:start w:val="1"/>
       <w:numFmt w:val="bullet"/>
@@ -14728,7 +15859,7 @@
       </w:rPr>
     </w:lvl>
   </w:abstractNum>
-  <w:abstractNum w:abstractNumId="12" w15:restartNumberingAfterBreak="0">
+  <w:abstractNum w:abstractNumId="13" w15:restartNumberingAfterBreak="0">
     <w:nsid w:val="3D14763B"/>
     <w:multiLevelType w:val="multilevel"/>
     <w:tmpl w:val="0409001F"/>
@@ -14841,7 +15972,7 @@
       </w:rPr>
     </w:lvl>
   </w:abstractNum>
-  <w:abstractNum w:abstractNumId="13" w15:restartNumberingAfterBreak="0">
+  <w:abstractNum w:abstractNumId="14" w15:restartNumberingAfterBreak="0">
     <w:nsid w:val="41040B24"/>
     <w:multiLevelType w:val="multilevel"/>
     <w:tmpl w:val="F6E2CBDE"/>
@@ -14959,7 +16090,7 @@
       </w:rPr>
     </w:lvl>
   </w:abstractNum>
-  <w:abstractNum w:abstractNumId="14" w15:restartNumberingAfterBreak="0">
+  <w:abstractNum w:abstractNumId="15" w15:restartNumberingAfterBreak="0">
     <w:nsid w:val="44066138"/>
     <w:multiLevelType w:val="multilevel"/>
     <w:tmpl w:val="D62E4854"/>
@@ -15072,7 +16203,7 @@
       </w:rPr>
     </w:lvl>
   </w:abstractNum>
-  <w:abstractNum w:abstractNumId="15" w15:restartNumberingAfterBreak="0">
+  <w:abstractNum w:abstractNumId="16" w15:restartNumberingAfterBreak="0">
     <w:nsid w:val="49C837DE"/>
     <w:multiLevelType w:val="multilevel"/>
     <w:tmpl w:val="091004AC"/>
@@ -15185,7 +16316,7 @@
       </w:rPr>
     </w:lvl>
   </w:abstractNum>
-  <w:abstractNum w:abstractNumId="16" w15:restartNumberingAfterBreak="0">
+  <w:abstractNum w:abstractNumId="17" w15:restartNumberingAfterBreak="0">
     <w:nsid w:val="4A950598"/>
     <w:multiLevelType w:val="multilevel"/>
     <w:tmpl w:val="04090025"/>
@@ -15280,7 +16411,7 @@
       </w:pPr>
     </w:lvl>
   </w:abstractNum>
-  <w:abstractNum w:abstractNumId="17" w15:restartNumberingAfterBreak="0">
+  <w:abstractNum w:abstractNumId="18" w15:restartNumberingAfterBreak="0">
     <w:nsid w:val="4C632CDB"/>
     <w:multiLevelType w:val="hybridMultilevel"/>
     <w:tmpl w:val="FF005EFA"/>
@@ -15392,7 +16523,242 @@
       </w:rPr>
     </w:lvl>
   </w:abstractNum>
-  <w:abstractNum w:abstractNumId="18" w15:restartNumberingAfterBreak="0">
+  <w:abstractNum w:abstractNumId="19" w15:restartNumberingAfterBreak="0">
+    <w:nsid w:val="4EA66EA9"/>
+    <w:multiLevelType w:val="hybridMultilevel"/>
+    <w:tmpl w:val="2972757A"/>
+    <w:lvl w:ilvl="0" w:tplc="B1D001CE">
+      <w:numFmt w:val="bullet"/>
+      <w:lvlText w:val="-"/>
+      <w:lvlJc w:val="left"/>
+      <w:pPr>
+        <w:ind w:left="1080" w:hanging="360"/>
+      </w:pPr>
+      <w:rPr>
+        <w:rFonts w:ascii="Calibri" w:eastAsiaTheme="minorHAnsi" w:hAnsi="Calibri" w:cs="Calibri" w:hint="default"/>
+      </w:rPr>
+    </w:lvl>
+    <w:lvl w:ilvl="1" w:tplc="04090003" w:tentative="1">
+      <w:start w:val="1"/>
+      <w:numFmt w:val="bullet"/>
+      <w:lvlText w:val="o"/>
+      <w:lvlJc w:val="left"/>
+      <w:pPr>
+        <w:ind w:left="1800" w:hanging="360"/>
+      </w:pPr>
+      <w:rPr>
+        <w:rFonts w:ascii="Courier New" w:hAnsi="Courier New" w:cs="Courier New" w:hint="default"/>
+      </w:rPr>
+    </w:lvl>
+    <w:lvl w:ilvl="2" w:tplc="04090005" w:tentative="1">
+      <w:start w:val="1"/>
+      <w:numFmt w:val="bullet"/>
+      <w:lvlText w:val=""/>
+      <w:lvlJc w:val="left"/>
+      <w:pPr>
+        <w:ind w:left="2520" w:hanging="360"/>
+      </w:pPr>
+      <w:rPr>
+        <w:rFonts w:ascii="Wingdings" w:hAnsi="Wingdings" w:hint="default"/>
+      </w:rPr>
+    </w:lvl>
+    <w:lvl w:ilvl="3" w:tplc="04090001" w:tentative="1">
+      <w:start w:val="1"/>
+      <w:numFmt w:val="bullet"/>
+      <w:lvlText w:val=""/>
+      <w:lvlJc w:val="left"/>
+      <w:pPr>
+        <w:ind w:left="3240" w:hanging="360"/>
+      </w:pPr>
+      <w:rPr>
+        <w:rFonts w:ascii="Symbol" w:hAnsi="Symbol" w:hint="default"/>
+      </w:rPr>
+    </w:lvl>
+    <w:lvl w:ilvl="4" w:tplc="04090003" w:tentative="1">
+      <w:start w:val="1"/>
+      <w:numFmt w:val="bullet"/>
+      <w:lvlText w:val="o"/>
+      <w:lvlJc w:val="left"/>
+      <w:pPr>
+        <w:ind w:left="3960" w:hanging="360"/>
+      </w:pPr>
+      <w:rPr>
+        <w:rFonts w:ascii="Courier New" w:hAnsi="Courier New" w:cs="Courier New" w:hint="default"/>
+      </w:rPr>
+    </w:lvl>
+    <w:lvl w:ilvl="5" w:tplc="04090005" w:tentative="1">
+      <w:start w:val="1"/>
+      <w:numFmt w:val="bullet"/>
+      <w:lvlText w:val=""/>
+      <w:lvlJc w:val="left"/>
+      <w:pPr>
+        <w:ind w:left="4680" w:hanging="360"/>
+      </w:pPr>
+      <w:rPr>
+        <w:rFonts w:ascii="Wingdings" w:hAnsi="Wingdings" w:hint="default"/>
+      </w:rPr>
+    </w:lvl>
+    <w:lvl w:ilvl="6" w:tplc="04090001" w:tentative="1">
+      <w:start w:val="1"/>
+      <w:numFmt w:val="bullet"/>
+      <w:lvlText w:val=""/>
+      <w:lvlJc w:val="left"/>
+      <w:pPr>
+        <w:ind w:left="5400" w:hanging="360"/>
+      </w:pPr>
+      <w:rPr>
+        <w:rFonts w:ascii="Symbol" w:hAnsi="Symbol" w:hint="default"/>
+      </w:rPr>
+    </w:lvl>
+    <w:lvl w:ilvl="7" w:tplc="04090003" w:tentative="1">
+      <w:start w:val="1"/>
+      <w:numFmt w:val="bullet"/>
+      <w:lvlText w:val="o"/>
+      <w:lvlJc w:val="left"/>
+      <w:pPr>
+        <w:ind w:left="6120" w:hanging="360"/>
+      </w:pPr>
+      <w:rPr>
+        <w:rFonts w:ascii="Courier New" w:hAnsi="Courier New" w:cs="Courier New" w:hint="default"/>
+      </w:rPr>
+    </w:lvl>
+    <w:lvl w:ilvl="8" w:tplc="04090005" w:tentative="1">
+      <w:start w:val="1"/>
+      <w:numFmt w:val="bullet"/>
+      <w:lvlText w:val=""/>
+      <w:lvlJc w:val="left"/>
+      <w:pPr>
+        <w:ind w:left="6840" w:hanging="360"/>
+      </w:pPr>
+      <w:rPr>
+        <w:rFonts w:ascii="Wingdings" w:hAnsi="Wingdings" w:hint="default"/>
+      </w:rPr>
+    </w:lvl>
+  </w:abstractNum>
+  <w:abstractNum w:abstractNumId="20" w15:restartNumberingAfterBreak="0">
+    <w:nsid w:val="51DE6F68"/>
+    <w:multiLevelType w:val="multilevel"/>
+    <w:tmpl w:val="677C5C42"/>
+    <w:lvl w:ilvl="0">
+      <w:start w:val="1"/>
+      <w:numFmt w:val="bullet"/>
+      <w:lvlText w:val=""/>
+      <w:lvlJc w:val="left"/>
+      <w:pPr>
+        <w:ind w:left="420" w:hanging="420"/>
+      </w:pPr>
+      <w:rPr>
+        <w:rFonts w:ascii="Symbol" w:hAnsi="Symbol" w:hint="default"/>
+        <w:sz w:val="24"/>
+        <w:szCs w:val="24"/>
+      </w:rPr>
+    </w:lvl>
+    <w:lvl w:ilvl="1">
+      <w:start w:val="1"/>
+      <w:numFmt w:val="decimal"/>
+      <w:lvlText w:val="%1K.%2."/>
+      <w:lvlJc w:val="left"/>
+      <w:pPr>
+        <w:ind w:left="420" w:hanging="420"/>
+      </w:pPr>
+      <w:rPr>
+        <w:sz w:val="24"/>
+        <w:szCs w:val="24"/>
+      </w:rPr>
+    </w:lvl>
+    <w:lvl w:ilvl="2">
+      <w:start w:val="1"/>
+      <w:numFmt w:val="decimal"/>
+      <w:lvlText w:val="%1.%2.%3."/>
+      <w:lvlJc w:val="left"/>
+      <w:pPr>
+        <w:ind w:left="720" w:hanging="720"/>
+      </w:pPr>
+      <w:rPr>
+        <w:sz w:val="24"/>
+        <w:szCs w:val="24"/>
+      </w:rPr>
+    </w:lvl>
+    <w:lvl w:ilvl="3">
+      <w:start w:val="1"/>
+      <w:numFmt w:val="decimal"/>
+      <w:lvlText w:val="%1.%2.%3.%4."/>
+      <w:lvlJc w:val="left"/>
+      <w:pPr>
+        <w:ind w:left="720" w:hanging="720"/>
+      </w:pPr>
+      <w:rPr>
+        <w:sz w:val="24"/>
+        <w:szCs w:val="24"/>
+      </w:rPr>
+    </w:lvl>
+    <w:lvl w:ilvl="4">
+      <w:start w:val="1"/>
+      <w:numFmt w:val="decimal"/>
+      <w:lvlText w:val="%1.%2.%3.%4.%5."/>
+      <w:lvlJc w:val="left"/>
+      <w:pPr>
+        <w:ind w:left="1080" w:hanging="1080"/>
+      </w:pPr>
+      <w:rPr>
+        <w:sz w:val="24"/>
+        <w:szCs w:val="24"/>
+      </w:rPr>
+    </w:lvl>
+    <w:lvl w:ilvl="5">
+      <w:start w:val="1"/>
+      <w:numFmt w:val="decimal"/>
+      <w:lvlText w:val="%1.%2.%3.%4.%5.%6."/>
+      <w:lvlJc w:val="left"/>
+      <w:pPr>
+        <w:ind w:left="1080" w:hanging="1080"/>
+      </w:pPr>
+      <w:rPr>
+        <w:sz w:val="24"/>
+        <w:szCs w:val="24"/>
+      </w:rPr>
+    </w:lvl>
+    <w:lvl w:ilvl="6">
+      <w:start w:val="1"/>
+      <w:numFmt w:val="decimal"/>
+      <w:lvlText w:val="%1.%2.%3.%4.%5.%6.%7."/>
+      <w:lvlJc w:val="left"/>
+      <w:pPr>
+        <w:ind w:left="1440" w:hanging="1440"/>
+      </w:pPr>
+      <w:rPr>
+        <w:sz w:val="24"/>
+        <w:szCs w:val="24"/>
+      </w:rPr>
+    </w:lvl>
+    <w:lvl w:ilvl="7">
+      <w:start w:val="1"/>
+      <w:numFmt w:val="decimal"/>
+      <w:lvlText w:val="%1.%2.%3.%4.%5.%6.%7.%8."/>
+      <w:lvlJc w:val="left"/>
+      <w:pPr>
+        <w:ind w:left="1440" w:hanging="1440"/>
+      </w:pPr>
+      <w:rPr>
+        <w:sz w:val="24"/>
+        <w:szCs w:val="24"/>
+      </w:rPr>
+    </w:lvl>
+    <w:lvl w:ilvl="8">
+      <w:start w:val="1"/>
+      <w:numFmt w:val="decimal"/>
+      <w:lvlText w:val="%1.%2.%3.%4.%5.%6.%7.%8.%9."/>
+      <w:lvlJc w:val="left"/>
+      <w:pPr>
+        <w:ind w:left="1800" w:hanging="1800"/>
+      </w:pPr>
+      <w:rPr>
+        <w:sz w:val="24"/>
+        <w:szCs w:val="24"/>
+      </w:rPr>
+    </w:lvl>
+  </w:abstractNum>
+  <w:abstractNum w:abstractNumId="21" w15:restartNumberingAfterBreak="0">
     <w:nsid w:val="55421BF5"/>
     <w:multiLevelType w:val="multilevel"/>
     <w:tmpl w:val="0409001F"/>
@@ -15478,7 +16844,7 @@
       </w:pPr>
     </w:lvl>
   </w:abstractNum>
-  <w:abstractNum w:abstractNumId="19" w15:restartNumberingAfterBreak="0">
+  <w:abstractNum w:abstractNumId="22" w15:restartNumberingAfterBreak="0">
     <w:nsid w:val="57A46E7E"/>
     <w:multiLevelType w:val="multilevel"/>
     <w:tmpl w:val="D6EE2580"/>
@@ -15588,7 +16954,96 @@
       </w:rPr>
     </w:lvl>
   </w:abstractNum>
-  <w:abstractNum w:abstractNumId="20" w15:restartNumberingAfterBreak="0">
+  <w:abstractNum w:abstractNumId="23" w15:restartNumberingAfterBreak="0">
+    <w:nsid w:val="5B9826AC"/>
+    <w:multiLevelType w:val="hybridMultilevel"/>
+    <w:tmpl w:val="E806AD72"/>
+    <w:lvl w:ilvl="0" w:tplc="0409000F">
+      <w:start w:val="1"/>
+      <w:numFmt w:val="decimal"/>
+      <w:lvlText w:val="%1."/>
+      <w:lvlJc w:val="left"/>
+      <w:pPr>
+        <w:ind w:left="720" w:hanging="360"/>
+      </w:pPr>
+      <w:rPr>
+        <w:rFonts w:hint="default"/>
+      </w:rPr>
+    </w:lvl>
+    <w:lvl w:ilvl="1" w:tplc="04090019" w:tentative="1">
+      <w:start w:val="1"/>
+      <w:numFmt w:val="lowerLetter"/>
+      <w:lvlText w:val="%2."/>
+      <w:lvlJc w:val="left"/>
+      <w:pPr>
+        <w:ind w:left="1440" w:hanging="360"/>
+      </w:pPr>
+    </w:lvl>
+    <w:lvl w:ilvl="2" w:tplc="0409001B" w:tentative="1">
+      <w:start w:val="1"/>
+      <w:numFmt w:val="lowerRoman"/>
+      <w:lvlText w:val="%3."/>
+      <w:lvlJc w:val="right"/>
+      <w:pPr>
+        <w:ind w:left="2160" w:hanging="180"/>
+      </w:pPr>
+    </w:lvl>
+    <w:lvl w:ilvl="3" w:tplc="0409000F" w:tentative="1">
+      <w:start w:val="1"/>
+      <w:numFmt w:val="decimal"/>
+      <w:lvlText w:val="%4."/>
+      <w:lvlJc w:val="left"/>
+      <w:pPr>
+        <w:ind w:left="2880" w:hanging="360"/>
+      </w:pPr>
+    </w:lvl>
+    <w:lvl w:ilvl="4" w:tplc="04090019" w:tentative="1">
+      <w:start w:val="1"/>
+      <w:numFmt w:val="lowerLetter"/>
+      <w:lvlText w:val="%5."/>
+      <w:lvlJc w:val="left"/>
+      <w:pPr>
+        <w:ind w:left="3600" w:hanging="360"/>
+      </w:pPr>
+    </w:lvl>
+    <w:lvl w:ilvl="5" w:tplc="0409001B" w:tentative="1">
+      <w:start w:val="1"/>
+      <w:numFmt w:val="lowerRoman"/>
+      <w:lvlText w:val="%6."/>
+      <w:lvlJc w:val="right"/>
+      <w:pPr>
+        <w:ind w:left="4320" w:hanging="180"/>
+      </w:pPr>
+    </w:lvl>
+    <w:lvl w:ilvl="6" w:tplc="0409000F" w:tentative="1">
+      <w:start w:val="1"/>
+      <w:numFmt w:val="decimal"/>
+      <w:lvlText w:val="%7."/>
+      <w:lvlJc w:val="left"/>
+      <w:pPr>
+        <w:ind w:left="5040" w:hanging="360"/>
+      </w:pPr>
+    </w:lvl>
+    <w:lvl w:ilvl="7" w:tplc="04090019" w:tentative="1">
+      <w:start w:val="1"/>
+      <w:numFmt w:val="lowerLetter"/>
+      <w:lvlText w:val="%8."/>
+      <w:lvlJc w:val="left"/>
+      <w:pPr>
+        <w:ind w:left="5760" w:hanging="360"/>
+      </w:pPr>
+    </w:lvl>
+    <w:lvl w:ilvl="8" w:tplc="0409001B" w:tentative="1">
+      <w:start w:val="1"/>
+      <w:numFmt w:val="lowerRoman"/>
+      <w:lvlText w:val="%9."/>
+      <w:lvlJc w:val="right"/>
+      <w:pPr>
+        <w:ind w:left="6480" w:hanging="180"/>
+      </w:pPr>
+    </w:lvl>
+  </w:abstractNum>
+  <w:abstractNum w:abstractNumId="24" w15:restartNumberingAfterBreak="0">
     <w:nsid w:val="615D745B"/>
     <w:multiLevelType w:val="hybridMultilevel"/>
     <w:tmpl w:val="48C4E2FC"/>
@@ -15701,7 +17156,7 @@
       </w:rPr>
     </w:lvl>
   </w:abstractNum>
-  <w:abstractNum w:abstractNumId="21" w15:restartNumberingAfterBreak="0">
+  <w:abstractNum w:abstractNumId="25" w15:restartNumberingAfterBreak="0">
     <w:nsid w:val="61CE6935"/>
     <w:multiLevelType w:val="multilevel"/>
     <w:tmpl w:val="F6E2CBDE"/>
@@ -15819,7 +17274,7 @@
       </w:rPr>
     </w:lvl>
   </w:abstractNum>
-  <w:abstractNum w:abstractNumId="22" w15:restartNumberingAfterBreak="0">
+  <w:abstractNum w:abstractNumId="26" w15:restartNumberingAfterBreak="0">
     <w:nsid w:val="669A7F81"/>
     <w:multiLevelType w:val="hybridMultilevel"/>
     <w:tmpl w:val="58540890"/>
@@ -15932,7 +17387,7 @@
       </w:rPr>
     </w:lvl>
   </w:abstractNum>
-  <w:abstractNum w:abstractNumId="23" w15:restartNumberingAfterBreak="0">
+  <w:abstractNum w:abstractNumId="27" w15:restartNumberingAfterBreak="0">
     <w:nsid w:val="6E0D44C6"/>
     <w:multiLevelType w:val="hybridMultilevel"/>
     <w:tmpl w:val="18E4237E"/>
@@ -16045,7 +17500,7 @@
       </w:rPr>
     </w:lvl>
   </w:abstractNum>
-  <w:abstractNum w:abstractNumId="24" w15:restartNumberingAfterBreak="0">
+  <w:abstractNum w:abstractNumId="28" w15:restartNumberingAfterBreak="0">
     <w:nsid w:val="701B0194"/>
     <w:multiLevelType w:val="hybridMultilevel"/>
     <w:tmpl w:val="6E4E2722"/>
@@ -16135,7 +17590,7 @@
       </w:pPr>
     </w:lvl>
   </w:abstractNum>
-  <w:abstractNum w:abstractNumId="25" w15:restartNumberingAfterBreak="0">
+  <w:abstractNum w:abstractNumId="29" w15:restartNumberingAfterBreak="0">
     <w:nsid w:val="75660D13"/>
     <w:multiLevelType w:val="hybridMultilevel"/>
     <w:tmpl w:val="F71A4DC4"/>
@@ -16248,7 +17703,7 @@
       </w:rPr>
     </w:lvl>
   </w:abstractNum>
-  <w:abstractNum w:abstractNumId="26" w15:restartNumberingAfterBreak="0">
+  <w:abstractNum w:abstractNumId="30" w15:restartNumberingAfterBreak="0">
     <w:nsid w:val="77D02E4A"/>
     <w:multiLevelType w:val="hybridMultilevel"/>
     <w:tmpl w:val="78561770"/>
@@ -16361,7 +17816,7 @@
       </w:rPr>
     </w:lvl>
   </w:abstractNum>
-  <w:abstractNum w:abstractNumId="27" w15:restartNumberingAfterBreak="0">
+  <w:abstractNum w:abstractNumId="31" w15:restartNumberingAfterBreak="0">
     <w:nsid w:val="7A4B6023"/>
     <w:multiLevelType w:val="hybridMultilevel"/>
     <w:tmpl w:val="F6E09740"/>
@@ -16473,7 +17928,7 @@
       </w:rPr>
     </w:lvl>
   </w:abstractNum>
-  <w:abstractNum w:abstractNumId="28" w15:restartNumberingAfterBreak="0">
+  <w:abstractNum w:abstractNumId="32" w15:restartNumberingAfterBreak="0">
     <w:nsid w:val="7F8319A7"/>
     <w:multiLevelType w:val="multilevel"/>
     <w:tmpl w:val="ADCAA3D4"/>
@@ -16589,28 +18044,28 @@
     </w:lvl>
   </w:abstractNum>
   <w:num w:numId="1">
-    <w:abstractNumId w:val="20"/>
+    <w:abstractNumId w:val="24"/>
   </w:num>
   <w:num w:numId="2">
-    <w:abstractNumId w:val="13"/>
+    <w:abstractNumId w:val="14"/>
   </w:num>
   <w:num w:numId="3">
-    <w:abstractNumId w:val="18"/>
+    <w:abstractNumId w:val="21"/>
   </w:num>
   <w:num w:numId="4">
-    <w:abstractNumId w:val="16"/>
+    <w:abstractNumId w:val="17"/>
   </w:num>
   <w:num w:numId="5">
-    <w:abstractNumId w:val="9"/>
+    <w:abstractNumId w:val="10"/>
   </w:num>
   <w:num w:numId="6">
     <w:abstractNumId w:val="1"/>
   </w:num>
   <w:num w:numId="7">
-    <w:abstractNumId w:val="22"/>
+    <w:abstractNumId w:val="26"/>
   </w:num>
   <w:num w:numId="8">
-    <w:abstractNumId w:val="19"/>
+    <w:abstractNumId w:val="22"/>
   </w:num>
   <w:num w:numId="9">
     <w:abstractNumId w:val="3"/>
@@ -16619,68 +18074,80 @@
     <w:abstractNumId w:val="2"/>
   </w:num>
   <w:num w:numId="11">
-    <w:abstractNumId w:val="8"/>
+    <w:abstractNumId w:val="9"/>
   </w:num>
   <w:num w:numId="12">
+    <w:abstractNumId w:val="16"/>
+  </w:num>
+  <w:num w:numId="13">
+    <w:abstractNumId w:val="27"/>
+  </w:num>
+  <w:num w:numId="14">
     <w:abstractNumId w:val="15"/>
   </w:num>
-  <w:num w:numId="13">
-    <w:abstractNumId w:val="23"/>
-  </w:num>
-  <w:num w:numId="14">
-    <w:abstractNumId w:val="14"/>
-  </w:num>
   <w:num w:numId="15">
-    <w:abstractNumId w:val="10"/>
+    <w:abstractNumId w:val="11"/>
   </w:num>
   <w:num w:numId="16">
-    <w:abstractNumId w:val="21"/>
+    <w:abstractNumId w:val="25"/>
   </w:num>
   <w:num w:numId="17">
-    <w:abstractNumId w:val="12"/>
+    <w:abstractNumId w:val="13"/>
   </w:num>
   <w:num w:numId="18">
-    <w:abstractNumId w:val="28"/>
+    <w:abstractNumId w:val="32"/>
   </w:num>
   <w:num w:numId="19">
-    <w:abstractNumId w:val="7"/>
+    <w:abstractNumId w:val="8"/>
   </w:num>
   <w:num w:numId="20">
     <w:abstractNumId w:val="0"/>
   </w:num>
   <w:num w:numId="21">
-    <w:abstractNumId w:val="26"/>
+    <w:abstractNumId w:val="30"/>
   </w:num>
   <w:num w:numId="22">
-    <w:abstractNumId w:val="25"/>
+    <w:abstractNumId w:val="29"/>
   </w:num>
   <w:num w:numId="23">
-    <w:abstractNumId w:val="11"/>
+    <w:abstractNumId w:val="12"/>
   </w:num>
   <w:num w:numId="24">
     <w:abstractNumId w:val="5"/>
   </w:num>
   <w:num w:numId="25">
-    <w:abstractNumId w:val="17"/>
+    <w:abstractNumId w:val="18"/>
   </w:num>
   <w:num w:numId="26">
-    <w:abstractNumId w:val="24"/>
+    <w:abstractNumId w:val="28"/>
   </w:num>
   <w:num w:numId="27">
-    <w:abstractNumId w:val="27"/>
+    <w:abstractNumId w:val="31"/>
   </w:num>
   <w:num w:numId="28">
     <w:abstractNumId w:val="4"/>
   </w:num>
   <w:num w:numId="29">
+    <w:abstractNumId w:val="7"/>
+  </w:num>
+  <w:num w:numId="30">
+    <w:abstractNumId w:val="20"/>
+  </w:num>
+  <w:num w:numId="31">
+    <w:abstractNumId w:val="23"/>
+  </w:num>
+  <w:num w:numId="32">
     <w:abstractNumId w:val="6"/>
+  </w:num>
+  <w:num w:numId="33">
+    <w:abstractNumId w:val="19"/>
   </w:num>
   <w:numIdMacAtCleanup w:val="29"/>
 </w:numbering>
 </file>
 
 <file path=word/styles.xml><?xml version="1.0" encoding="utf-8"?>
-<w:styles xmlns:mc="http://schemas.openxmlformats.org/markup-compatibility/2006" xmlns:r="http://schemas.openxmlformats.org/officeDocument/2006/relationships" xmlns:w="http://schemas.openxmlformats.org/wordprocessingml/2006/main" xmlns:w14="http://schemas.microsoft.com/office/word/2010/wordml" xmlns:w15="http://schemas.microsoft.com/office/word/2012/wordml" xmlns:w16se="http://schemas.microsoft.com/office/word/2015/wordml/symex" mc:Ignorable="w14 w15 w16se">
+<w:styles xmlns:mc="http://schemas.openxmlformats.org/markup-compatibility/2006" xmlns:r="http://schemas.openxmlformats.org/officeDocument/2006/relationships" xmlns:w="http://schemas.openxmlformats.org/wordprocessingml/2006/main" xmlns:w14="http://schemas.microsoft.com/office/word/2010/wordml" xmlns:w15="http://schemas.microsoft.com/office/word/2012/wordml" xmlns:w16cex="http://schemas.microsoft.com/office/word/2018/wordml/cex" xmlns:w16cid="http://schemas.microsoft.com/office/word/2016/wordml/cid" xmlns:w16="http://schemas.microsoft.com/office/word/2018/wordml" xmlns:w16se="http://schemas.microsoft.com/office/word/2015/wordml/symex" mc:Ignorable="w14 w15 w16se w16cid w16 w16cex">
   <w:docDefaults>
     <w:rPrDefault>
       <w:rPr>
@@ -16696,7 +18163,7 @@
       </w:pPr>
     </w:pPrDefault>
   </w:docDefaults>
-  <w:latentStyles w:defLockedState="0" w:defUIPriority="99" w:defSemiHidden="0" w:defUnhideWhenUsed="0" w:defQFormat="0" w:count="371">
+  <w:latentStyles w:defLockedState="0" w:defUIPriority="99" w:defSemiHidden="0" w:defUnhideWhenUsed="0" w:defQFormat="0" w:count="376">
     <w:lsdException w:name="Normal" w:uiPriority="0" w:qFormat="1"/>
     <w:lsdException w:name="heading 1" w:uiPriority="9" w:qFormat="1"/>
     <w:lsdException w:name="heading 2" w:semiHidden="1" w:uiPriority="0" w:unhideWhenUsed="1" w:qFormat="1"/>
@@ -16802,7 +18269,6 @@
     <w:lsdException w:name="HTML Sample" w:semiHidden="1" w:unhideWhenUsed="1"/>
     <w:lsdException w:name="HTML Typewriter" w:semiHidden="1" w:unhideWhenUsed="1"/>
     <w:lsdException w:name="HTML Variable" w:semiHidden="1" w:unhideWhenUsed="1"/>
-    <w:lsdException w:name="Normal Table" w:semiHidden="1" w:unhideWhenUsed="1"/>
     <w:lsdException w:name="annotation subject" w:semiHidden="1" w:unhideWhenUsed="1"/>
     <w:lsdException w:name="No List" w:semiHidden="1" w:unhideWhenUsed="1"/>
     <w:lsdException w:name="Outline List 1" w:semiHidden="1" w:unhideWhenUsed="1"/>
@@ -16845,11 +18311,8 @@
     <w:lsdException w:name="Table Contemporary" w:semiHidden="1" w:unhideWhenUsed="1"/>
     <w:lsdException w:name="Table Elegant" w:semiHidden="1" w:unhideWhenUsed="1"/>
     <w:lsdException w:name="Table Professional" w:semiHidden="1" w:unhideWhenUsed="1"/>
-    <w:lsdException w:name="Table Subtle 1" w:semiHidden="1" w:unhideWhenUsed="1"/>
     <w:lsdException w:name="Table Subtle 2" w:semiHidden="1" w:unhideWhenUsed="1"/>
     <w:lsdException w:name="Table Web 1" w:semiHidden="1" w:unhideWhenUsed="1"/>
-    <w:lsdException w:name="Table Web 2" w:semiHidden="1" w:unhideWhenUsed="1"/>
-    <w:lsdException w:name="Table Web 3" w:semiHidden="1" w:unhideWhenUsed="1"/>
     <w:lsdException w:name="Balloon Text" w:semiHidden="1" w:unhideWhenUsed="1"/>
     <w:lsdException w:name="Table Grid" w:uiPriority="39"/>
     <w:lsdException w:name="Table Theme" w:semiHidden="1" w:unhideWhenUsed="1"/>
@@ -17068,6 +18531,11 @@
     <w:lsdException w:name="List Table 5 Dark Accent 6" w:uiPriority="50"/>
     <w:lsdException w:name="List Table 6 Colorful Accent 6" w:uiPriority="51"/>
     <w:lsdException w:name="List Table 7 Colorful Accent 6" w:uiPriority="52"/>
+    <w:lsdException w:name="Mention" w:semiHidden="1" w:unhideWhenUsed="1"/>
+    <w:lsdException w:name="Smart Hyperlink" w:semiHidden="1" w:unhideWhenUsed="1"/>
+    <w:lsdException w:name="Hashtag" w:semiHidden="1" w:unhideWhenUsed="1"/>
+    <w:lsdException w:name="Unresolved Mention" w:semiHidden="1" w:unhideWhenUsed="1"/>
+    <w:lsdException w:name="Smart Link" w:semiHidden="1" w:unhideWhenUsed="1"/>
   </w:latentStyles>
   <w:style w:type="paragraph" w:default="1" w:styleId="Normal">
     <w:name w:val="Normal"/>
@@ -17672,542 +19140,6 @@
 </w:styles>
 </file>
 
-<file path=word/glossary/document.xml><?xml version="1.0" encoding="utf-8"?>
-<w:glossaryDocument xmlns:wpc="http://schemas.microsoft.com/office/word/2010/wordprocessingCanvas" xmlns:cx="http://schemas.microsoft.com/office/drawing/2014/chartex" xmlns:mc="http://schemas.openxmlformats.org/markup-compatibility/2006" xmlns:o="urn:schemas-microsoft-com:office:office" xmlns:r="http://schemas.openxmlformats.org/officeDocument/2006/relationships" xmlns:m="http://schemas.openxmlformats.org/officeDocument/2006/math" xmlns:v="urn:schemas-microsoft-com:vml" xmlns:wp14="http://schemas.microsoft.com/office/word/2010/wordprocessingDrawing" xmlns:wp="http://schemas.openxmlformats.org/drawingml/2006/wordprocessingDrawing" xmlns:w10="urn:schemas-microsoft-com:office:word" xmlns:w="http://schemas.openxmlformats.org/wordprocessingml/2006/main" xmlns:w14="http://schemas.microsoft.com/office/word/2010/wordml" xmlns:w15="http://schemas.microsoft.com/office/word/2012/wordml" xmlns:w16se="http://schemas.microsoft.com/office/word/2015/wordml/symex" xmlns:wpg="http://schemas.microsoft.com/office/word/2010/wordprocessingGroup" xmlns:wpi="http://schemas.microsoft.com/office/word/2010/wordprocessingInk" xmlns:wne="http://schemas.microsoft.com/office/word/2006/wordml" xmlns:wps="http://schemas.microsoft.com/office/word/2010/wordprocessingShape" mc:Ignorable="w14 w15 w16se wp14"/>
-</file>
-
-<file path=word/glossary/fontTable.xml><?xml version="1.0" encoding="utf-8"?>
-<w:fonts xmlns:mc="http://schemas.openxmlformats.org/markup-compatibility/2006" xmlns:r="http://schemas.openxmlformats.org/officeDocument/2006/relationships" xmlns:w="http://schemas.openxmlformats.org/wordprocessingml/2006/main" xmlns:w14="http://schemas.microsoft.com/office/word/2010/wordml" xmlns:w15="http://schemas.microsoft.com/office/word/2012/wordml" xmlns:w16se="http://schemas.microsoft.com/office/word/2015/wordml/symex" mc:Ignorable="w14 w15 w16se">
-  <w:font w:name="Times New Roman">
-    <w:panose1 w:val="02020603050405020304"/>
-    <w:charset w:val="00"/>
-    <w:family w:val="roman"/>
-    <w:pitch w:val="variable"/>
-    <w:sig w:usb0="E0002AFF" w:usb1="C0007843" w:usb2="00000009" w:usb3="00000000" w:csb0="000001FF" w:csb1="00000000"/>
-  </w:font>
-  <w:font w:name="Calibri">
-    <w:panose1 w:val="020F0502020204030204"/>
-    <w:charset w:val="00"/>
-    <w:family w:val="swiss"/>
-    <w:pitch w:val="variable"/>
-    <w:sig w:usb0="E0002AFF" w:usb1="4000ACFF" w:usb2="00000001" w:usb3="00000000" w:csb0="000001FF" w:csb1="00000000"/>
-  </w:font>
-  <w:font w:name="Courier New">
-    <w:panose1 w:val="02070309020205020404"/>
-    <w:charset w:val="00"/>
-    <w:family w:val="modern"/>
-    <w:pitch w:val="fixed"/>
-    <w:sig w:usb0="E0002EFF" w:usb1="C0007843" w:usb2="00000009" w:usb3="00000000" w:csb0="000001FF" w:csb1="00000000"/>
-  </w:font>
-  <w:font w:name="Noto Sans Symbols">
-    <w:altName w:val="Times New Roman"/>
-    <w:charset w:val="00"/>
-    <w:family w:val="auto"/>
-    <w:pitch w:val="default"/>
-  </w:font>
-  <w:font w:name="Wingdings">
-    <w:panose1 w:val="05000000000000000000"/>
-    <w:charset w:val="02"/>
-    <w:family w:val="auto"/>
-    <w:pitch w:val="variable"/>
-    <w:sig w:usb0="00000000" w:usb1="10000000" w:usb2="00000000" w:usb3="00000000" w:csb0="80000000" w:csb1="00000000"/>
-  </w:font>
-  <w:font w:name="Symbol">
-    <w:panose1 w:val="05050102010706020507"/>
-    <w:charset w:val="02"/>
-    <w:family w:val="roman"/>
-    <w:pitch w:val="variable"/>
-    <w:sig w:usb0="00000000" w:usb1="10000000" w:usb2="00000000" w:usb3="00000000" w:csb0="80000000" w:csb1="00000000"/>
-  </w:font>
-  <w:font w:name="Calibri Light">
-    <w:panose1 w:val="020F0302020204030204"/>
-    <w:charset w:val="00"/>
-    <w:family w:val="swiss"/>
-    <w:pitch w:val="variable"/>
-    <w:sig w:usb0="A0002AEF" w:usb1="4000207B" w:usb2="00000000" w:usb3="00000000" w:csb0="000001FF" w:csb1="00000000"/>
-  </w:font>
-  <w:font w:name="Caudex">
-    <w:altName w:val="Times New Roman"/>
-    <w:charset w:val="00"/>
-    <w:family w:val="auto"/>
-    <w:pitch w:val="default"/>
-  </w:font>
-</w:fonts>
-</file>
-
-<file path=word/glossary/settings.xml><?xml version="1.0" encoding="utf-8"?>
-<w:settings xmlns:mc="http://schemas.openxmlformats.org/markup-compatibility/2006" xmlns:o="urn:schemas-microsoft-com:office:office" xmlns:r="http://schemas.openxmlformats.org/officeDocument/2006/relationships" xmlns:m="http://schemas.openxmlformats.org/officeDocument/2006/math" xmlns:v="urn:schemas-microsoft-com:vml" xmlns:w10="urn:schemas-microsoft-com:office:word" xmlns:w="http://schemas.openxmlformats.org/wordprocessingml/2006/main" xmlns:w14="http://schemas.microsoft.com/office/word/2010/wordml" xmlns:w15="http://schemas.microsoft.com/office/word/2012/wordml" xmlns:w16se="http://schemas.microsoft.com/office/word/2015/wordml/symex" xmlns:sl="http://schemas.openxmlformats.org/schemaLibrary/2006/main" mc:Ignorable="w14 w15 w16se">
-  <w:view w:val="normal"/>
-  <w:defaultTabStop w:val="720"/>
-  <w:characterSpacingControl w:val="doNotCompress"/>
-  <w:compat>
-    <w:useFELayout/>
-    <w:compatSetting w:name="compatibilityMode" w:uri="http://schemas.microsoft.com/office/word" w:val="15"/>
-    <w:compatSetting w:name="overrideTableStyleFontSizeAndJustification" w:uri="http://schemas.microsoft.com/office/word" w:val="1"/>
-    <w:compatSetting w:name="enableOpenTypeFeatures" w:uri="http://schemas.microsoft.com/office/word" w:val="1"/>
-    <w:compatSetting w:name="doNotFlipMirrorIndents" w:uri="http://schemas.microsoft.com/office/word" w:val="1"/>
-    <w:compatSetting w:name="differentiateMultirowTableHeaders" w:uri="http://schemas.microsoft.com/office/word" w:val="1"/>
-  </w:compat>
-  <w:rsids>
-    <w:rsidRoot w:val="00B73F26"/>
-    <w:rsid w:val="00B73F26"/>
-  </w:rsids>
-  <m:mathPr>
-    <m:mathFont m:val="Cambria Math"/>
-    <m:brkBin m:val="before"/>
-    <m:brkBinSub m:val="--"/>
-    <m:smallFrac m:val="0"/>
-    <m:dispDef/>
-    <m:lMargin m:val="0"/>
-    <m:rMargin m:val="0"/>
-    <m:defJc m:val="centerGroup"/>
-    <m:wrapIndent m:val="1440"/>
-    <m:intLim m:val="subSup"/>
-    <m:naryLim m:val="undOvr"/>
-  </m:mathPr>
-  <w:themeFontLang w:val="en-US"/>
-  <w:clrSchemeMapping w:bg1="light1" w:t1="dark1" w:bg2="light2" w:t2="dark2" w:accent1="accent1" w:accent2="accent2" w:accent3="accent3" w:accent4="accent4" w:accent5="accent5" w:accent6="accent6" w:hyperlink="hyperlink" w:followedHyperlink="followedHyperlink"/>
-  <w:decimalSymbol w:val="."/>
-  <w:listSeparator w:val=","/>
-  <w15:chartTrackingRefBased/>
-</w:settings>
-</file>
-
-<file path=word/glossary/styles.xml><?xml version="1.0" encoding="utf-8"?>
-<w:styles xmlns:mc="http://schemas.openxmlformats.org/markup-compatibility/2006" xmlns:r="http://schemas.openxmlformats.org/officeDocument/2006/relationships" xmlns:w="http://schemas.openxmlformats.org/wordprocessingml/2006/main" xmlns:w14="http://schemas.microsoft.com/office/word/2010/wordml" xmlns:w15="http://schemas.microsoft.com/office/word/2012/wordml" xmlns:w16se="http://schemas.microsoft.com/office/word/2015/wordml/symex" mc:Ignorable="w14 w15 w16se">
-  <w:docDefaults>
-    <w:rPrDefault>
-      <w:rPr>
-        <w:rFonts w:asciiTheme="minorHAnsi" w:eastAsiaTheme="minorEastAsia" w:hAnsiTheme="minorHAnsi" w:cstheme="minorBidi"/>
-        <w:sz w:val="22"/>
-        <w:szCs w:val="22"/>
-        <w:lang w:val="en-US" w:eastAsia="en-US" w:bidi="ar-SA"/>
-      </w:rPr>
-    </w:rPrDefault>
-    <w:pPrDefault>
-      <w:pPr>
-        <w:spacing w:after="160" w:line="259" w:lineRule="auto"/>
-      </w:pPr>
-    </w:pPrDefault>
-  </w:docDefaults>
-  <w:latentStyles w:defLockedState="0" w:defUIPriority="99" w:defSemiHidden="0" w:defUnhideWhenUsed="0" w:defQFormat="0" w:count="371">
-    <w:lsdException w:name="Normal" w:uiPriority="0" w:qFormat="1"/>
-    <w:lsdException w:name="heading 1" w:uiPriority="9" w:qFormat="1"/>
-    <w:lsdException w:name="heading 2" w:semiHidden="1" w:uiPriority="9" w:unhideWhenUsed="1" w:qFormat="1"/>
-    <w:lsdException w:name="heading 3" w:semiHidden="1" w:uiPriority="9" w:unhideWhenUsed="1" w:qFormat="1"/>
-    <w:lsdException w:name="heading 4" w:semiHidden="1" w:uiPriority="9" w:unhideWhenUsed="1" w:qFormat="1"/>
-    <w:lsdException w:name="heading 5" w:semiHidden="1" w:uiPriority="9" w:unhideWhenUsed="1" w:qFormat="1"/>
-    <w:lsdException w:name="heading 6" w:semiHidden="1" w:uiPriority="9" w:unhideWhenUsed="1" w:qFormat="1"/>
-    <w:lsdException w:name="heading 7" w:semiHidden="1" w:uiPriority="9" w:unhideWhenUsed="1" w:qFormat="1"/>
-    <w:lsdException w:name="heading 8" w:semiHidden="1" w:uiPriority="9" w:unhideWhenUsed="1" w:qFormat="1"/>
-    <w:lsdException w:name="heading 9" w:semiHidden="1" w:uiPriority="9" w:unhideWhenUsed="1" w:qFormat="1"/>
-    <w:lsdException w:name="index 1" w:semiHidden="1" w:unhideWhenUsed="1"/>
-    <w:lsdException w:name="index 2" w:semiHidden="1" w:unhideWhenUsed="1"/>
-    <w:lsdException w:name="index 3" w:semiHidden="1" w:unhideWhenUsed="1"/>
-    <w:lsdException w:name="index 4" w:semiHidden="1" w:unhideWhenUsed="1"/>
-    <w:lsdException w:name="index 5" w:semiHidden="1" w:unhideWhenUsed="1"/>
-    <w:lsdException w:name="index 6" w:semiHidden="1" w:unhideWhenUsed="1"/>
-    <w:lsdException w:name="index 7" w:semiHidden="1" w:unhideWhenUsed="1"/>
-    <w:lsdException w:name="index 8" w:semiHidden="1" w:unhideWhenUsed="1"/>
-    <w:lsdException w:name="index 9" w:semiHidden="1" w:unhideWhenUsed="1"/>
-    <w:lsdException w:name="toc 1" w:semiHidden="1" w:uiPriority="39" w:unhideWhenUsed="1"/>
-    <w:lsdException w:name="toc 2" w:semiHidden="1" w:uiPriority="39" w:unhideWhenUsed="1"/>
-    <w:lsdException w:name="toc 3" w:semiHidden="1" w:uiPriority="39" w:unhideWhenUsed="1"/>
-    <w:lsdException w:name="toc 4" w:semiHidden="1" w:uiPriority="39" w:unhideWhenUsed="1"/>
-    <w:lsdException w:name="toc 5" w:semiHidden="1" w:uiPriority="39" w:unhideWhenUsed="1"/>
-    <w:lsdException w:name="toc 6" w:semiHidden="1" w:uiPriority="39" w:unhideWhenUsed="1"/>
-    <w:lsdException w:name="toc 7" w:semiHidden="1" w:uiPriority="39" w:unhideWhenUsed="1"/>
-    <w:lsdException w:name="toc 8" w:semiHidden="1" w:uiPriority="39" w:unhideWhenUsed="1"/>
-    <w:lsdException w:name="toc 9" w:semiHidden="1" w:uiPriority="39" w:unhideWhenUsed="1"/>
-    <w:lsdException w:name="Normal Indent" w:semiHidden="1" w:unhideWhenUsed="1"/>
-    <w:lsdException w:name="footnote text" w:semiHidden="1" w:unhideWhenUsed="1"/>
-    <w:lsdException w:name="annotation text" w:semiHidden="1" w:unhideWhenUsed="1"/>
-    <w:lsdException w:name="header" w:semiHidden="1" w:unhideWhenUsed="1"/>
-    <w:lsdException w:name="footer" w:semiHidden="1" w:unhideWhenUsed="1"/>
-    <w:lsdException w:name="index heading" w:semiHidden="1" w:unhideWhenUsed="1"/>
-    <w:lsdException w:name="caption" w:semiHidden="1" w:uiPriority="35" w:unhideWhenUsed="1" w:qFormat="1"/>
-    <w:lsdException w:name="table of figures" w:semiHidden="1" w:unhideWhenUsed="1"/>
-    <w:lsdException w:name="envelope address" w:semiHidden="1" w:unhideWhenUsed="1"/>
-    <w:lsdException w:name="envelope return" w:semiHidden="1" w:unhideWhenUsed="1"/>
-    <w:lsdException w:name="footnote reference" w:semiHidden="1" w:unhideWhenUsed="1"/>
-    <w:lsdException w:name="annotation reference" w:semiHidden="1" w:unhideWhenUsed="1"/>
-    <w:lsdException w:name="line number" w:semiHidden="1" w:unhideWhenUsed="1"/>
-    <w:lsdException w:name="page number" w:semiHidden="1" w:unhideWhenUsed="1"/>
-    <w:lsdException w:name="endnote reference" w:semiHidden="1" w:unhideWhenUsed="1"/>
-    <w:lsdException w:name="endnote text" w:semiHidden="1" w:unhideWhenUsed="1"/>
-    <w:lsdException w:name="table of authorities" w:semiHidden="1" w:unhideWhenUsed="1"/>
-    <w:lsdException w:name="macro" w:semiHidden="1" w:unhideWhenUsed="1"/>
-    <w:lsdException w:name="toa heading" w:semiHidden="1" w:unhideWhenUsed="1"/>
-    <w:lsdException w:name="List" w:semiHidden="1" w:unhideWhenUsed="1"/>
-    <w:lsdException w:name="List Bullet" w:semiHidden="1" w:unhideWhenUsed="1"/>
-    <w:lsdException w:name="List Number" w:semiHidden="1" w:unhideWhenUsed="1"/>
-    <w:lsdException w:name="List 2" w:semiHidden="1" w:unhideWhenUsed="1"/>
-    <w:lsdException w:name="List 3" w:semiHidden="1" w:unhideWhenUsed="1"/>
-    <w:lsdException w:name="List 4" w:semiHidden="1" w:unhideWhenUsed="1"/>
-    <w:lsdException w:name="List 5" w:semiHidden="1" w:unhideWhenUsed="1"/>
-    <w:lsdException w:name="List Bullet 2" w:semiHidden="1" w:unhideWhenUsed="1"/>
-    <w:lsdException w:name="List Bullet 3" w:semiHidden="1" w:unhideWhenUsed="1"/>
-    <w:lsdException w:name="List Bullet 4" w:semiHidden="1" w:unhideWhenUsed="1"/>
-    <w:lsdException w:name="List Bullet 5" w:semiHidden="1" w:unhideWhenUsed="1"/>
-    <w:lsdException w:name="List Number 2" w:semiHidden="1" w:unhideWhenUsed="1"/>
-    <w:lsdException w:name="List Number 3" w:semiHidden="1" w:unhideWhenUsed="1"/>
-    <w:lsdException w:name="List Number 4" w:semiHidden="1" w:unhideWhenUsed="1"/>
-    <w:lsdException w:name="List Number 5" w:semiHidden="1" w:unhideWhenUsed="1"/>
-    <w:lsdException w:name="Title" w:uiPriority="10" w:qFormat="1"/>
-    <w:lsdException w:name="Closing" w:semiHidden="1" w:unhideWhenUsed="1"/>
-    <w:lsdException w:name="Signature" w:semiHidden="1" w:unhideWhenUsed="1"/>
-    <w:lsdException w:name="Default Paragraph Font" w:semiHidden="1" w:uiPriority="1" w:unhideWhenUsed="1"/>
-    <w:lsdException w:name="Body Text" w:semiHidden="1" w:unhideWhenUsed="1"/>
-    <w:lsdException w:name="Body Text Indent" w:semiHidden="1" w:unhideWhenUsed="1"/>
-    <w:lsdException w:name="List Continue" w:semiHidden="1" w:unhideWhenUsed="1"/>
-    <w:lsdException w:name="List Continue 2" w:semiHidden="1" w:unhideWhenUsed="1"/>
-    <w:lsdException w:name="List Continue 3" w:semiHidden="1" w:unhideWhenUsed="1"/>
-    <w:lsdException w:name="List Continue 4" w:semiHidden="1" w:unhideWhenUsed="1"/>
-    <w:lsdException w:name="List Continue 5" w:semiHidden="1" w:unhideWhenUsed="1"/>
-    <w:lsdException w:name="Message Header" w:semiHidden="1" w:unhideWhenUsed="1"/>
-    <w:lsdException w:name="Subtitle" w:uiPriority="11" w:qFormat="1"/>
-    <w:lsdException w:name="Salutation" w:semiHidden="1" w:unhideWhenUsed="1"/>
-    <w:lsdException w:name="Date" w:semiHidden="1" w:unhideWhenUsed="1"/>
-    <w:lsdException w:name="Body Text First Indent" w:semiHidden="1" w:unhideWhenUsed="1"/>
-    <w:lsdException w:name="Body Text First Indent 2" w:semiHidden="1" w:unhideWhenUsed="1"/>
-    <w:lsdException w:name="Note Heading" w:semiHidden="1" w:unhideWhenUsed="1"/>
-    <w:lsdException w:name="Body Text 2" w:semiHidden="1" w:unhideWhenUsed="1"/>
-    <w:lsdException w:name="Body Text 3" w:semiHidden="1" w:unhideWhenUsed="1"/>
-    <w:lsdException w:name="Body Text Indent 2" w:semiHidden="1" w:unhideWhenUsed="1"/>
-    <w:lsdException w:name="Body Text Indent 3" w:semiHidden="1" w:unhideWhenUsed="1"/>
-    <w:lsdException w:name="Block Text" w:semiHidden="1" w:unhideWhenUsed="1"/>
-    <w:lsdException w:name="Hyperlink" w:semiHidden="1" w:unhideWhenUsed="1"/>
-    <w:lsdException w:name="FollowedHyperlink" w:semiHidden="1" w:unhideWhenUsed="1"/>
-    <w:lsdException w:name="Strong" w:uiPriority="22" w:qFormat="1"/>
-    <w:lsdException w:name="Emphasis" w:uiPriority="20" w:qFormat="1"/>
-    <w:lsdException w:name="Document Map" w:semiHidden="1" w:unhideWhenUsed="1"/>
-    <w:lsdException w:name="Plain Text" w:semiHidden="1" w:unhideWhenUsed="1"/>
-    <w:lsdException w:name="E-mail Signature" w:semiHidden="1" w:unhideWhenUsed="1"/>
-    <w:lsdException w:name="HTML Top of Form" w:semiHidden="1" w:unhideWhenUsed="1"/>
-    <w:lsdException w:name="HTML Bottom of Form" w:semiHidden="1" w:unhideWhenUsed="1"/>
-    <w:lsdException w:name="Normal (Web)" w:semiHidden="1" w:unhideWhenUsed="1"/>
-    <w:lsdException w:name="HTML Acronym" w:semiHidden="1" w:unhideWhenUsed="1"/>
-    <w:lsdException w:name="HTML Address" w:semiHidden="1" w:unhideWhenUsed="1"/>
-    <w:lsdException w:name="HTML Cite" w:semiHidden="1" w:unhideWhenUsed="1"/>
-    <w:lsdException w:name="HTML Code" w:semiHidden="1" w:unhideWhenUsed="1"/>
-    <w:lsdException w:name="HTML Definition" w:semiHidden="1" w:unhideWhenUsed="1"/>
-    <w:lsdException w:name="HTML Keyboard" w:semiHidden="1" w:unhideWhenUsed="1"/>
-    <w:lsdException w:name="HTML Preformatted" w:semiHidden="1" w:unhideWhenUsed="1"/>
-    <w:lsdException w:name="HTML Sample" w:semiHidden="1" w:unhideWhenUsed="1"/>
-    <w:lsdException w:name="HTML Typewriter" w:semiHidden="1" w:unhideWhenUsed="1"/>
-    <w:lsdException w:name="HTML Variable" w:semiHidden="1" w:unhideWhenUsed="1"/>
-    <w:lsdException w:name="Normal Table" w:semiHidden="1" w:unhideWhenUsed="1"/>
-    <w:lsdException w:name="annotation subject" w:semiHidden="1" w:unhideWhenUsed="1"/>
-    <w:lsdException w:name="No List" w:semiHidden="1" w:unhideWhenUsed="1"/>
-    <w:lsdException w:name="Outline List 1" w:semiHidden="1" w:unhideWhenUsed="1"/>
-    <w:lsdException w:name="Outline List 2" w:semiHidden="1" w:unhideWhenUsed="1"/>
-    <w:lsdException w:name="Outline List 3" w:semiHidden="1" w:unhideWhenUsed="1"/>
-    <w:lsdException w:name="Table Simple 1" w:semiHidden="1" w:unhideWhenUsed="1"/>
-    <w:lsdException w:name="Table Simple 2" w:semiHidden="1" w:unhideWhenUsed="1"/>
-    <w:lsdException w:name="Table Simple 3" w:semiHidden="1" w:unhideWhenUsed="1"/>
-    <w:lsdException w:name="Table Classic 1" w:semiHidden="1" w:unhideWhenUsed="1"/>
-    <w:lsdException w:name="Table Classic 2" w:semiHidden="1" w:unhideWhenUsed="1"/>
-    <w:lsdException w:name="Table Classic 3" w:semiHidden="1" w:unhideWhenUsed="1"/>
-    <w:lsdException w:name="Table Classic 4" w:semiHidden="1" w:unhideWhenUsed="1"/>
-    <w:lsdException w:name="Table Colorful 1" w:semiHidden="1" w:unhideWhenUsed="1"/>
-    <w:lsdException w:name="Table Colorful 2" w:semiHidden="1" w:unhideWhenUsed="1"/>
-    <w:lsdException w:name="Table Colorful 3" w:semiHidden="1" w:unhideWhenUsed="1"/>
-    <w:lsdException w:name="Table Columns 1" w:semiHidden="1" w:unhideWhenUsed="1"/>
-    <w:lsdException w:name="Table Columns 2" w:semiHidden="1" w:unhideWhenUsed="1"/>
-    <w:lsdException w:name="Table Columns 3" w:semiHidden="1" w:unhideWhenUsed="1"/>
-    <w:lsdException w:name="Table Columns 4" w:semiHidden="1" w:unhideWhenUsed="1"/>
-    <w:lsdException w:name="Table Columns 5" w:semiHidden="1" w:unhideWhenUsed="1"/>
-    <w:lsdException w:name="Table Grid 1" w:semiHidden="1" w:unhideWhenUsed="1"/>
-    <w:lsdException w:name="Table Grid 2" w:semiHidden="1" w:unhideWhenUsed="1"/>
-    <w:lsdException w:name="Table Grid 3" w:semiHidden="1" w:unhideWhenUsed="1"/>
-    <w:lsdException w:name="Table Grid 4" w:semiHidden="1" w:unhideWhenUsed="1"/>
-    <w:lsdException w:name="Table Grid 5" w:semiHidden="1" w:unhideWhenUsed="1"/>
-    <w:lsdException w:name="Table Grid 6" w:semiHidden="1" w:unhideWhenUsed="1"/>
-    <w:lsdException w:name="Table Grid 7" w:semiHidden="1" w:unhideWhenUsed="1"/>
-    <w:lsdException w:name="Table Grid 8" w:semiHidden="1" w:unhideWhenUsed="1"/>
-    <w:lsdException w:name="Table List 1" w:semiHidden="1" w:unhideWhenUsed="1"/>
-    <w:lsdException w:name="Table List 2" w:semiHidden="1" w:unhideWhenUsed="1"/>
-    <w:lsdException w:name="Table List 3" w:semiHidden="1" w:unhideWhenUsed="1"/>
-    <w:lsdException w:name="Table List 4" w:semiHidden="1" w:unhideWhenUsed="1"/>
-    <w:lsdException w:name="Table List 5" w:semiHidden="1" w:unhideWhenUsed="1"/>
-    <w:lsdException w:name="Table List 6" w:semiHidden="1" w:unhideWhenUsed="1"/>
-    <w:lsdException w:name="Table List 7" w:semiHidden="1" w:unhideWhenUsed="1"/>
-    <w:lsdException w:name="Table List 8" w:semiHidden="1" w:unhideWhenUsed="1"/>
-    <w:lsdException w:name="Table 3D effects 1" w:semiHidden="1" w:unhideWhenUsed="1"/>
-    <w:lsdException w:name="Table 3D effects 2" w:semiHidden="1" w:unhideWhenUsed="1"/>
-    <w:lsdException w:name="Table 3D effects 3" w:semiHidden="1" w:unhideWhenUsed="1"/>
-    <w:lsdException w:name="Table Contemporary" w:semiHidden="1" w:unhideWhenUsed="1"/>
-    <w:lsdException w:name="Table Elegant" w:semiHidden="1" w:unhideWhenUsed="1"/>
-    <w:lsdException w:name="Table Professional" w:semiHidden="1" w:unhideWhenUsed="1"/>
-    <w:lsdException w:name="Table Subtle 1" w:semiHidden="1" w:unhideWhenUsed="1"/>
-    <w:lsdException w:name="Table Subtle 2" w:semiHidden="1" w:unhideWhenUsed="1"/>
-    <w:lsdException w:name="Table Web 1" w:semiHidden="1" w:unhideWhenUsed="1"/>
-    <w:lsdException w:name="Table Web 2" w:semiHidden="1" w:unhideWhenUsed="1"/>
-    <w:lsdException w:name="Table Web 3" w:semiHidden="1" w:unhideWhenUsed="1"/>
-    <w:lsdException w:name="Balloon Text" w:semiHidden="1" w:unhideWhenUsed="1"/>
-    <w:lsdException w:name="Table Grid" w:uiPriority="39"/>
-    <w:lsdException w:name="Table Theme" w:semiHidden="1" w:unhideWhenUsed="1"/>
-    <w:lsdException w:name="Placeholder Text" w:semiHidden="1"/>
-    <w:lsdException w:name="No Spacing" w:uiPriority="1" w:qFormat="1"/>
-    <w:lsdException w:name="Light Shading" w:uiPriority="60"/>
-    <w:lsdException w:name="Light List" w:uiPriority="61"/>
-    <w:lsdException w:name="Light Grid" w:uiPriority="62"/>
-    <w:lsdException w:name="Medium Shading 1" w:uiPriority="63"/>
-    <w:lsdException w:name="Medium Shading 2" w:uiPriority="64"/>
-    <w:lsdException w:name="Medium List 1" w:uiPriority="65"/>
-    <w:lsdException w:name="Medium List 2" w:uiPriority="66"/>
-    <w:lsdException w:name="Medium Grid 1" w:uiPriority="67"/>
-    <w:lsdException w:name="Medium Grid 2" w:uiPriority="68"/>
-    <w:lsdException w:name="Medium Grid 3" w:uiPriority="69"/>
-    <w:lsdException w:name="Dark List" w:uiPriority="70"/>
-    <w:lsdException w:name="Colorful Shading" w:uiPriority="71"/>
-    <w:lsdException w:name="Colorful List" w:uiPriority="72"/>
-    <w:lsdException w:name="Colorful Grid" w:uiPriority="73"/>
-    <w:lsdException w:name="Light Shading Accent 1" w:uiPriority="60"/>
-    <w:lsdException w:name="Light List Accent 1" w:uiPriority="61"/>
-    <w:lsdException w:name="Light Grid Accent 1" w:uiPriority="62"/>
-    <w:lsdException w:name="Medium Shading 1 Accent 1" w:uiPriority="63"/>
-    <w:lsdException w:name="Medium Shading 2 Accent 1" w:uiPriority="64"/>
-    <w:lsdException w:name="Medium List 1 Accent 1" w:uiPriority="65"/>
-    <w:lsdException w:name="Revision" w:semiHidden="1"/>
-    <w:lsdException w:name="List Paragraph" w:uiPriority="34" w:qFormat="1"/>
-    <w:lsdException w:name="Quote" w:uiPriority="29" w:qFormat="1"/>
-    <w:lsdException w:name="Intense Quote" w:uiPriority="30" w:qFormat="1"/>
-    <w:lsdException w:name="Medium List 2 Accent 1" w:uiPriority="66"/>
-    <w:lsdException w:name="Medium Grid 1 Accent 1" w:uiPriority="67"/>
-    <w:lsdException w:name="Medium Grid 2 Accent 1" w:uiPriority="68"/>
-    <w:lsdException w:name="Medium Grid 3 Accent 1" w:uiPriority="69"/>
-    <w:lsdException w:name="Dark List Accent 1" w:uiPriority="70"/>
-    <w:lsdException w:name="Colorful Shading Accent 1" w:uiPriority="71"/>
-    <w:lsdException w:name="Colorful List Accent 1" w:uiPriority="72"/>
-    <w:lsdException w:name="Colorful Grid Accent 1" w:uiPriority="73"/>
-    <w:lsdException w:name="Light Shading Accent 2" w:uiPriority="60"/>
-    <w:lsdException w:name="Light List Accent 2" w:uiPriority="61"/>
-    <w:lsdException w:name="Light Grid Accent 2" w:uiPriority="62"/>
-    <w:lsdException w:name="Medium Shading 1 Accent 2" w:uiPriority="63"/>
-    <w:lsdException w:name="Medium Shading 2 Accent 2" w:uiPriority="64"/>
-    <w:lsdException w:name="Medium List 1 Accent 2" w:uiPriority="65"/>
-    <w:lsdException w:name="Medium List 2 Accent 2" w:uiPriority="66"/>
-    <w:lsdException w:name="Medium Grid 1 Accent 2" w:uiPriority="67"/>
-    <w:lsdException w:name="Medium Grid 2 Accent 2" w:uiPriority="68"/>
-    <w:lsdException w:name="Medium Grid 3 Accent 2" w:uiPriority="69"/>
-    <w:lsdException w:name="Dark List Accent 2" w:uiPriority="70"/>
-    <w:lsdException w:name="Colorful Shading Accent 2" w:uiPriority="71"/>
-    <w:lsdException w:name="Colorful List Accent 2" w:uiPriority="72"/>
-    <w:lsdException w:name="Colorful Grid Accent 2" w:uiPriority="73"/>
-    <w:lsdException w:name="Light Shading Accent 3" w:uiPriority="60"/>
-    <w:lsdException w:name="Light List Accent 3" w:uiPriority="61"/>
-    <w:lsdException w:name="Light Grid Accent 3" w:uiPriority="62"/>
-    <w:lsdException w:name="Medium Shading 1 Accent 3" w:uiPriority="63"/>
-    <w:lsdException w:name="Medium Shading 2 Accent 3" w:uiPriority="64"/>
-    <w:lsdException w:name="Medium List 1 Accent 3" w:uiPriority="65"/>
-    <w:lsdException w:name="Medium List 2 Accent 3" w:uiPriority="66"/>
-    <w:lsdException w:name="Medium Grid 1 Accent 3" w:uiPriority="67"/>
-    <w:lsdException w:name="Medium Grid 2 Accent 3" w:uiPriority="68"/>
-    <w:lsdException w:name="Medium Grid 3 Accent 3" w:uiPriority="69"/>
-    <w:lsdException w:name="Dark List Accent 3" w:uiPriority="70"/>
-    <w:lsdException w:name="Colorful Shading Accent 3" w:uiPriority="71"/>
-    <w:lsdException w:name="Colorful List Accent 3" w:uiPriority="72"/>
-    <w:lsdException w:name="Colorful Grid Accent 3" w:uiPriority="73"/>
-    <w:lsdException w:name="Light Shading Accent 4" w:uiPriority="60"/>
-    <w:lsdException w:name="Light List Accent 4" w:uiPriority="61"/>
-    <w:lsdException w:name="Light Grid Accent 4" w:uiPriority="62"/>
-    <w:lsdException w:name="Medium Shading 1 Accent 4" w:uiPriority="63"/>
-    <w:lsdException w:name="Medium Shading 2 Accent 4" w:uiPriority="64"/>
-    <w:lsdException w:name="Medium List 1 Accent 4" w:uiPriority="65"/>
-    <w:lsdException w:name="Medium List 2 Accent 4" w:uiPriority="66"/>
-    <w:lsdException w:name="Medium Grid 1 Accent 4" w:uiPriority="67"/>
-    <w:lsdException w:name="Medium Grid 2 Accent 4" w:uiPriority="68"/>
-    <w:lsdException w:name="Medium Grid 3 Accent 4" w:uiPriority="69"/>
-    <w:lsdException w:name="Dark List Accent 4" w:uiPriority="70"/>
-    <w:lsdException w:name="Colorful Shading Accent 4" w:uiPriority="71"/>
-    <w:lsdException w:name="Colorful List Accent 4" w:uiPriority="72"/>
-    <w:lsdException w:name="Colorful Grid Accent 4" w:uiPriority="73"/>
-    <w:lsdException w:name="Light Shading Accent 5" w:uiPriority="60"/>
-    <w:lsdException w:name="Light List Accent 5" w:uiPriority="61"/>
-    <w:lsdException w:name="Light Grid Accent 5" w:uiPriority="62"/>
-    <w:lsdException w:name="Medium Shading 1 Accent 5" w:uiPriority="63"/>
-    <w:lsdException w:name="Medium Shading 2 Accent 5" w:uiPriority="64"/>
-    <w:lsdException w:name="Medium List 1 Accent 5" w:uiPriority="65"/>
-    <w:lsdException w:name="Medium List 2 Accent 5" w:uiPriority="66"/>
-    <w:lsdException w:name="Medium Grid 1 Accent 5" w:uiPriority="67"/>
-    <w:lsdException w:name="Medium Grid 2 Accent 5" w:uiPriority="68"/>
-    <w:lsdException w:name="Medium Grid 3 Accent 5" w:uiPriority="69"/>
-    <w:lsdException w:name="Dark List Accent 5" w:uiPriority="70"/>
-    <w:lsdException w:name="Colorful Shading Accent 5" w:uiPriority="71"/>
-    <w:lsdException w:name="Colorful List Accent 5" w:uiPriority="72"/>
-    <w:lsdException w:name="Colorful Grid Accent 5" w:uiPriority="73"/>
-    <w:lsdException w:name="Light Shading Accent 6" w:uiPriority="60"/>
-    <w:lsdException w:name="Light List Accent 6" w:uiPriority="61"/>
-    <w:lsdException w:name="Light Grid Accent 6" w:uiPriority="62"/>
-    <w:lsdException w:name="Medium Shading 1 Accent 6" w:uiPriority="63"/>
-    <w:lsdException w:name="Medium Shading 2 Accent 6" w:uiPriority="64"/>
-    <w:lsdException w:name="Medium List 1 Accent 6" w:uiPriority="65"/>
-    <w:lsdException w:name="Medium List 2 Accent 6" w:uiPriority="66"/>
-    <w:lsdException w:name="Medium Grid 1 Accent 6" w:uiPriority="67"/>
-    <w:lsdException w:name="Medium Grid 2 Accent 6" w:uiPriority="68"/>
-    <w:lsdException w:name="Medium Grid 3 Accent 6" w:uiPriority="69"/>
-    <w:lsdException w:name="Dark List Accent 6" w:uiPriority="70"/>
-    <w:lsdException w:name="Colorful Shading Accent 6" w:uiPriority="71"/>
-    <w:lsdException w:name="Colorful List Accent 6" w:uiPriority="72"/>
-    <w:lsdException w:name="Colorful Grid Accent 6" w:uiPriority="73"/>
-    <w:lsdException w:name="Subtle Emphasis" w:uiPriority="19" w:qFormat="1"/>
-    <w:lsdException w:name="Intense Emphasis" w:uiPriority="21" w:qFormat="1"/>
-    <w:lsdException w:name="Subtle Reference" w:uiPriority="31" w:qFormat="1"/>
-    <w:lsdException w:name="Intense Reference" w:uiPriority="32" w:qFormat="1"/>
-    <w:lsdException w:name="Book Title" w:uiPriority="33" w:qFormat="1"/>
-    <w:lsdException w:name="Bibliography" w:semiHidden="1" w:uiPriority="37" w:unhideWhenUsed="1"/>
-    <w:lsdException w:name="TOC Heading" w:semiHidden="1" w:uiPriority="39" w:unhideWhenUsed="1" w:qFormat="1"/>
-    <w:lsdException w:name="Plain Table 1" w:uiPriority="41"/>
-    <w:lsdException w:name="Plain Table 2" w:uiPriority="42"/>
-    <w:lsdException w:name="Plain Table 3" w:uiPriority="43"/>
-    <w:lsdException w:name="Plain Table 4" w:uiPriority="44"/>
-    <w:lsdException w:name="Plain Table 5" w:uiPriority="45"/>
-    <w:lsdException w:name="Grid Table Light" w:uiPriority="40"/>
-    <w:lsdException w:name="Grid Table 1 Light" w:uiPriority="46"/>
-    <w:lsdException w:name="Grid Table 2" w:uiPriority="47"/>
-    <w:lsdException w:name="Grid Table 3" w:uiPriority="48"/>
-    <w:lsdException w:name="Grid Table 4" w:uiPriority="49"/>
-    <w:lsdException w:name="Grid Table 5 Dark" w:uiPriority="50"/>
-    <w:lsdException w:name="Grid Table 6 Colorful" w:uiPriority="51"/>
-    <w:lsdException w:name="Grid Table 7 Colorful" w:uiPriority="52"/>
-    <w:lsdException w:name="Grid Table 1 Light Accent 1" w:uiPriority="46"/>
-    <w:lsdException w:name="Grid Table 2 Accent 1" w:uiPriority="47"/>
-    <w:lsdException w:name="Grid Table 3 Accent 1" w:uiPriority="48"/>
-    <w:lsdException w:name="Grid Table 4 Accent 1" w:uiPriority="49"/>
-    <w:lsdException w:name="Grid Table 5 Dark Accent 1" w:uiPriority="50"/>
-    <w:lsdException w:name="Grid Table 6 Colorful Accent 1" w:uiPriority="51"/>
-    <w:lsdException w:name="Grid Table 7 Colorful Accent 1" w:uiPriority="52"/>
-    <w:lsdException w:name="Grid Table 1 Light Accent 2" w:uiPriority="46"/>
-    <w:lsdException w:name="Grid Table 2 Accent 2" w:uiPriority="47"/>
-    <w:lsdException w:name="Grid Table 3 Accent 2" w:uiPriority="48"/>
-    <w:lsdException w:name="Grid Table 4 Accent 2" w:uiPriority="49"/>
-    <w:lsdException w:name="Grid Table 5 Dark Accent 2" w:uiPriority="50"/>
-    <w:lsdException w:name="Grid Table 6 Colorful Accent 2" w:uiPriority="51"/>
-    <w:lsdException w:name="Grid Table 7 Colorful Accent 2" w:uiPriority="52"/>
-    <w:lsdException w:name="Grid Table 1 Light Accent 3" w:uiPriority="46"/>
-    <w:lsdException w:name="Grid Table 2 Accent 3" w:uiPriority="47"/>
-    <w:lsdException w:name="Grid Table 3 Accent 3" w:uiPriority="48"/>
-    <w:lsdException w:name="Grid Table 4 Accent 3" w:uiPriority="49"/>
-    <w:lsdException w:name="Grid Table 5 Dark Accent 3" w:uiPriority="50"/>
-    <w:lsdException w:name="Grid Table 6 Colorful Accent 3" w:uiPriority="51"/>
-    <w:lsdException w:name="Grid Table 7 Colorful Accent 3" w:uiPriority="52"/>
-    <w:lsdException w:name="Grid Table 1 Light Accent 4" w:uiPriority="46"/>
-    <w:lsdException w:name="Grid Table 2 Accent 4" w:uiPriority="47"/>
-    <w:lsdException w:name="Grid Table 3 Accent 4" w:uiPriority="48"/>
-    <w:lsdException w:name="Grid Table 4 Accent 4" w:uiPriority="49"/>
-    <w:lsdException w:name="Grid Table 5 Dark Accent 4" w:uiPriority="50"/>
-    <w:lsdException w:name="Grid Table 6 Colorful Accent 4" w:uiPriority="51"/>
-    <w:lsdException w:name="Grid Table 7 Colorful Accent 4" w:uiPriority="52"/>
-    <w:lsdException w:name="Grid Table 1 Light Accent 5" w:uiPriority="46"/>
-    <w:lsdException w:name="Grid Table 2 Accent 5" w:uiPriority="47"/>
-    <w:lsdException w:name="Grid Table 3 Accent 5" w:uiPriority="48"/>
-    <w:lsdException w:name="Grid Table 4 Accent 5" w:uiPriority="49"/>
-    <w:lsdException w:name="Grid Table 5 Dark Accent 5" w:uiPriority="50"/>
-    <w:lsdException w:name="Grid Table 6 Colorful Accent 5" w:uiPriority="51"/>
-    <w:lsdException w:name="Grid Table 7 Colorful Accent 5" w:uiPriority="52"/>
-    <w:lsdException w:name="Grid Table 1 Light Accent 6" w:uiPriority="46"/>
-    <w:lsdException w:name="Grid Table 2 Accent 6" w:uiPriority="47"/>
-    <w:lsdException w:name="Grid Table 3 Accent 6" w:uiPriority="48"/>
-    <w:lsdException w:name="Grid Table 4 Accent 6" w:uiPriority="49"/>
-    <w:lsdException w:name="Grid Table 5 Dark Accent 6" w:uiPriority="50"/>
-    <w:lsdException w:name="Grid Table 6 Colorful Accent 6" w:uiPriority="51"/>
-    <w:lsdException w:name="Grid Table 7 Colorful Accent 6" w:uiPriority="52"/>
-    <w:lsdException w:name="List Table 1 Light" w:uiPriority="46"/>
-    <w:lsdException w:name="List Table 2" w:uiPriority="47"/>
-    <w:lsdException w:name="List Table 3" w:uiPriority="48"/>
-    <w:lsdException w:name="List Table 4" w:uiPriority="49"/>
-    <w:lsdException w:name="List Table 5 Dark" w:uiPriority="50"/>
-    <w:lsdException w:name="List Table 6 Colorful" w:uiPriority="51"/>
-    <w:lsdException w:name="List Table 7 Colorful" w:uiPriority="52"/>
-    <w:lsdException w:name="List Table 1 Light Accent 1" w:uiPriority="46"/>
-    <w:lsdException w:name="List Table 2 Accent 1" w:uiPriority="47"/>
-    <w:lsdException w:name="List Table 3 Accent 1" w:uiPriority="48"/>
-    <w:lsdException w:name="List Table 4 Accent 1" w:uiPriority="49"/>
-    <w:lsdException w:name="List Table 5 Dark Accent 1" w:uiPriority="50"/>
-    <w:lsdException w:name="List Table 6 Colorful Accent 1" w:uiPriority="51"/>
-    <w:lsdException w:name="List Table 7 Colorful Accent 1" w:uiPriority="52"/>
-    <w:lsdException w:name="List Table 1 Light Accent 2" w:uiPriority="46"/>
-    <w:lsdException w:name="List Table 2 Accent 2" w:uiPriority="47"/>
-    <w:lsdException w:name="List Table 3 Accent 2" w:uiPriority="48"/>
-    <w:lsdException w:name="List Table 4 Accent 2" w:uiPriority="49"/>
-    <w:lsdException w:name="List Table 5 Dark Accent 2" w:uiPriority="50"/>
-    <w:lsdException w:name="List Table 6 Colorful Accent 2" w:uiPriority="51"/>
-    <w:lsdException w:name="List Table 7 Colorful Accent 2" w:uiPriority="52"/>
-    <w:lsdException w:name="List Table 1 Light Accent 3" w:uiPriority="46"/>
-    <w:lsdException w:name="List Table 2 Accent 3" w:uiPriority="47"/>
-    <w:lsdException w:name="List Table 3 Accent 3" w:uiPriority="48"/>
-    <w:lsdException w:name="List Table 4 Accent 3" w:uiPriority="49"/>
-    <w:lsdException w:name="List Table 5 Dark Accent 3" w:uiPriority="50"/>
-    <w:lsdException w:name="List Table 6 Colorful Accent 3" w:uiPriority="51"/>
-    <w:lsdException w:name="List Table 7 Colorful Accent 3" w:uiPriority="52"/>
-    <w:lsdException w:name="List Table 1 Light Accent 4" w:uiPriority="46"/>
-    <w:lsdException w:name="List Table 2 Accent 4" w:uiPriority="47"/>
-    <w:lsdException w:name="List Table 3 Accent 4" w:uiPriority="48"/>
-    <w:lsdException w:name="List Table 4 Accent 4" w:uiPriority="49"/>
-    <w:lsdException w:name="List Table 5 Dark Accent 4" w:uiPriority="50"/>
-    <w:lsdException w:name="List Table 6 Colorful Accent 4" w:uiPriority="51"/>
-    <w:lsdException w:name="List Table 7 Colorful Accent 4" w:uiPriority="52"/>
-    <w:lsdException w:name="List Table 1 Light Accent 5" w:uiPriority="46"/>
-    <w:lsdException w:name="List Table 2 Accent 5" w:uiPriority="47"/>
-    <w:lsdException w:name="List Table 3 Accent 5" w:uiPriority="48"/>
-    <w:lsdException w:name="List Table 4 Accent 5" w:uiPriority="49"/>
-    <w:lsdException w:name="List Table 5 Dark Accent 5" w:uiPriority="50"/>
-    <w:lsdException w:name="List Table 6 Colorful Accent 5" w:uiPriority="51"/>
-    <w:lsdException w:name="List Table 7 Colorful Accent 5" w:uiPriority="52"/>
-    <w:lsdException w:name="List Table 1 Light Accent 6" w:uiPriority="46"/>
-    <w:lsdException w:name="List Table 2 Accent 6" w:uiPriority="47"/>
-    <w:lsdException w:name="List Table 3 Accent 6" w:uiPriority="48"/>
-    <w:lsdException w:name="List Table 4 Accent 6" w:uiPriority="49"/>
-    <w:lsdException w:name="List Table 5 Dark Accent 6" w:uiPriority="50"/>
-    <w:lsdException w:name="List Table 6 Colorful Accent 6" w:uiPriority="51"/>
-    <w:lsdException w:name="List Table 7 Colorful Accent 6" w:uiPriority="52"/>
-  </w:latentStyles>
-  <w:style w:type="paragraph" w:default="1" w:styleId="Normal">
-    <w:name w:val="Normal"/>
-    <w:qFormat/>
-  </w:style>
-  <w:style w:type="character" w:default="1" w:styleId="DefaultParagraphFont">
-    <w:name w:val="Default Paragraph Font"/>
-    <w:uiPriority w:val="1"/>
-    <w:semiHidden/>
-    <w:unhideWhenUsed/>
-  </w:style>
-  <w:style w:type="table" w:default="1" w:styleId="TableNormal">
-    <w:name w:val="Normal Table"/>
-    <w:uiPriority w:val="99"/>
-    <w:semiHidden/>
-    <w:unhideWhenUsed/>
-    <w:tblPr>
-      <w:tblInd w:w="0" w:type="dxa"/>
-      <w:tblCellMar>
-        <w:top w:w="0" w:type="dxa"/>
-        <w:left w:w="108" w:type="dxa"/>
-        <w:bottom w:w="0" w:type="dxa"/>
-        <w:right w:w="108" w:type="dxa"/>
-      </w:tblCellMar>
-    </w:tblPr>
-  </w:style>
-  <w:style w:type="numbering" w:default="1" w:styleId="NoList">
-    <w:name w:val="No List"/>
-    <w:uiPriority w:val="99"/>
-    <w:semiHidden/>
-    <w:unhideWhenUsed/>
-  </w:style>
-  <w:style w:type="paragraph" w:customStyle="1" w:styleId="1CA7D0FF18C44F348B3F8C3F6696BE54">
-    <w:name w:val="1CA7D0FF18C44F348B3F8C3F6696BE54"/>
-    <w:rsid w:val="00B73F26"/>
-  </w:style>
-</w:styles>
-</file>
-
-<file path=word/glossary/webSettings.xml><?xml version="1.0" encoding="utf-8"?>
-<w:webSettings xmlns:mc="http://schemas.openxmlformats.org/markup-compatibility/2006" xmlns:r="http://schemas.openxmlformats.org/officeDocument/2006/relationships" xmlns:w="http://schemas.openxmlformats.org/wordprocessingml/2006/main" xmlns:w14="http://schemas.microsoft.com/office/word/2010/wordml" xmlns:w15="http://schemas.microsoft.com/office/word/2012/wordml" xmlns:w16se="http://schemas.microsoft.com/office/word/2015/wordml/symex" mc:Ignorable="w14 w15 w16se">
-  <w:optimizeForBrowser/>
-  <w:allowPNG/>
-</w:webSettings>
-</file>
-
 <file path=word/theme/theme1.xml><?xml version="1.0" encoding="utf-8"?>
 <a:theme xmlns:a="http://schemas.openxmlformats.org/drawingml/2006/main" name="Office Theme">
   <a:themeElements>
@@ -18474,7 +19406,7 @@
 </file>
 
 <file path=customXml/itemProps1.xml><?xml version="1.0" encoding="utf-8"?>
-<ds:datastoreItem xmlns:ds="http://schemas.openxmlformats.org/officeDocument/2006/customXml" ds:itemID="{5408CAE7-3A8D-42E1-BE21-DFDDC48B755E}">
+<ds:datastoreItem xmlns:ds="http://schemas.openxmlformats.org/officeDocument/2006/customXml" ds:itemID="{B5EBD780-E4D9-44E6-8473-9C8F9E8EAE6A}">
   <ds:schemaRefs>
     <ds:schemaRef ds:uri="http://schemas.openxmlformats.org/officeDocument/2006/bibliography"/>
   </ds:schemaRefs>

</xml_diff>

<commit_message>
Sửa file docx và pdf
</commit_message>
<xml_diff>
--- a/Nhóm 6 báo cáo đồ án mạng.docx
+++ b/Nhóm 6 báo cáo đồ án mạng.docx
@@ -1774,12 +1774,16 @@
         <w:jc w:val="center"/>
         <w:rPr>
           <w:rFonts w:ascii="Times New Roman" w:hAnsi="Times New Roman" w:cs="Times New Roman"/>
+          <w:sz w:val="26"/>
+          <w:szCs w:val="26"/>
           <w:lang w:val="en-US"/>
         </w:rPr>
       </w:pPr>
       <w:r>
         <w:rPr>
           <w:rFonts w:ascii="Times New Roman" w:hAnsi="Times New Roman" w:cs="Times New Roman"/>
+          <w:sz w:val="26"/>
+          <w:szCs w:val="26"/>
           <w:lang w:val="en-US"/>
         </w:rPr>
         <w:lastRenderedPageBreak/>
@@ -2622,7 +2626,6 @@
           <w:szCs w:val="32"/>
           <w:lang w:val="en-US"/>
         </w:rPr>
-        <w:lastRenderedPageBreak/>
         <w:t>MỤC LỤC</w:t>
       </w:r>
       <w:bookmarkEnd w:id="0"/>
@@ -3907,7 +3910,7 @@
                 <w:sz w:val="26"/>
                 <w:szCs w:val="26"/>
               </w:rPr>
-              <w:t>8</w:t>
+              <w:t>7</w:t>
             </w:r>
             <w:r>
               <w:rPr>
@@ -4454,7 +4457,7 @@
                 <w:sz w:val="26"/>
                 <w:szCs w:val="26"/>
               </w:rPr>
-              <w:t>11</w:t>
+              <w:t>10</w:t>
             </w:r>
             <w:r>
               <w:rPr>
@@ -4563,7 +4566,7 @@
                 <w:sz w:val="26"/>
                 <w:szCs w:val="26"/>
               </w:rPr>
-              <w:t>11</w:t>
+              <w:t>10</w:t>
             </w:r>
             <w:r>
               <w:rPr>
@@ -4672,7 +4675,7 @@
                 <w:sz w:val="26"/>
                 <w:szCs w:val="26"/>
               </w:rPr>
-              <w:t>11</w:t>
+              <w:t>10</w:t>
             </w:r>
             <w:r>
               <w:rPr>
@@ -5811,7 +5814,6 @@
           <w:sz w:val="32"/>
           <w:szCs w:val="32"/>
         </w:rPr>
-        <w:lastRenderedPageBreak/>
         <w:t>L</w:t>
       </w:r>
       <w:r>
@@ -6445,7 +6447,6 @@
           <w:sz w:val="32"/>
           <w:szCs w:val="32"/>
         </w:rPr>
-        <w:lastRenderedPageBreak/>
         <w:t>T</w:t>
       </w:r>
       <w:r>
@@ -7247,6 +7248,7 @@
           <w:sz w:val="26"/>
           <w:szCs w:val="26"/>
         </w:rPr>
+        <w:lastRenderedPageBreak/>
         <w:t>Trình bày thuật toán Banker</w:t>
       </w:r>
       <w:r>
@@ -7277,7 +7279,6 @@
           <w:sz w:val="26"/>
           <w:szCs w:val="26"/>
         </w:rPr>
-        <w:lastRenderedPageBreak/>
         <w:t>Xây dựng chương trình và kết quả demo</w:t>
       </w:r>
       <w:r>
@@ -7961,6 +7962,7 @@
           <w:sz w:val="26"/>
           <w:szCs w:val="26"/>
         </w:rPr>
+        <w:lastRenderedPageBreak/>
         <w:t>Chúng ta nhấn mạnh rằng tất cả bốn điều kiện phải cùng phát sinh để deadlock xảy ra. Điều kiện chờ đợi chương trình đưa đến điều kiện giữ-và-chờ vì thế bốn điều kiện không hoàn toàn độc lập.</w:t>
       </w:r>
       <w:r>
@@ -7998,7 +8000,6 @@
           <w:szCs w:val="28"/>
           <w:lang w:val="en-US"/>
         </w:rPr>
-        <w:lastRenderedPageBreak/>
         <w:t xml:space="preserve"> </w:t>
       </w:r>
       <w:r>
@@ -8736,6 +8737,7 @@
           <w:sz w:val="26"/>
           <w:szCs w:val="26"/>
         </w:rPr>
+        <w:lastRenderedPageBreak/>
         <w:t>Allocation</w:t>
       </w:r>
       <w:r>
@@ -9038,17 +9040,7 @@
           <w:sz w:val="26"/>
           <w:szCs w:val="26"/>
         </w:rPr>
-        <w:t xml:space="preserve">có thể cần thêm k thể hiện của </w:t>
-      </w:r>
-      <w:r>
-        <w:rPr>
-          <w:rFonts w:ascii="Times New Roman" w:eastAsia="Times New Roman" w:hAnsi="Times New Roman" w:cs="Times New Roman"/>
-          <w:color w:val="000000"/>
-          <w:sz w:val="26"/>
-          <w:szCs w:val="26"/>
-        </w:rPr>
-        <w:lastRenderedPageBreak/>
-        <w:t>loại tài nguyên R</w:t>
+        <w:t>có thể cần thêm k thể hiện của loại tài nguyên R</w:t>
       </w:r>
       <w:r>
         <w:rPr>
@@ -9435,6 +9427,7 @@
           <w:color w:val="000000"/>
           <w:sz w:val="26"/>
           <w:szCs w:val="26"/>
+          <w:lang w:val="en-US"/>
         </w:rPr>
       </w:pPr>
       <w:r>
@@ -9450,11 +9443,50 @@
       <w:r>
         <w:rPr>
           <w:rFonts w:ascii="Times New Roman" w:eastAsia="Times New Roman" w:hAnsi="Times New Roman" w:cs="Times New Roman"/>
-          <w:color w:val="000000"/>
-          <w:sz w:val="26"/>
-          <w:szCs w:val="26"/>
-        </w:rPr>
-        <w:t xml:space="preserve">Work:=Work + Allocation i Finish[i] := true Di chuyển về bước 2. </w:t>
+          <w:b/>
+          <w:color w:val="000000"/>
+          <w:sz w:val="26"/>
+          <w:szCs w:val="26"/>
+        </w:rPr>
+        <w:tab/>
+      </w:r>
+      <w:r>
+        <w:rPr>
+          <w:rFonts w:ascii="Times New Roman" w:eastAsia="Times New Roman" w:hAnsi="Times New Roman" w:cs="Times New Roman"/>
+          <w:color w:val="000000"/>
+          <w:sz w:val="26"/>
+          <w:szCs w:val="26"/>
+        </w:rPr>
+        <w:t>Work:=Work + Allocation</w:t>
+      </w:r>
+      <w:r>
+        <w:rPr>
+          <w:rFonts w:ascii="Times New Roman" w:eastAsia="Times New Roman" w:hAnsi="Times New Roman" w:cs="Times New Roman"/>
+          <w:color w:val="000000"/>
+          <w:sz w:val="26"/>
+          <w:szCs w:val="26"/>
+          <w:lang w:val="en-US"/>
+        </w:rPr>
+        <w:t>[</w:t>
+      </w:r>
+      <w:r>
+        <w:rPr>
+          <w:rFonts w:ascii="Times New Roman" w:eastAsia="Times New Roman" w:hAnsi="Times New Roman" w:cs="Times New Roman"/>
+          <w:color w:val="000000"/>
+          <w:sz w:val="26"/>
+          <w:szCs w:val="26"/>
+        </w:rPr>
+        <w:t>i</w:t>
+      </w:r>
+      <w:r>
+        <w:rPr>
+          <w:rFonts w:ascii="Times New Roman" w:eastAsia="Times New Roman" w:hAnsi="Times New Roman" w:cs="Times New Roman"/>
+          <w:color w:val="000000"/>
+          <w:sz w:val="26"/>
+          <w:szCs w:val="26"/>
+          <w:lang w:val="en-US"/>
+        </w:rPr>
+        <w:t>]</w:t>
       </w:r>
     </w:p>
     <w:p>
@@ -9467,90 +9499,46 @@
           <w:between w:val="nil"/>
         </w:pBdr>
         <w:spacing w:before="60" w:after="60" w:line="288" w:lineRule="auto"/>
-        <w:ind w:left="446"/>
+        <w:ind w:left="1170" w:firstLine="270"/>
         <w:jc w:val="both"/>
         <w:rPr>
-          <w:rFonts w:ascii="Times New Roman" w:hAnsi="Times New Roman" w:cs="Times New Roman"/>
-          <w:b/>
-          <w:color w:val="000000"/>
-          <w:sz w:val="28"/>
-          <w:szCs w:val="28"/>
-        </w:rPr>
-      </w:pPr>
-      <w:r>
-        <w:rPr>
-          <w:rFonts w:ascii="Times New Roman" w:eastAsia="Times New Roman" w:hAnsi="Times New Roman" w:cs="Times New Roman"/>
-          <w:b/>
-          <w:sz w:val="26"/>
-          <w:szCs w:val="26"/>
-        </w:rPr>
-        <w:t xml:space="preserve">Bước 4: </w:t>
-      </w:r>
-      <w:r>
-        <w:rPr>
-          <w:rFonts w:ascii="Times New Roman" w:eastAsia="Times New Roman" w:hAnsi="Times New Roman" w:cs="Times New Roman"/>
-          <w:sz w:val="26"/>
-          <w:szCs w:val="26"/>
-        </w:rPr>
-        <w:t>Nếu Finish[i] = true cho tất cả i, thì hệ thống đang ở trạng thái an toàn. Giải thuật này có thể yêu cầu độ phức tạp m</w:t>
-      </w:r>
-      <w:r>
-        <w:rPr>
-          <w:rFonts w:ascii="Times New Roman" w:eastAsia="Times New Roman" w:hAnsi="Times New Roman" w:cs="Times New Roman"/>
-          <w:sz w:val="26"/>
-          <w:szCs w:val="26"/>
-        </w:rPr>
-        <w:t xml:space="preserve"> </w:t>
-      </w:r>
-      <w:r>
-        <w:rPr>
-          <w:rFonts w:ascii="Times New Roman" w:eastAsia="Times New Roman" w:hAnsi="Times New Roman" w:cs="Times New Roman"/>
-          <w:sz w:val="26"/>
-          <w:szCs w:val="26"/>
-        </w:rPr>
-        <w:t>x</w:t>
-      </w:r>
-      <w:r>
-        <w:rPr>
-          <w:rFonts w:ascii="Times New Roman" w:eastAsia="Times New Roman" w:hAnsi="Times New Roman" w:cs="Times New Roman"/>
-          <w:sz w:val="26"/>
-          <w:szCs w:val="26"/>
-        </w:rPr>
-        <w:t xml:space="preserve"> </w:t>
-      </w:r>
-      <w:r>
-        <w:rPr>
-          <w:rFonts w:ascii="Times New Roman" w:eastAsia="Times New Roman" w:hAnsi="Times New Roman" w:cs="Times New Roman"/>
-          <w:sz w:val="26"/>
-          <w:szCs w:val="26"/>
-        </w:rPr>
-        <w:t>n</w:t>
-      </w:r>
-      <w:r>
-        <w:rPr>
-          <w:rFonts w:ascii="Times New Roman" w:eastAsia="Times New Roman" w:hAnsi="Times New Roman" w:cs="Times New Roman"/>
-          <w:sz w:val="26"/>
-          <w:szCs w:val="26"/>
-          <w:vertAlign w:val="superscript"/>
-        </w:rPr>
-        <w:t>2</w:t>
-      </w:r>
-      <w:r>
-        <w:rPr>
-          <w:rFonts w:ascii="Times New Roman" w:eastAsia="Times New Roman" w:hAnsi="Times New Roman" w:cs="Times New Roman"/>
-          <w:sz w:val="26"/>
-          <w:szCs w:val="26"/>
-        </w:rPr>
-        <w:t xml:space="preserve"> thao tác để quyết định trạng thái là an toàn hay không.</w:t>
-      </w:r>
-    </w:p>
-    <w:p>
-      <w:pPr>
-        <w:pStyle w:val="ListParagraph"/>
-        <w:numPr>
-          <w:ilvl w:val="1"/>
-          <w:numId w:val="2"/>
-        </w:numPr>
+          <w:rFonts w:ascii="Times New Roman" w:eastAsia="Times New Roman" w:hAnsi="Times New Roman" w:cs="Times New Roman"/>
+          <w:color w:val="000000"/>
+          <w:sz w:val="26"/>
+          <w:szCs w:val="26"/>
+        </w:rPr>
+      </w:pPr>
+      <w:r>
+        <w:rPr>
+          <w:rFonts w:ascii="Times New Roman" w:eastAsia="Times New Roman" w:hAnsi="Times New Roman" w:cs="Times New Roman"/>
+          <w:color w:val="000000"/>
+          <w:sz w:val="26"/>
+          <w:szCs w:val="26"/>
+        </w:rPr>
+        <w:t>Finish[i] := true</w:t>
+      </w:r>
+      <w:r>
+        <w:rPr>
+          <w:rFonts w:ascii="Times New Roman" w:eastAsia="Times New Roman" w:hAnsi="Times New Roman" w:cs="Times New Roman"/>
+          <w:color w:val="000000"/>
+          <w:sz w:val="26"/>
+          <w:szCs w:val="26"/>
+          <w:lang w:val="en-US"/>
+        </w:rPr>
+        <w:t>.</w:t>
+      </w:r>
+      <w:r>
+        <w:rPr>
+          <w:rFonts w:ascii="Times New Roman" w:eastAsia="Times New Roman" w:hAnsi="Times New Roman" w:cs="Times New Roman"/>
+          <w:color w:val="000000"/>
+          <w:sz w:val="26"/>
+          <w:szCs w:val="26"/>
+        </w:rPr>
+        <w:t xml:space="preserve"> Di chuyển về bước 2. </w:t>
+      </w:r>
+    </w:p>
+    <w:p>
+      <w:pPr>
         <w:pBdr>
           <w:top w:val="nil"/>
           <w:left w:val="nil"/>
@@ -9559,6 +9547,7 @@
           <w:between w:val="nil"/>
         </w:pBdr>
         <w:spacing w:before="60" w:after="60" w:line="288" w:lineRule="auto"/>
+        <w:ind w:left="446"/>
         <w:jc w:val="both"/>
         <w:rPr>
           <w:rFonts w:ascii="Times New Roman" w:hAnsi="Times New Roman" w:cs="Times New Roman"/>
@@ -9570,487 +9559,69 @@
       </w:pPr>
       <w:r>
         <w:rPr>
-          <w:rFonts w:ascii="Times New Roman" w:hAnsi="Times New Roman" w:cs="Times New Roman"/>
+          <w:rFonts w:ascii="Times New Roman" w:eastAsia="Times New Roman" w:hAnsi="Times New Roman" w:cs="Times New Roman"/>
           <w:b/>
-          <w:color w:val="000000"/>
-          <w:sz w:val="28"/>
-          <w:szCs w:val="28"/>
-        </w:rPr>
-        <w:t>Thuật toán yêu cầu tài nguyên.</w:t>
-      </w:r>
-    </w:p>
-    <w:p>
-      <w:pPr>
-        <w:pStyle w:val="ListParagraph"/>
-        <w:numPr>
-          <w:ilvl w:val="0"/>
-          <w:numId w:val="10"/>
-        </w:numPr>
-        <w:pBdr>
-          <w:top w:val="nil"/>
-          <w:left w:val="nil"/>
-          <w:bottom w:val="nil"/>
-          <w:right w:val="nil"/>
-          <w:between w:val="nil"/>
-        </w:pBdr>
-        <w:spacing w:before="60" w:after="60" w:line="288" w:lineRule="auto"/>
-        <w:jc w:val="both"/>
-        <w:rPr>
-          <w:rFonts w:ascii="Times New Roman" w:hAnsi="Times New Roman" w:cs="Times New Roman"/>
-          <w:color w:val="000000"/>
-          <w:sz w:val="26"/>
-          <w:szCs w:val="26"/>
-        </w:rPr>
-      </w:pPr>
-      <w:r>
-        <w:rPr>
-          <w:rFonts w:ascii="Times New Roman" w:eastAsia="Times New Roman" w:hAnsi="Times New Roman" w:cs="Times New Roman"/>
-          <w:color w:val="000000"/>
-          <w:sz w:val="26"/>
-          <w:szCs w:val="26"/>
-        </w:rPr>
-        <w:t xml:space="preserve">Cho </w:t>
-      </w:r>
-      <w:r>
-        <w:rPr>
-          <w:rFonts w:ascii="Times New Roman" w:eastAsia="Times New Roman" w:hAnsi="Times New Roman" w:cs="Times New Roman"/>
-          <w:color w:val="000000"/>
-          <w:sz w:val="26"/>
-          <w:szCs w:val="26"/>
-        </w:rPr>
-        <w:t>Request[i]</w:t>
-      </w:r>
-      <w:r>
-        <w:rPr>
-          <w:rFonts w:ascii="Times New Roman" w:eastAsia="Times New Roman" w:hAnsi="Times New Roman" w:cs="Times New Roman"/>
-          <w:color w:val="000000"/>
-          <w:sz w:val="26"/>
-          <w:szCs w:val="26"/>
-        </w:rPr>
-        <w:t xml:space="preserve"> là vector yêu cầu cho quá trình Pi. Nếu </w:t>
-      </w:r>
-      <w:r>
-        <w:rPr>
-          <w:rFonts w:ascii="Times New Roman" w:eastAsia="Times New Roman" w:hAnsi="Times New Roman" w:cs="Times New Roman"/>
-          <w:color w:val="000000"/>
-          <w:sz w:val="26"/>
-          <w:szCs w:val="26"/>
-        </w:rPr>
-        <w:t>Request[i]</w:t>
-      </w:r>
-      <w:r>
-        <w:rPr>
-          <w:rFonts w:ascii="Times New Roman" w:eastAsia="Times New Roman" w:hAnsi="Times New Roman" w:cs="Times New Roman"/>
-          <w:color w:val="000000"/>
-          <w:sz w:val="26"/>
-          <w:szCs w:val="26"/>
-        </w:rPr>
-        <w:t xml:space="preserve">[j] = k, thì quá trình Pi muốn k thể hiện của loại tài nguyên Rj. Khi một yêu cầu tài nguyên được thực hiện bởi quá trình Pi, thì các hoạt động sau được thực hiện: </w:t>
-      </w:r>
-    </w:p>
-    <w:p>
-      <w:pPr>
-        <w:pBdr>
-          <w:top w:val="nil"/>
-          <w:left w:val="nil"/>
-          <w:bottom w:val="nil"/>
-          <w:right w:val="nil"/>
-          <w:between w:val="nil"/>
-        </w:pBdr>
-        <w:spacing w:before="60" w:after="60" w:line="288" w:lineRule="auto"/>
-        <w:ind w:left="720"/>
-        <w:jc w:val="both"/>
-        <w:rPr>
-          <w:rFonts w:ascii="Times New Roman" w:eastAsia="Times New Roman" w:hAnsi="Times New Roman" w:cs="Times New Roman"/>
-          <w:color w:val="000000"/>
-          <w:sz w:val="26"/>
-          <w:szCs w:val="26"/>
-        </w:rPr>
-      </w:pPr>
-      <w:r>
-        <w:rPr>
-          <w:rFonts w:ascii="Times New Roman" w:eastAsia="Times New Roman" w:hAnsi="Times New Roman" w:cs="Times New Roman"/>
-          <w:b/>
-          <w:color w:val="000000"/>
-          <w:sz w:val="26"/>
-          <w:szCs w:val="26"/>
-        </w:rPr>
-        <w:t xml:space="preserve">Bước 1: </w:t>
-      </w:r>
-      <w:r>
-        <w:rPr>
-          <w:rFonts w:ascii="Times New Roman" w:eastAsia="Times New Roman" w:hAnsi="Times New Roman" w:cs="Times New Roman"/>
-          <w:color w:val="000000"/>
-          <w:sz w:val="26"/>
-          <w:szCs w:val="26"/>
-        </w:rPr>
-        <w:t xml:space="preserve">Nếu </w:t>
-      </w:r>
-      <w:r>
-        <w:rPr>
-          <w:rFonts w:ascii="Times New Roman" w:eastAsia="Times New Roman" w:hAnsi="Times New Roman" w:cs="Times New Roman"/>
-          <w:color w:val="000000"/>
-          <w:sz w:val="26"/>
-          <w:szCs w:val="26"/>
-        </w:rPr>
-        <w:t>Request[i]</w:t>
-      </w:r>
-      <w:r>
-        <w:rPr>
-          <w:rFonts w:ascii="Times New Roman" w:eastAsia="Times New Roman" w:hAnsi="Times New Roman" w:cs="Times New Roman"/>
-          <w:color w:val="000000"/>
-          <w:sz w:val="26"/>
-          <w:szCs w:val="26"/>
-        </w:rPr>
-        <w:t xml:space="preserve"> ≤ Needi, di chuyển tới bước 2. Ngược lại, phát sinh một điều kiện lỗi vì quá trình vượt quá yêu cầu tối đa của nó. </w:t>
-      </w:r>
-    </w:p>
-    <w:p>
-      <w:pPr>
-        <w:pBdr>
-          <w:top w:val="nil"/>
-          <w:left w:val="nil"/>
-          <w:bottom w:val="nil"/>
-          <w:right w:val="nil"/>
-          <w:between w:val="nil"/>
-        </w:pBdr>
-        <w:spacing w:before="60" w:after="60" w:line="288" w:lineRule="auto"/>
-        <w:ind w:left="720"/>
-        <w:jc w:val="both"/>
-        <w:rPr>
-          <w:rFonts w:ascii="Times New Roman" w:eastAsia="Times New Roman" w:hAnsi="Times New Roman" w:cs="Times New Roman"/>
-          <w:color w:val="000000"/>
-          <w:sz w:val="26"/>
-          <w:szCs w:val="26"/>
-        </w:rPr>
-      </w:pPr>
-      <w:r>
-        <w:rPr>
-          <w:rFonts w:ascii="Times New Roman" w:eastAsia="Times New Roman" w:hAnsi="Times New Roman" w:cs="Times New Roman"/>
-          <w:b/>
-          <w:color w:val="000000"/>
-          <w:sz w:val="26"/>
-          <w:szCs w:val="26"/>
-        </w:rPr>
-        <w:t xml:space="preserve">Bước 2: </w:t>
-      </w:r>
-      <w:r>
-        <w:rPr>
-          <w:rFonts w:ascii="Times New Roman" w:eastAsia="Caudex" w:hAnsi="Times New Roman" w:cs="Times New Roman"/>
-          <w:color w:val="000000"/>
-          <w:sz w:val="26"/>
-          <w:szCs w:val="26"/>
-        </w:rPr>
-        <w:t xml:space="preserve">Nếu </w:t>
-      </w:r>
-      <w:r>
-        <w:rPr>
-          <w:rFonts w:ascii="Times New Roman" w:eastAsia="Caudex" w:hAnsi="Times New Roman" w:cs="Times New Roman"/>
-          <w:color w:val="000000"/>
-          <w:sz w:val="26"/>
-          <w:szCs w:val="26"/>
-        </w:rPr>
-        <w:t>Request[i]</w:t>
-      </w:r>
-      <w:r>
-        <w:rPr>
-          <w:rFonts w:ascii="Times New Roman" w:eastAsia="Caudex" w:hAnsi="Times New Roman" w:cs="Times New Roman"/>
-          <w:color w:val="000000"/>
-          <w:sz w:val="26"/>
-          <w:szCs w:val="26"/>
-        </w:rPr>
-        <w:t xml:space="preserve"> ≤ Available, di chuyển tới bước 3. Ngược lại, Pi phải chờ vì tài nguyên không sẳn có. </w:t>
-      </w:r>
-    </w:p>
-    <w:p>
-      <w:pPr>
-        <w:spacing w:before="60" w:after="60" w:line="288" w:lineRule="auto"/>
-        <w:ind w:left="720"/>
-        <w:jc w:val="both"/>
-        <w:rPr>
-          <w:rFonts w:ascii="Times New Roman" w:eastAsia="Times New Roman" w:hAnsi="Times New Roman" w:cs="Times New Roman"/>
-          <w:sz w:val="26"/>
-          <w:szCs w:val="26"/>
-        </w:rPr>
-      </w:pPr>
-      <w:r>
-        <w:rPr>
-          <w:rFonts w:ascii="Times New Roman" w:eastAsia="Times New Roman" w:hAnsi="Times New Roman" w:cs="Times New Roman"/>
-          <w:b/>
-          <w:sz w:val="26"/>
-          <w:szCs w:val="26"/>
-        </w:rPr>
-        <w:t xml:space="preserve">Bước 3: </w:t>
-      </w:r>
-      <w:r>
-        <w:rPr>
-          <w:rFonts w:ascii="Times New Roman" w:eastAsia="Times New Roman" w:hAnsi="Times New Roman" w:cs="Times New Roman"/>
-          <w:sz w:val="26"/>
-          <w:szCs w:val="26"/>
-        </w:rPr>
-        <w:t>Giả sử hệ thống cấp phát các tài nguyên được yêu cầu tới quá trình Pi bằng cách thay đổi trạng thái sau:</w:t>
-      </w:r>
-    </w:p>
-    <w:p>
-      <w:pPr>
-        <w:pBdr>
-          <w:top w:val="nil"/>
-          <w:left w:val="nil"/>
-          <w:bottom w:val="nil"/>
-          <w:right w:val="nil"/>
-          <w:between w:val="nil"/>
-        </w:pBdr>
-        <w:spacing w:before="60" w:after="60" w:line="288" w:lineRule="auto"/>
-        <w:ind w:left="360" w:firstLine="806"/>
-        <w:jc w:val="both"/>
-        <w:rPr>
-          <w:rFonts w:ascii="Times New Roman" w:eastAsia="Times New Roman" w:hAnsi="Times New Roman" w:cs="Times New Roman"/>
-          <w:color w:val="000000"/>
-          <w:sz w:val="26"/>
-          <w:szCs w:val="26"/>
-        </w:rPr>
-      </w:pPr>
-      <w:r>
-        <w:rPr>
-          <w:rFonts w:ascii="Times New Roman" w:eastAsia="Times New Roman" w:hAnsi="Times New Roman" w:cs="Times New Roman"/>
-          <w:color w:val="000000"/>
-          <w:sz w:val="26"/>
-          <w:szCs w:val="26"/>
-        </w:rPr>
-        <w:t xml:space="preserve">Available </w:t>
-      </w:r>
-      <w:r>
-        <w:rPr>
-          <w:rFonts w:ascii="Times New Roman" w:eastAsia="Times New Roman" w:hAnsi="Times New Roman" w:cs="Times New Roman"/>
-          <w:color w:val="000000"/>
-          <w:sz w:val="26"/>
-          <w:szCs w:val="26"/>
-        </w:rPr>
-        <w:t xml:space="preserve">= Available – </w:t>
-      </w:r>
-      <w:r>
-        <w:rPr>
-          <w:rFonts w:ascii="Times New Roman" w:eastAsia="Times New Roman" w:hAnsi="Times New Roman" w:cs="Times New Roman"/>
-          <w:color w:val="000000"/>
-          <w:sz w:val="26"/>
-          <w:szCs w:val="26"/>
-        </w:rPr>
-        <w:t>Request[i]</w:t>
-      </w:r>
-      <w:r>
-        <w:rPr>
-          <w:rFonts w:ascii="Times New Roman" w:eastAsia="Times New Roman" w:hAnsi="Times New Roman" w:cs="Times New Roman"/>
-          <w:color w:val="000000"/>
-          <w:sz w:val="26"/>
-          <w:szCs w:val="26"/>
-        </w:rPr>
-        <w:t xml:space="preserve">; </w:t>
-      </w:r>
-    </w:p>
-    <w:p>
-      <w:pPr>
-        <w:pBdr>
-          <w:top w:val="nil"/>
-          <w:left w:val="nil"/>
-          <w:bottom w:val="nil"/>
-          <w:right w:val="nil"/>
-          <w:between w:val="nil"/>
-        </w:pBdr>
-        <w:spacing w:before="60" w:after="60" w:line="288" w:lineRule="auto"/>
-        <w:ind w:left="360" w:firstLine="810"/>
-        <w:jc w:val="both"/>
-        <w:rPr>
-          <w:rFonts w:ascii="Times New Roman" w:eastAsia="Times New Roman" w:hAnsi="Times New Roman" w:cs="Times New Roman"/>
-          <w:color w:val="000000"/>
-          <w:sz w:val="26"/>
-          <w:szCs w:val="26"/>
-        </w:rPr>
-      </w:pPr>
-      <w:r>
-        <w:rPr>
-          <w:rFonts w:ascii="Times New Roman" w:eastAsia="Times New Roman" w:hAnsi="Times New Roman" w:cs="Times New Roman"/>
-          <w:color w:val="000000"/>
-          <w:sz w:val="26"/>
-          <w:szCs w:val="26"/>
-        </w:rPr>
-        <w:t xml:space="preserve">Allocation[i] </w:t>
-      </w:r>
-      <w:r>
-        <w:rPr>
-          <w:rFonts w:ascii="Times New Roman" w:eastAsia="Times New Roman" w:hAnsi="Times New Roman" w:cs="Times New Roman"/>
-          <w:color w:val="000000"/>
-          <w:sz w:val="26"/>
-          <w:szCs w:val="26"/>
-        </w:rPr>
-        <w:t>= Allocation</w:t>
-      </w:r>
-      <w:r>
-        <w:rPr>
-          <w:rFonts w:ascii="Times New Roman" w:eastAsia="Times New Roman" w:hAnsi="Times New Roman" w:cs="Times New Roman"/>
-          <w:color w:val="000000"/>
-          <w:sz w:val="26"/>
-          <w:szCs w:val="26"/>
-        </w:rPr>
-        <w:t>[i]</w:t>
-      </w:r>
-      <w:r>
-        <w:rPr>
-          <w:rFonts w:ascii="Times New Roman" w:eastAsia="Times New Roman" w:hAnsi="Times New Roman" w:cs="Times New Roman"/>
-          <w:color w:val="000000"/>
-          <w:sz w:val="26"/>
-          <w:szCs w:val="26"/>
-        </w:rPr>
-        <w:t xml:space="preserve"> + </w:t>
-      </w:r>
-      <w:r>
-        <w:rPr>
-          <w:rFonts w:ascii="Times New Roman" w:eastAsia="Times New Roman" w:hAnsi="Times New Roman" w:cs="Times New Roman"/>
-          <w:color w:val="000000"/>
-          <w:sz w:val="26"/>
-          <w:szCs w:val="26"/>
-        </w:rPr>
-        <w:t>Request[i]</w:t>
-      </w:r>
-      <w:r>
-        <w:rPr>
-          <w:rFonts w:ascii="Times New Roman" w:eastAsia="Times New Roman" w:hAnsi="Times New Roman" w:cs="Times New Roman"/>
-          <w:color w:val="000000"/>
-          <w:sz w:val="26"/>
-          <w:szCs w:val="26"/>
-        </w:rPr>
-        <w:t xml:space="preserve">; </w:t>
-      </w:r>
-    </w:p>
-    <w:p>
-      <w:pPr>
-        <w:pBdr>
-          <w:top w:val="nil"/>
-          <w:left w:val="nil"/>
-          <w:bottom w:val="nil"/>
-          <w:right w:val="nil"/>
-          <w:between w:val="nil"/>
-        </w:pBdr>
-        <w:spacing w:before="60" w:after="60" w:line="288" w:lineRule="auto"/>
-        <w:ind w:left="360" w:firstLine="810"/>
-        <w:jc w:val="both"/>
-        <w:rPr>
-          <w:rFonts w:ascii="Times New Roman" w:eastAsia="Times New Roman" w:hAnsi="Times New Roman" w:cs="Times New Roman"/>
-          <w:color w:val="000000"/>
-          <w:sz w:val="26"/>
-          <w:szCs w:val="26"/>
-        </w:rPr>
-      </w:pPr>
-      <w:r>
-        <w:rPr>
-          <w:rFonts w:ascii="Times New Roman" w:eastAsia="Times New Roman" w:hAnsi="Times New Roman" w:cs="Times New Roman"/>
-          <w:color w:val="000000"/>
-          <w:sz w:val="26"/>
-          <w:szCs w:val="26"/>
-        </w:rPr>
-        <w:t>Need[i]</w:t>
-      </w:r>
-      <w:r>
-        <w:rPr>
-          <w:rFonts w:ascii="Times New Roman" w:eastAsia="Times New Roman" w:hAnsi="Times New Roman" w:cs="Times New Roman"/>
-          <w:color w:val="000000"/>
-          <w:sz w:val="26"/>
-          <w:szCs w:val="26"/>
-        </w:rPr>
-        <w:t xml:space="preserve"> = Need</w:t>
-      </w:r>
-      <w:r>
-        <w:rPr>
-          <w:rFonts w:ascii="Times New Roman" w:eastAsia="Times New Roman" w:hAnsi="Times New Roman" w:cs="Times New Roman"/>
-          <w:color w:val="000000"/>
-          <w:sz w:val="26"/>
-          <w:szCs w:val="26"/>
-        </w:rPr>
-        <w:t>[</w:t>
-      </w:r>
-      <w:r>
-        <w:rPr>
-          <w:rFonts w:ascii="Times New Roman" w:eastAsia="Times New Roman" w:hAnsi="Times New Roman" w:cs="Times New Roman"/>
-          <w:color w:val="000000"/>
-          <w:sz w:val="26"/>
-          <w:szCs w:val="26"/>
-        </w:rPr>
-        <w:t>i</w:t>
-      </w:r>
-      <w:r>
-        <w:rPr>
-          <w:rFonts w:ascii="Times New Roman" w:eastAsia="Times New Roman" w:hAnsi="Times New Roman" w:cs="Times New Roman"/>
-          <w:color w:val="000000"/>
-          <w:sz w:val="26"/>
-          <w:szCs w:val="26"/>
-        </w:rPr>
-        <w:t>]</w:t>
-      </w:r>
-      <w:r>
-        <w:rPr>
-          <w:rFonts w:ascii="Times New Roman" w:eastAsia="Times New Roman" w:hAnsi="Times New Roman" w:cs="Times New Roman"/>
-          <w:color w:val="000000"/>
-          <w:sz w:val="26"/>
-          <w:szCs w:val="26"/>
-        </w:rPr>
-        <w:t xml:space="preserve"> – </w:t>
-      </w:r>
-      <w:r>
-        <w:rPr>
-          <w:rFonts w:ascii="Times New Roman" w:eastAsia="Times New Roman" w:hAnsi="Times New Roman" w:cs="Times New Roman"/>
-          <w:color w:val="000000"/>
-          <w:sz w:val="26"/>
-          <w:szCs w:val="26"/>
-        </w:rPr>
-        <w:t>Request[i]</w:t>
-      </w:r>
-      <w:r>
-        <w:rPr>
-          <w:rFonts w:ascii="Times New Roman" w:eastAsia="Times New Roman" w:hAnsi="Times New Roman" w:cs="Times New Roman"/>
-          <w:color w:val="000000"/>
-          <w:sz w:val="26"/>
-          <w:szCs w:val="26"/>
-        </w:rPr>
-        <w:t xml:space="preserve">; </w:t>
-      </w:r>
-    </w:p>
-    <w:p>
-      <w:pPr>
-        <w:spacing w:before="60" w:after="60" w:line="288" w:lineRule="auto"/>
-        <w:ind w:left="360" w:firstLine="360"/>
-        <w:jc w:val="both"/>
-        <w:rPr>
-          <w:rFonts w:ascii="Times New Roman" w:eastAsia="Times New Roman" w:hAnsi="Times New Roman" w:cs="Times New Roman"/>
-          <w:b/>
-          <w:color w:val="000000"/>
-          <w:sz w:val="28"/>
-          <w:szCs w:val="28"/>
-        </w:rPr>
-      </w:pPr>
-      <w:bookmarkStart w:id="11" w:name="_2xcytpi" w:colFirst="0" w:colLast="0"/>
-      <w:bookmarkEnd w:id="11"/>
-      <w:r>
-        <w:rPr>
-          <w:rFonts w:ascii="Times New Roman" w:eastAsia="Times New Roman" w:hAnsi="Times New Roman" w:cs="Times New Roman"/>
-          <w:sz w:val="26"/>
-          <w:szCs w:val="26"/>
-        </w:rPr>
-        <w:t xml:space="preserve">Nếu kết quả trạng thái cấp phát tài nguyên là an toàn, thì giao dịch được hoàn thành và quá trình Pi được cấp phát tài nguyên của nó. Tuy nhiên, nếu trạng thái mới là không an toàn, thì Pi phải chờ </w:t>
-      </w:r>
-      <w:r>
-        <w:rPr>
-          <w:rFonts w:ascii="Times New Roman" w:eastAsia="Times New Roman" w:hAnsi="Times New Roman" w:cs="Times New Roman"/>
-          <w:sz w:val="26"/>
-          <w:szCs w:val="26"/>
-        </w:rPr>
-        <w:t>Request[i]</w:t>
-      </w:r>
-      <w:r>
-        <w:rPr>
-          <w:rFonts w:ascii="Times New Roman" w:eastAsia="Times New Roman" w:hAnsi="Times New Roman" w:cs="Times New Roman"/>
-          <w:sz w:val="26"/>
-          <w:szCs w:val="26"/>
-        </w:rPr>
-        <w:t xml:space="preserve"> và trạng thái cấp phát tài nguyên cũ được phục hồi.</w:t>
+          <w:sz w:val="26"/>
+          <w:szCs w:val="26"/>
+        </w:rPr>
+        <w:t xml:space="preserve">Bước 4: </w:t>
+      </w:r>
+      <w:r>
+        <w:rPr>
+          <w:rFonts w:ascii="Times New Roman" w:eastAsia="Times New Roman" w:hAnsi="Times New Roman" w:cs="Times New Roman"/>
+          <w:sz w:val="26"/>
+          <w:szCs w:val="26"/>
+        </w:rPr>
+        <w:t>Nếu Finish[i] = true cho tất cả i, thì hệ thống đang ở trạng thái an toàn. Giải thuật này có thể yêu cầu độ phức tạp m</w:t>
+      </w:r>
+      <w:r>
+        <w:rPr>
+          <w:rFonts w:ascii="Times New Roman" w:eastAsia="Times New Roman" w:hAnsi="Times New Roman" w:cs="Times New Roman"/>
+          <w:sz w:val="26"/>
+          <w:szCs w:val="26"/>
+        </w:rPr>
+        <w:t xml:space="preserve"> </w:t>
+      </w:r>
+      <w:r>
+        <w:rPr>
+          <w:rFonts w:ascii="Times New Roman" w:eastAsia="Times New Roman" w:hAnsi="Times New Roman" w:cs="Times New Roman"/>
+          <w:sz w:val="26"/>
+          <w:szCs w:val="26"/>
+        </w:rPr>
+        <w:t>x</w:t>
+      </w:r>
+      <w:r>
+        <w:rPr>
+          <w:rFonts w:ascii="Times New Roman" w:eastAsia="Times New Roman" w:hAnsi="Times New Roman" w:cs="Times New Roman"/>
+          <w:sz w:val="26"/>
+          <w:szCs w:val="26"/>
+        </w:rPr>
+        <w:t xml:space="preserve"> </w:t>
+      </w:r>
+      <w:r>
+        <w:rPr>
+          <w:rFonts w:ascii="Times New Roman" w:eastAsia="Times New Roman" w:hAnsi="Times New Roman" w:cs="Times New Roman"/>
+          <w:sz w:val="26"/>
+          <w:szCs w:val="26"/>
+        </w:rPr>
+        <w:t>n</w:t>
+      </w:r>
+      <w:r>
+        <w:rPr>
+          <w:rFonts w:ascii="Times New Roman" w:eastAsia="Times New Roman" w:hAnsi="Times New Roman" w:cs="Times New Roman"/>
+          <w:sz w:val="26"/>
+          <w:szCs w:val="26"/>
+          <w:vertAlign w:val="superscript"/>
+        </w:rPr>
+        <w:t>2</w:t>
+      </w:r>
+      <w:r>
+        <w:rPr>
+          <w:rFonts w:ascii="Times New Roman" w:eastAsia="Times New Roman" w:hAnsi="Times New Roman" w:cs="Times New Roman"/>
+          <w:sz w:val="26"/>
+          <w:szCs w:val="26"/>
+        </w:rPr>
+        <w:t xml:space="preserve"> thao tác để quyết định trạng thái là an toàn hay không.</w:t>
       </w:r>
     </w:p>
     <w:p>
@@ -10071,7 +9642,7 @@
           <w:szCs w:val="28"/>
         </w:rPr>
       </w:pPr>
-      <w:bookmarkStart w:id="12" w:name="_Toc59542909"/>
+      <w:bookmarkStart w:id="11" w:name="_Toc59542909"/>
       <w:r>
         <w:rPr>
           <w:rFonts w:ascii="Times New Roman" w:eastAsia="Times New Roman" w:hAnsi="Times New Roman" w:cs="Times New Roman"/>
@@ -10082,7 +9653,7 @@
         </w:rPr>
         <w:t>THIẾT KẾ VÀ XÂY DỰNG CHƯƠNG TRÌNH .</w:t>
       </w:r>
-      <w:bookmarkEnd w:id="12"/>
+      <w:bookmarkEnd w:id="11"/>
     </w:p>
     <w:p>
       <w:pPr>
@@ -10102,7 +9673,7 @@
           <w:szCs w:val="28"/>
         </w:rPr>
       </w:pPr>
-      <w:bookmarkStart w:id="13" w:name="_Toc59542910"/>
+      <w:bookmarkStart w:id="12" w:name="_Toc59542910"/>
       <w:r>
         <w:rPr>
           <w:rFonts w:ascii="Times New Roman" w:eastAsia="Times New Roman" w:hAnsi="Times New Roman" w:cs="Times New Roman"/>
@@ -10113,7 +9684,7 @@
         </w:rPr>
         <w:t>Phân tích yêu cầu.</w:t>
       </w:r>
-      <w:bookmarkEnd w:id="13"/>
+      <w:bookmarkEnd w:id="12"/>
     </w:p>
     <w:p>
       <w:pPr>
@@ -10142,32 +9713,80 @@
         <w:jc w:val="both"/>
         <w:rPr>
           <w:rFonts w:ascii="Times New Roman" w:eastAsia="Times New Roman" w:hAnsi="Times New Roman" w:cs="Times New Roman"/>
-          <w:color w:val="000000"/>
-          <w:sz w:val="26"/>
-          <w:szCs w:val="26"/>
-          <w:highlight w:val="white"/>
-        </w:rPr>
-      </w:pPr>
-      <w:r>
-        <w:rPr>
-          <w:rFonts w:ascii="Times New Roman" w:eastAsia="Times New Roman" w:hAnsi="Times New Roman" w:cs="Times New Roman"/>
-          <w:color w:val="000000"/>
-          <w:sz w:val="26"/>
-          <w:szCs w:val="26"/>
-          <w:highlight w:val="white"/>
-        </w:rPr>
-        <w:t>Số lượng các nguồn tài nguyên, các yêu cầu của hệ thống được tạo ngẫu nhiên</w:t>
-      </w:r>
-    </w:p>
-    <w:p>
-      <w:pPr>
-        <w:spacing w:before="60" w:after="60" w:line="288" w:lineRule="auto"/>
-        <w:ind w:left="270"/>
+          <w:sz w:val="26"/>
+          <w:szCs w:val="26"/>
+          <w:lang w:val="en-US"/>
+        </w:rPr>
+      </w:pPr>
+      <w:r>
+        <w:rPr>
+          <w:rFonts w:ascii="Times New Roman" w:eastAsia="Times New Roman" w:hAnsi="Times New Roman" w:cs="Times New Roman"/>
+          <w:sz w:val="26"/>
+          <w:szCs w:val="26"/>
+          <w:u w:val="single"/>
+          <w:lang w:val="en-US"/>
+        </w:rPr>
+        <w:t>Input:</w:t>
+      </w:r>
+      <w:r>
+        <w:rPr>
+          <w:rFonts w:ascii="Times New Roman" w:eastAsia="Times New Roman" w:hAnsi="Times New Roman" w:cs="Times New Roman"/>
+          <w:sz w:val="26"/>
+          <w:szCs w:val="26"/>
+          <w:lang w:val="en-US"/>
+        </w:rPr>
+        <w:t xml:space="preserve"> </w:t>
+      </w:r>
+      <w:r>
+        <w:rPr>
+          <w:rFonts w:ascii="Times New Roman" w:eastAsia="Times New Roman" w:hAnsi="Times New Roman" w:cs="Times New Roman"/>
+          <w:sz w:val="26"/>
+          <w:szCs w:val="26"/>
+          <w:lang w:val="en-US"/>
+        </w:rPr>
+        <w:t>Số tiền trình P, số tài nguyên R được nhập vào ô textbox (P&lt;=10, R&lt;=10).</w:t>
+      </w:r>
+    </w:p>
+    <w:p>
+      <w:pPr>
+        <w:spacing w:before="60" w:after="60" w:line="288" w:lineRule="auto"/>
+        <w:ind w:left="990"/>
         <w:jc w:val="both"/>
         <w:rPr>
           <w:rFonts w:ascii="Times New Roman" w:eastAsia="Times New Roman" w:hAnsi="Times New Roman" w:cs="Times New Roman"/>
           <w:sz w:val="26"/>
           <w:szCs w:val="26"/>
+          <w:lang w:val="en-US"/>
+        </w:rPr>
+      </w:pPr>
+      <w:r>
+        <w:rPr>
+          <w:rFonts w:ascii="Times New Roman" w:eastAsia="Times New Roman" w:hAnsi="Times New Roman" w:cs="Times New Roman"/>
+          <w:sz w:val="26"/>
+          <w:szCs w:val="26"/>
+          <w:lang w:val="en-US"/>
+        </w:rPr>
+        <w:t>Các giá trị tài nguyên</w:t>
+      </w:r>
+      <w:r>
+        <w:rPr>
+          <w:rFonts w:ascii="Times New Roman" w:eastAsia="Times New Roman" w:hAnsi="Times New Roman" w:cs="Times New Roman"/>
+          <w:sz w:val="26"/>
+          <w:szCs w:val="26"/>
+          <w:lang w:val="en-US"/>
+        </w:rPr>
+        <w:t xml:space="preserve"> được tạo ngẫu nhiên theo giới hạn P và R được nhập trước.</w:t>
+      </w:r>
+    </w:p>
+    <w:p>
+      <w:pPr>
+        <w:spacing w:before="60" w:after="60" w:line="288" w:lineRule="auto"/>
+        <w:ind w:left="990" w:hanging="720"/>
+        <w:jc w:val="both"/>
+        <w:rPr>
+          <w:rFonts w:ascii="Times New Roman" w:eastAsia="Times New Roman" w:hAnsi="Times New Roman" w:cs="Times New Roman"/>
+          <w:sz w:val="26"/>
+          <w:szCs w:val="26"/>
         </w:rPr>
       </w:pPr>
       <w:r>
@@ -10177,67 +9796,55 @@
           <w:szCs w:val="26"/>
           <w:u w:val="single"/>
         </w:rPr>
-        <w:lastRenderedPageBreak/>
-        <w:t>Output</w:t>
-      </w:r>
-      <w:r>
-        <w:rPr>
-          <w:rFonts w:ascii="Times New Roman" w:eastAsia="Times New Roman" w:hAnsi="Times New Roman" w:cs="Times New Roman"/>
-          <w:sz w:val="26"/>
-          <w:szCs w:val="26"/>
-        </w:rPr>
-        <w:t>: Kiểm tra trạng thái an toàn của tiến trình khi yêu cầu tài nguyên, nếu an toàn thì cấp phát tài nguyên và tiếp tục yêu cầu cho đến khi các tiến trình hoàn tất.</w:t>
-      </w:r>
-    </w:p>
-    <w:p>
-      <w:pPr>
-        <w:pStyle w:val="ListParagraph"/>
-        <w:numPr>
-          <w:ilvl w:val="0"/>
-          <w:numId w:val="27"/>
-        </w:numPr>
-        <w:spacing w:before="60" w:after="60" w:line="288" w:lineRule="auto"/>
+        <w:t>Output:</w:t>
+      </w:r>
+      <w:r>
+        <w:rPr>
+          <w:rFonts w:ascii="Times New Roman" w:eastAsia="Times New Roman" w:hAnsi="Times New Roman" w:cs="Times New Roman"/>
+          <w:sz w:val="26"/>
+          <w:szCs w:val="26"/>
+          <w:u w:val="single"/>
+          <w:lang w:val="en-US"/>
+        </w:rPr>
+        <w:t xml:space="preserve"> </w:t>
+      </w:r>
+      <w:r>
+        <w:rPr>
+          <w:rFonts w:ascii="Times New Roman" w:eastAsia="Times New Roman" w:hAnsi="Times New Roman" w:cs="Times New Roman"/>
+          <w:sz w:val="26"/>
+          <w:szCs w:val="26"/>
+        </w:rPr>
+        <w:t xml:space="preserve">Kiểm tra trạng thái an toàn của tiến trình khi yêu cầu tài nguyên, nếu an toàn </w:t>
+      </w:r>
+      <w:r>
+        <w:rPr>
+          <w:rFonts w:ascii="Times New Roman" w:eastAsia="Times New Roman" w:hAnsi="Times New Roman" w:cs="Times New Roman"/>
+          <w:sz w:val="26"/>
+          <w:szCs w:val="26"/>
+          <w:lang w:val="en-US"/>
+        </w:rPr>
+        <w:t xml:space="preserve">  </w:t>
+      </w:r>
+      <w:r>
+        <w:rPr>
+          <w:rFonts w:ascii="Times New Roman" w:eastAsia="Times New Roman" w:hAnsi="Times New Roman" w:cs="Times New Roman"/>
+          <w:sz w:val="26"/>
+          <w:szCs w:val="26"/>
+        </w:rPr>
+        <w:t>thì cấp phát tài nguyên và tiếp tục yêu cầu cho đến khi các tiến trình hoàn tất.</w:t>
+      </w:r>
+    </w:p>
+    <w:p>
+      <w:pPr>
+        <w:spacing w:before="60" w:after="60" w:line="288" w:lineRule="auto"/>
+        <w:ind w:left="720" w:firstLine="270"/>
         <w:jc w:val="both"/>
         <w:rPr>
           <w:rFonts w:ascii="Times New Roman" w:eastAsia="Times New Roman" w:hAnsi="Times New Roman" w:cs="Times New Roman"/>
           <w:sz w:val="26"/>
           <w:szCs w:val="26"/>
-        </w:rPr>
-      </w:pPr>
-      <w:r>
-        <w:rPr>
-          <w:rFonts w:ascii="Times New Roman" w:eastAsia="Times New Roman" w:hAnsi="Times New Roman" w:cs="Times New Roman"/>
-          <w:color w:val="000000"/>
-          <w:sz w:val="26"/>
-          <w:szCs w:val="26"/>
           <w:lang w:val="en-US"/>
         </w:rPr>
-        <w:t>P</w:t>
-      </w:r>
-      <w:r>
-        <w:rPr>
-          <w:rFonts w:ascii="Times New Roman" w:eastAsia="Times New Roman" w:hAnsi="Times New Roman" w:cs="Times New Roman"/>
-          <w:color w:val="000000"/>
-          <w:sz w:val="26"/>
-          <w:szCs w:val="26"/>
-        </w:rPr>
-        <w:t xml:space="preserve">: Số tiến trình  </w:t>
-      </w:r>
-    </w:p>
-    <w:p>
-      <w:pPr>
-        <w:pStyle w:val="ListParagraph"/>
-        <w:numPr>
-          <w:ilvl w:val="0"/>
-          <w:numId w:val="27"/>
-        </w:numPr>
-        <w:spacing w:before="60" w:after="60" w:line="288" w:lineRule="auto"/>
-        <w:jc w:val="both"/>
-        <w:rPr>
-          <w:rFonts w:ascii="Times New Roman" w:eastAsia="Times New Roman" w:hAnsi="Times New Roman" w:cs="Times New Roman"/>
-          <w:sz w:val="26"/>
-          <w:szCs w:val="26"/>
-        </w:rPr>
       </w:pPr>
       <w:r>
         <w:rPr>
@@ -10246,15 +9853,34 @@
           <w:szCs w:val="26"/>
           <w:lang w:val="en-US"/>
         </w:rPr>
-        <w:t>R</w:t>
-      </w:r>
-      <w:r>
-        <w:rPr>
-          <w:rFonts w:ascii="Times New Roman" w:eastAsia="Times New Roman" w:hAnsi="Times New Roman" w:cs="Times New Roman"/>
-          <w:sz w:val="26"/>
-          <w:szCs w:val="26"/>
-        </w:rPr>
-        <w:t>: Số tài nguyên</w:t>
+        <w:t>Bảng thể hiện ma trận Work</w:t>
+      </w:r>
+      <w:r>
+        <w:rPr>
+          <w:rFonts w:ascii="Times New Roman" w:eastAsia="Times New Roman" w:hAnsi="Times New Roman" w:cs="Times New Roman"/>
+          <w:sz w:val="26"/>
+          <w:szCs w:val="26"/>
+          <w:lang w:val="en-US"/>
+        </w:rPr>
+        <w:t>:</w:t>
+      </w:r>
+      <w:r>
+        <w:rPr>
+          <w:rFonts w:ascii="Times New Roman" w:eastAsia="Times New Roman" w:hAnsi="Times New Roman" w:cs="Times New Roman"/>
+          <w:sz w:val="26"/>
+          <w:szCs w:val="26"/>
+          <w:lang w:val="en-US"/>
+        </w:rPr>
+        <w:t xml:space="preserve"> thứ tự cấp </w:t>
+      </w:r>
+      <w:r>
+        <w:rPr>
+          <w:rFonts w:ascii="Times New Roman" w:eastAsia="Times New Roman" w:hAnsi="Times New Roman" w:cs="Times New Roman"/>
+          <w:sz w:val="26"/>
+          <w:szCs w:val="26"/>
+          <w:lang w:val="en-US"/>
+        </w:rPr>
+        <w:t>phát tài nguyên cho các tiến trình.</w:t>
       </w:r>
     </w:p>
     <w:p>
@@ -10274,7 +9900,7 @@
           <w:szCs w:val="28"/>
         </w:rPr>
       </w:pPr>
-      <w:bookmarkStart w:id="14" w:name="_Toc59542911"/>
+      <w:bookmarkStart w:id="13" w:name="_Toc59542911"/>
       <w:r>
         <w:rPr>
           <w:rFonts w:ascii="Times New Roman" w:eastAsia="Times New Roman" w:hAnsi="Times New Roman" w:cs="Times New Roman"/>
@@ -10285,7 +9911,7 @@
         </w:rPr>
         <w:t>Xây dựng chương trình.</w:t>
       </w:r>
-      <w:bookmarkEnd w:id="14"/>
+      <w:bookmarkEnd w:id="13"/>
     </w:p>
     <w:p>
       <w:pPr>
@@ -10571,6 +10197,7 @@
                 <w:sz w:val="26"/>
                 <w:szCs w:val="26"/>
               </w:rPr>
+              <w:lastRenderedPageBreak/>
               <w:t>2</w:t>
             </w:r>
           </w:p>
@@ -10833,6 +10460,7 @@
                 <w:rFonts w:ascii="Times New Roman" w:eastAsia="Times New Roman" w:hAnsi="Times New Roman" w:cs="Times New Roman"/>
                 <w:sz w:val="26"/>
                 <w:szCs w:val="26"/>
+                <w:lang w:val="en-US"/>
               </w:rPr>
             </w:pPr>
             <w:r>
@@ -10840,6 +10468,7 @@
                 <w:rFonts w:ascii="Times New Roman" w:eastAsia="Times New Roman" w:hAnsi="Times New Roman" w:cs="Times New Roman"/>
                 <w:sz w:val="26"/>
                 <w:szCs w:val="26"/>
+                <w:lang w:val="en-US"/>
               </w:rPr>
               <w:t>5</w:t>
             </w:r>
@@ -10862,6 +10491,7 @@
                 <w:rFonts w:ascii="Times New Roman" w:eastAsia="Times New Roman" w:hAnsi="Times New Roman" w:cs="Times New Roman"/>
                 <w:sz w:val="26"/>
                 <w:szCs w:val="26"/>
+                <w:lang w:val="en-US"/>
               </w:rPr>
             </w:pPr>
             <w:r>
@@ -10869,8 +10499,9 @@
                 <w:rFonts w:ascii="Times New Roman" w:eastAsia="Times New Roman" w:hAnsi="Times New Roman" w:cs="Times New Roman"/>
                 <w:sz w:val="26"/>
                 <w:szCs w:val="26"/>
-              </w:rPr>
-              <w:t>R</w:t>
+                <w:lang w:val="en-US"/>
+              </w:rPr>
+              <w:t>Work[]</w:t>
             </w:r>
           </w:p>
         </w:tc>
@@ -10891,6 +10522,7 @@
                 <w:rFonts w:ascii="Times New Roman" w:eastAsia="Times New Roman" w:hAnsi="Times New Roman" w:cs="Times New Roman"/>
                 <w:sz w:val="26"/>
                 <w:szCs w:val="26"/>
+                <w:lang w:val="en-US"/>
               </w:rPr>
             </w:pPr>
             <w:r>
@@ -10898,8 +10530,9 @@
                 <w:rFonts w:ascii="Times New Roman" w:eastAsia="Times New Roman" w:hAnsi="Times New Roman" w:cs="Times New Roman"/>
                 <w:sz w:val="26"/>
                 <w:szCs w:val="26"/>
-              </w:rPr>
-              <w:t>Số tài nguyên</w:t>
+                <w:lang w:val="en-US"/>
+              </w:rPr>
+              <w:t>Mảng Work thể hiện quá trình cấp phát tài nguyên</w:t>
             </w:r>
           </w:p>
         </w:tc>
@@ -10923,6 +10556,7 @@
                 <w:rFonts w:ascii="Times New Roman" w:eastAsia="Times New Roman" w:hAnsi="Times New Roman" w:cs="Times New Roman"/>
                 <w:sz w:val="26"/>
                 <w:szCs w:val="26"/>
+                <w:lang w:val="en-US"/>
               </w:rPr>
             </w:pPr>
             <w:r>
@@ -10930,8 +10564,197 @@
                 <w:rFonts w:ascii="Times New Roman" w:eastAsia="Times New Roman" w:hAnsi="Times New Roman" w:cs="Times New Roman"/>
                 <w:sz w:val="26"/>
                 <w:szCs w:val="26"/>
-              </w:rPr>
-              <w:t>6</w:t>
+                <w:lang w:val="en-US"/>
+              </w:rPr>
+              <w:t xml:space="preserve">6 </w:t>
+            </w:r>
+          </w:p>
+        </w:tc>
+        <w:tc>
+          <w:tcPr>
+            <w:tcW w:w="3193" w:type="dxa"/>
+            <w:tcBorders>
+              <w:top w:val="single" w:sz="4" w:space="0" w:color="000000"/>
+              <w:left w:val="single" w:sz="4" w:space="0" w:color="000000"/>
+              <w:bottom w:val="single" w:sz="4" w:space="0" w:color="000000"/>
+              <w:right w:val="single" w:sz="4" w:space="0" w:color="000000"/>
+            </w:tcBorders>
+          </w:tcPr>
+          <w:p>
+            <w:pPr>
+              <w:spacing w:before="60" w:after="60" w:line="288" w:lineRule="auto"/>
+              <w:rPr>
+                <w:rFonts w:ascii="Times New Roman" w:eastAsia="Times New Roman" w:hAnsi="Times New Roman" w:cs="Times New Roman"/>
+                <w:sz w:val="26"/>
+                <w:szCs w:val="26"/>
+                <w:lang w:val="en-US"/>
+              </w:rPr>
+            </w:pPr>
+            <w:r>
+              <w:rPr>
+                <w:rFonts w:ascii="Times New Roman" w:eastAsia="Times New Roman" w:hAnsi="Times New Roman" w:cs="Times New Roman"/>
+                <w:sz w:val="26"/>
+                <w:szCs w:val="26"/>
+                <w:lang w:val="en-US"/>
+              </w:rPr>
+              <w:t>Finish[]</w:t>
+            </w:r>
+          </w:p>
+        </w:tc>
+        <w:tc>
+          <w:tcPr>
+            <w:tcW w:w="5300" w:type="dxa"/>
+            <w:tcBorders>
+              <w:top w:val="single" w:sz="4" w:space="0" w:color="000000"/>
+              <w:left w:val="single" w:sz="4" w:space="0" w:color="000000"/>
+              <w:bottom w:val="single" w:sz="4" w:space="0" w:color="000000"/>
+              <w:right w:val="single" w:sz="4" w:space="0" w:color="000000"/>
+            </w:tcBorders>
+          </w:tcPr>
+          <w:p>
+            <w:pPr>
+              <w:spacing w:before="60" w:after="60" w:line="288" w:lineRule="auto"/>
+              <w:rPr>
+                <w:rFonts w:ascii="Times New Roman" w:eastAsia="Times New Roman" w:hAnsi="Times New Roman" w:cs="Times New Roman"/>
+                <w:sz w:val="26"/>
+                <w:szCs w:val="26"/>
+                <w:lang w:val="en-US"/>
+              </w:rPr>
+            </w:pPr>
+            <w:r>
+              <w:rPr>
+                <w:rFonts w:ascii="Times New Roman" w:eastAsia="Times New Roman" w:hAnsi="Times New Roman" w:cs="Times New Roman"/>
+                <w:sz w:val="26"/>
+                <w:szCs w:val="26"/>
+                <w:lang w:val="en-US"/>
+              </w:rPr>
+              <w:t>Mảng Finish để kiểm tra trạng thái hệ thống</w:t>
+            </w:r>
+          </w:p>
+        </w:tc>
+      </w:tr>
+      <w:tr>
+        <w:tc>
+          <w:tcPr>
+            <w:tcW w:w="746" w:type="dxa"/>
+            <w:tcBorders>
+              <w:top w:val="single" w:sz="4" w:space="0" w:color="000000"/>
+              <w:left w:val="single" w:sz="4" w:space="0" w:color="000000"/>
+              <w:bottom w:val="single" w:sz="4" w:space="0" w:color="000000"/>
+              <w:right w:val="single" w:sz="4" w:space="0" w:color="000000"/>
+            </w:tcBorders>
+          </w:tcPr>
+          <w:p>
+            <w:pPr>
+              <w:spacing w:before="60" w:after="60" w:line="288" w:lineRule="auto"/>
+              <w:jc w:val="center"/>
+              <w:rPr>
+                <w:rFonts w:ascii="Times New Roman" w:eastAsia="Times New Roman" w:hAnsi="Times New Roman" w:cs="Times New Roman"/>
+                <w:sz w:val="26"/>
+                <w:szCs w:val="26"/>
+                <w:lang w:val="en-US"/>
+              </w:rPr>
+            </w:pPr>
+            <w:r>
+              <w:rPr>
+                <w:rFonts w:ascii="Times New Roman" w:eastAsia="Times New Roman" w:hAnsi="Times New Roman" w:cs="Times New Roman"/>
+                <w:sz w:val="26"/>
+                <w:szCs w:val="26"/>
+                <w:lang w:val="en-US"/>
+              </w:rPr>
+              <w:t>7</w:t>
+            </w:r>
+          </w:p>
+        </w:tc>
+        <w:tc>
+          <w:tcPr>
+            <w:tcW w:w="3193" w:type="dxa"/>
+            <w:tcBorders>
+              <w:top w:val="single" w:sz="4" w:space="0" w:color="000000"/>
+              <w:left w:val="single" w:sz="4" w:space="0" w:color="000000"/>
+              <w:bottom w:val="single" w:sz="4" w:space="0" w:color="000000"/>
+              <w:right w:val="single" w:sz="4" w:space="0" w:color="000000"/>
+            </w:tcBorders>
+          </w:tcPr>
+          <w:p>
+            <w:pPr>
+              <w:spacing w:before="60" w:after="60" w:line="288" w:lineRule="auto"/>
+              <w:rPr>
+                <w:rFonts w:ascii="Times New Roman" w:eastAsia="Times New Roman" w:hAnsi="Times New Roman" w:cs="Times New Roman"/>
+                <w:sz w:val="26"/>
+                <w:szCs w:val="26"/>
+              </w:rPr>
+            </w:pPr>
+            <w:r>
+              <w:rPr>
+                <w:rFonts w:ascii="Times New Roman" w:eastAsia="Times New Roman" w:hAnsi="Times New Roman" w:cs="Times New Roman"/>
+                <w:sz w:val="26"/>
+                <w:szCs w:val="26"/>
+              </w:rPr>
+              <w:t>R</w:t>
+            </w:r>
+          </w:p>
+        </w:tc>
+        <w:tc>
+          <w:tcPr>
+            <w:tcW w:w="5300" w:type="dxa"/>
+            <w:tcBorders>
+              <w:top w:val="single" w:sz="4" w:space="0" w:color="000000"/>
+              <w:left w:val="single" w:sz="4" w:space="0" w:color="000000"/>
+              <w:bottom w:val="single" w:sz="4" w:space="0" w:color="000000"/>
+              <w:right w:val="single" w:sz="4" w:space="0" w:color="000000"/>
+            </w:tcBorders>
+          </w:tcPr>
+          <w:p>
+            <w:pPr>
+              <w:spacing w:before="60" w:after="60" w:line="288" w:lineRule="auto"/>
+              <w:rPr>
+                <w:rFonts w:ascii="Times New Roman" w:eastAsia="Times New Roman" w:hAnsi="Times New Roman" w:cs="Times New Roman"/>
+                <w:sz w:val="26"/>
+                <w:szCs w:val="26"/>
+              </w:rPr>
+            </w:pPr>
+            <w:r>
+              <w:rPr>
+                <w:rFonts w:ascii="Times New Roman" w:eastAsia="Times New Roman" w:hAnsi="Times New Roman" w:cs="Times New Roman"/>
+                <w:sz w:val="26"/>
+                <w:szCs w:val="26"/>
+              </w:rPr>
+              <w:t>Số tài nguyên</w:t>
+            </w:r>
+          </w:p>
+        </w:tc>
+      </w:tr>
+      <w:tr>
+        <w:tc>
+          <w:tcPr>
+            <w:tcW w:w="746" w:type="dxa"/>
+            <w:tcBorders>
+              <w:top w:val="single" w:sz="4" w:space="0" w:color="000000"/>
+              <w:left w:val="single" w:sz="4" w:space="0" w:color="000000"/>
+              <w:bottom w:val="single" w:sz="4" w:space="0" w:color="000000"/>
+              <w:right w:val="single" w:sz="4" w:space="0" w:color="000000"/>
+            </w:tcBorders>
+          </w:tcPr>
+          <w:p>
+            <w:pPr>
+              <w:spacing w:before="60" w:after="60" w:line="288" w:lineRule="auto"/>
+              <w:jc w:val="center"/>
+              <w:rPr>
+                <w:rFonts w:ascii="Times New Roman" w:eastAsia="Times New Roman" w:hAnsi="Times New Roman" w:cs="Times New Roman"/>
+                <w:sz w:val="26"/>
+                <w:szCs w:val="26"/>
+                <w:lang w:val="en-US"/>
+              </w:rPr>
+            </w:pPr>
+            <w:r>
+              <w:rPr>
+                <w:rFonts w:ascii="Times New Roman" w:eastAsia="Times New Roman" w:hAnsi="Times New Roman" w:cs="Times New Roman"/>
+                <w:sz w:val="26"/>
+                <w:szCs w:val="26"/>
+                <w:lang w:val="en-US"/>
+              </w:rPr>
+              <w:t>8</w:t>
             </w:r>
           </w:p>
         </w:tc>
@@ -11016,6 +10839,7 @@
                 <w:rFonts w:ascii="Times New Roman" w:eastAsia="Times New Roman" w:hAnsi="Times New Roman" w:cs="Times New Roman"/>
                 <w:sz w:val="26"/>
                 <w:szCs w:val="26"/>
+                <w:lang w:val="en-US"/>
               </w:rPr>
             </w:pPr>
             <w:r>
@@ -11023,8 +10847,9 @@
                 <w:rFonts w:ascii="Times New Roman" w:eastAsia="Times New Roman" w:hAnsi="Times New Roman" w:cs="Times New Roman"/>
                 <w:sz w:val="26"/>
                 <w:szCs w:val="26"/>
-              </w:rPr>
-              <w:t>7</w:t>
+                <w:lang w:val="en-US"/>
+              </w:rPr>
+              <w:t>9</w:t>
             </w:r>
           </w:p>
         </w:tc>
@@ -11109,6 +10934,7 @@
                 <w:rFonts w:ascii="Times New Roman" w:eastAsia="Times New Roman" w:hAnsi="Times New Roman" w:cs="Times New Roman"/>
                 <w:sz w:val="26"/>
                 <w:szCs w:val="26"/>
+                <w:lang w:val="en-US"/>
               </w:rPr>
             </w:pPr>
             <w:r>
@@ -11116,8 +10942,9 @@
                 <w:rFonts w:ascii="Times New Roman" w:eastAsia="Times New Roman" w:hAnsi="Times New Roman" w:cs="Times New Roman"/>
                 <w:sz w:val="26"/>
                 <w:szCs w:val="26"/>
-              </w:rPr>
-              <w:t>8</w:t>
+                <w:lang w:val="en-US"/>
+              </w:rPr>
+              <w:t>10</w:t>
             </w:r>
           </w:p>
         </w:tc>
@@ -11202,6 +11029,7 @@
                 <w:rFonts w:ascii="Times New Roman" w:eastAsia="Times New Roman" w:hAnsi="Times New Roman" w:cs="Times New Roman"/>
                 <w:sz w:val="26"/>
                 <w:szCs w:val="26"/>
+                <w:lang w:val="en-US"/>
               </w:rPr>
             </w:pPr>
             <w:r>
@@ -11209,8 +11037,18 @@
                 <w:rFonts w:ascii="Times New Roman" w:eastAsia="Times New Roman" w:hAnsi="Times New Roman" w:cs="Times New Roman"/>
                 <w:sz w:val="26"/>
                 <w:szCs w:val="26"/>
-              </w:rPr>
-              <w:t>9</w:t>
+                <w:lang w:val="en-US"/>
+              </w:rPr>
+              <w:t>1</w:t>
+            </w:r>
+            <w:r>
+              <w:rPr>
+                <w:rFonts w:ascii="Times New Roman" w:eastAsia="Times New Roman" w:hAnsi="Times New Roman" w:cs="Times New Roman"/>
+                <w:sz w:val="26"/>
+                <w:szCs w:val="26"/>
+                <w:lang w:val="en-US"/>
+              </w:rPr>
+              <w:t>1</w:t>
             </w:r>
           </w:p>
         </w:tc>
@@ -11337,7 +11175,7 @@
           <w:szCs w:val="28"/>
         </w:rPr>
       </w:pPr>
-      <w:bookmarkStart w:id="15" w:name="_Toc59542912"/>
+      <w:bookmarkStart w:id="14" w:name="_Toc59542912"/>
       <w:r>
         <w:rPr>
           <w:rFonts w:ascii="Times New Roman" w:eastAsia="Times New Roman" w:hAnsi="Times New Roman" w:cs="Times New Roman"/>
@@ -11348,7 +11186,7 @@
         </w:rPr>
         <w:t>Kết quả thử nghiệm.</w:t>
       </w:r>
-      <w:bookmarkEnd w:id="15"/>
+      <w:bookmarkEnd w:id="14"/>
     </w:p>
     <w:p>
       <w:pPr>
@@ -11393,7 +11231,6 @@
           <w:rFonts w:ascii="Times New Roman" w:hAnsi="Times New Roman" w:cs="Times New Roman"/>
           <w:lang w:val="en-US"/>
         </w:rPr>
-        <w:lastRenderedPageBreak/>
         <w:drawing>
           <wp:inline distT="0" distB="0" distL="0" distR="0" wp14:anchorId="5764C0AD" wp14:editId="4F408DF4">
             <wp:extent cx="5943600" cy="3397250"/>
@@ -11494,6 +11331,7 @@
           <w:sz w:val="26"/>
           <w:szCs w:val="26"/>
         </w:rPr>
+        <w:lastRenderedPageBreak/>
         <w:t>Hệ thống không an toàn.</w:t>
       </w:r>
     </w:p>
@@ -11592,7 +11430,6 @@
           <w:rFonts w:ascii="Times New Roman" w:hAnsi="Times New Roman" w:cs="Times New Roman"/>
           <w:lang w:val="en-US"/>
         </w:rPr>
-        <w:lastRenderedPageBreak/>
         <w:drawing>
           <wp:inline distT="0" distB="0" distL="0" distR="0" wp14:anchorId="4EA3C0DB" wp14:editId="7B2A6EEA">
             <wp:extent cx="5943600" cy="3404870"/>
@@ -11671,6 +11508,48 @@
     </w:p>
     <w:p>
       <w:pPr>
+        <w:spacing w:before="60" w:after="60" w:line="288" w:lineRule="auto"/>
+        <w:jc w:val="center"/>
+        <w:rPr>
+          <w:rFonts w:ascii="Times New Roman" w:eastAsia="Times New Roman" w:hAnsi="Times New Roman" w:cs="Times New Roman"/>
+          <w:i/>
+          <w:iCs/>
+          <w:color w:val="000000"/>
+          <w:sz w:val="26"/>
+          <w:szCs w:val="26"/>
+        </w:rPr>
+      </w:pPr>
+    </w:p>
+    <w:p>
+      <w:pPr>
+        <w:spacing w:before="60" w:after="60" w:line="288" w:lineRule="auto"/>
+        <w:jc w:val="center"/>
+        <w:rPr>
+          <w:rFonts w:ascii="Times New Roman" w:eastAsia="Times New Roman" w:hAnsi="Times New Roman" w:cs="Times New Roman"/>
+          <w:i/>
+          <w:iCs/>
+          <w:color w:val="000000"/>
+          <w:sz w:val="26"/>
+          <w:szCs w:val="26"/>
+        </w:rPr>
+      </w:pPr>
+    </w:p>
+    <w:p>
+      <w:pPr>
+        <w:spacing w:before="60" w:after="60" w:line="288" w:lineRule="auto"/>
+        <w:jc w:val="center"/>
+        <w:rPr>
+          <w:rFonts w:ascii="Times New Roman" w:eastAsia="Times New Roman" w:hAnsi="Times New Roman" w:cs="Times New Roman"/>
+          <w:i/>
+          <w:iCs/>
+          <w:color w:val="000000"/>
+          <w:sz w:val="26"/>
+          <w:szCs w:val="26"/>
+        </w:rPr>
+      </w:pPr>
+    </w:p>
+    <w:p>
+      <w:pPr>
         <w:pStyle w:val="ListParagraph"/>
         <w:numPr>
           <w:ilvl w:val="0"/>
@@ -11686,7 +11565,7 @@
           <w:szCs w:val="26"/>
         </w:rPr>
       </w:pPr>
-      <w:bookmarkStart w:id="16" w:name="_Toc59542913"/>
+      <w:bookmarkStart w:id="15" w:name="_Toc59542913"/>
       <w:r>
         <w:rPr>
           <w:rFonts w:ascii="Times New Roman" w:eastAsia="Times New Roman" w:hAnsi="Times New Roman" w:cs="Times New Roman"/>
@@ -11695,6 +11574,7 @@
           <w:sz w:val="28"/>
           <w:szCs w:val="28"/>
         </w:rPr>
+        <w:lastRenderedPageBreak/>
         <w:t>ĐÁNH GIÁ KẾT QUẢ</w:t>
       </w:r>
       <w:r>
@@ -11707,7 +11587,7 @@
         </w:rPr>
         <w:t>.</w:t>
       </w:r>
-      <w:bookmarkEnd w:id="16"/>
+      <w:bookmarkEnd w:id="15"/>
     </w:p>
     <w:p>
       <w:pPr>
@@ -11726,7 +11606,7 @@
           <w:szCs w:val="28"/>
         </w:rPr>
       </w:pPr>
-      <w:bookmarkStart w:id="17" w:name="_Toc59542914"/>
+      <w:bookmarkStart w:id="16" w:name="_Toc59542914"/>
       <w:r>
         <w:rPr>
           <w:rFonts w:ascii="Times New Roman" w:eastAsia="Times New Roman" w:hAnsi="Times New Roman" w:cs="Times New Roman"/>
@@ -11748,7 +11628,7 @@
         </w:rPr>
         <w:t>.</w:t>
       </w:r>
-      <w:bookmarkEnd w:id="17"/>
+      <w:bookmarkEnd w:id="16"/>
     </w:p>
     <w:p>
       <w:pPr>
@@ -11895,7 +11775,7 @@
           <w:szCs w:val="28"/>
         </w:rPr>
       </w:pPr>
-      <w:bookmarkStart w:id="18" w:name="_Toc59542915"/>
+      <w:bookmarkStart w:id="17" w:name="_Toc59542915"/>
       <w:r>
         <w:rPr>
           <w:rFonts w:ascii="Times New Roman" w:eastAsia="Times New Roman" w:hAnsi="Times New Roman" w:cs="Times New Roman"/>
@@ -11917,7 +11797,7 @@
         </w:rPr>
         <w:t>.</w:t>
       </w:r>
-      <w:bookmarkEnd w:id="18"/>
+      <w:bookmarkEnd w:id="17"/>
     </w:p>
     <w:p>
       <w:pPr>
@@ -11950,6 +11830,26 @@
     </w:p>
     <w:p>
       <w:pPr>
+        <w:pBdr>
+          <w:top w:val="nil"/>
+          <w:left w:val="nil"/>
+          <w:bottom w:val="nil"/>
+          <w:right w:val="nil"/>
+          <w:between w:val="nil"/>
+        </w:pBdr>
+        <w:spacing w:before="60" w:after="60" w:line="288" w:lineRule="auto"/>
+        <w:ind w:left="360" w:firstLine="360"/>
+        <w:jc w:val="both"/>
+        <w:rPr>
+          <w:rFonts w:ascii="Times New Roman" w:eastAsia="Times New Roman" w:hAnsi="Times New Roman" w:cs="Times New Roman"/>
+          <w:color w:val="000000"/>
+          <w:sz w:val="26"/>
+          <w:szCs w:val="26"/>
+        </w:rPr>
+      </w:pPr>
+    </w:p>
+    <w:p>
+      <w:pPr>
         <w:pStyle w:val="Heading1"/>
         <w:numPr>
           <w:ilvl w:val="0"/>
@@ -11966,7 +11866,7 @@
           <w:szCs w:val="28"/>
         </w:rPr>
       </w:pPr>
-      <w:bookmarkStart w:id="19" w:name="_Toc59542916"/>
+      <w:bookmarkStart w:id="18" w:name="_Toc59542916"/>
       <w:r>
         <w:rPr>
           <w:rFonts w:ascii="Times New Roman" w:eastAsia="Times New Roman" w:hAnsi="Times New Roman" w:cs="Times New Roman"/>
@@ -11975,10 +11875,9 @@
           <w:sz w:val="28"/>
           <w:szCs w:val="28"/>
         </w:rPr>
-        <w:lastRenderedPageBreak/>
         <w:t>PHẦN II: LẬP TRÌNH MẠNG.</w:t>
       </w:r>
-      <w:bookmarkEnd w:id="19"/>
+      <w:bookmarkEnd w:id="18"/>
     </w:p>
     <w:p>
       <w:pPr>
@@ -12033,7 +11932,7 @@
           <w:szCs w:val="28"/>
         </w:rPr>
       </w:pPr>
-      <w:bookmarkStart w:id="20" w:name="_Toc59542917"/>
+      <w:bookmarkStart w:id="19" w:name="_Toc59542917"/>
       <w:r>
         <w:rPr>
           <w:rFonts w:ascii="Times New Roman" w:eastAsia="Times New Roman" w:hAnsi="Times New Roman" w:cs="Times New Roman"/>
@@ -12044,7 +11943,7 @@
         </w:rPr>
         <w:t>CƠ SỞ LÝ THUYẾT.</w:t>
       </w:r>
-      <w:bookmarkEnd w:id="20"/>
+      <w:bookmarkEnd w:id="19"/>
     </w:p>
     <w:p>
       <w:pPr>
@@ -12064,7 +11963,7 @@
           <w:szCs w:val="28"/>
         </w:rPr>
       </w:pPr>
-      <w:bookmarkStart w:id="21" w:name="_Toc59542918"/>
+      <w:bookmarkStart w:id="20" w:name="_Toc59542918"/>
       <w:r>
         <w:rPr>
           <w:rFonts w:ascii="Times New Roman" w:eastAsia="Times New Roman" w:hAnsi="Times New Roman" w:cs="Times New Roman"/>
@@ -12085,7 +11984,7 @@
         </w:rPr>
         <w:t>.</w:t>
       </w:r>
-      <w:bookmarkEnd w:id="21"/>
+      <w:bookmarkEnd w:id="20"/>
     </w:p>
     <w:p>
       <w:pPr>
@@ -12176,7 +12075,17 @@
           <w:sz w:val="26"/>
           <w:szCs w:val="26"/>
         </w:rPr>
-        <w:t>Tầng liên kết (còn được gọi là tầng liên kết dữ liệu hay tầng giao tiếp mạng) là tầng thấp nhất trong mô hình TCP/IP, bao gồm các thiết bị giao tiếp mạng và các chương trình cung cấp các thông tin cần thiết để có thể hoạt động, truy nhập đường truyền vật lý qua các thiết bị giao tiếp mạng đó.</w:t>
+        <w:t xml:space="preserve">Tầng liên kết (còn được gọi là tầng liên kết dữ liệu hay tầng giao tiếp mạng) là tầng thấp nhất trong mô hình TCP/IP, bao gồm các thiết bị </w:t>
+      </w:r>
+      <w:r>
+        <w:rPr>
+          <w:rFonts w:ascii="Times New Roman" w:eastAsia="Times New Roman" w:hAnsi="Times New Roman" w:cs="Times New Roman"/>
+          <w:color w:val="000000"/>
+          <w:sz w:val="26"/>
+          <w:szCs w:val="26"/>
+        </w:rPr>
+        <w:lastRenderedPageBreak/>
+        <w:t>giao tiếp mạng và các chương trình cung cấp các thông tin cần thiết để có thể hoạt động, truy nhập đường truyền vật lý qua các thiết bị giao tiếp mạng đó.</w:t>
       </w:r>
     </w:p>
     <w:p>
@@ -12321,19 +12230,6 @@
         </w:rPr>
         <w:t>.</w:t>
       </w:r>
-    </w:p>
-    <w:p>
-      <w:pPr>
-        <w:spacing w:before="60" w:after="60" w:line="288" w:lineRule="auto"/>
-        <w:ind w:left="720" w:firstLine="375"/>
-        <w:jc w:val="both"/>
-        <w:rPr>
-          <w:rFonts w:ascii="Times New Roman" w:eastAsia="Times New Roman" w:hAnsi="Times New Roman" w:cs="Times New Roman"/>
-          <w:color w:val="000000"/>
-          <w:sz w:val="26"/>
-          <w:szCs w:val="26"/>
-        </w:rPr>
-      </w:pPr>
     </w:p>
     <w:p>
       <w:pPr>
@@ -12361,7 +12257,6 @@
           <w:szCs w:val="28"/>
           <w:lang w:val="en-US"/>
         </w:rPr>
-        <w:lastRenderedPageBreak/>
         <w:t xml:space="preserve"> </w:t>
       </w:r>
       <w:r>
@@ -12392,6 +12287,7 @@
           <w:rFonts w:ascii="Times New Roman" w:hAnsi="Times New Roman" w:cs="Times New Roman"/>
           <w:lang w:val="en-US"/>
         </w:rPr>
+        <w:lastRenderedPageBreak/>
         <w:drawing>
           <wp:inline distT="0" distB="0" distL="0" distR="0" wp14:anchorId="25EE13A6" wp14:editId="39749EE6">
             <wp:extent cx="5151227" cy="4141470"/>
@@ -12645,7 +12541,6 @@
           <w:szCs w:val="26"/>
           <w:highlight w:val="white"/>
         </w:rPr>
-        <w:lastRenderedPageBreak/>
         <w:t>Hình trên cho ta thấy lược đồ dữ liệu qua các tầng</w:t>
       </w:r>
       <w:r>
@@ -12711,6 +12606,7 @@
           <w:szCs w:val="26"/>
           <w:highlight w:val="white"/>
         </w:rPr>
+        <w:lastRenderedPageBreak/>
         <w:t>Trong tầng ứng dụng: dữ liệu là các luồng được gọi là stream.</w:t>
       </w:r>
     </w:p>
@@ -12841,7 +12737,7 @@
           <w:szCs w:val="28"/>
         </w:rPr>
       </w:pPr>
-      <w:bookmarkStart w:id="22" w:name="_Toc59542919"/>
+      <w:bookmarkStart w:id="21" w:name="_Toc59542919"/>
       <w:r>
         <w:rPr>
           <w:rFonts w:ascii="Times New Roman" w:eastAsia="Times New Roman" w:hAnsi="Times New Roman" w:cs="Times New Roman"/>
@@ -12852,7 +12748,7 @@
         </w:rPr>
         <w:t>Lập trình Socket và cổng port.</w:t>
       </w:r>
-      <w:bookmarkEnd w:id="22"/>
+      <w:bookmarkEnd w:id="21"/>
     </w:p>
     <w:p>
       <w:pPr>
@@ -13270,7 +13166,7 @@
           <w:szCs w:val="28"/>
         </w:rPr>
       </w:pPr>
-      <w:bookmarkStart w:id="23" w:name="_Toc59542920"/>
+      <w:bookmarkStart w:id="22" w:name="_Toc59542920"/>
       <w:r>
         <w:rPr>
           <w:rFonts w:ascii="Times New Roman" w:eastAsia="Times New Roman" w:hAnsi="Times New Roman" w:cs="Times New Roman"/>
@@ -13281,7 +13177,7 @@
         </w:rPr>
         <w:t>Mô hình Client/Server.</w:t>
       </w:r>
-      <w:bookmarkEnd w:id="23"/>
+      <w:bookmarkEnd w:id="22"/>
     </w:p>
     <w:p>
       <w:pPr>
@@ -13310,7 +13206,6 @@
           <w:sz w:val="26"/>
           <w:szCs w:val="26"/>
         </w:rPr>
-        <w:lastRenderedPageBreak/>
         <w:t>Mô hình client/server sử dụng socket ở chế độ hướng kết nối TCP</w:t>
       </w:r>
       <w:r>
@@ -13351,6 +13246,7 @@
           <w:szCs w:val="26"/>
           <w:lang w:val="en-US"/>
         </w:rPr>
+        <w:lastRenderedPageBreak/>
         <w:drawing>
           <wp:inline distT="0" distB="0" distL="0" distR="0" wp14:anchorId="58DF4309" wp14:editId="77CC5392">
             <wp:extent cx="5730875" cy="4248150"/>
@@ -13797,7 +13693,6 @@
           <w:sz w:val="26"/>
           <w:szCs w:val="26"/>
         </w:rPr>
-        <w:lastRenderedPageBreak/>
         <w:t xml:space="preserve">Sau khi chấp nhận yêu cầu kết nối, thông thường Server thực hiện lệnh </w:t>
       </w:r>
       <w:r>
@@ -13835,6 +13730,7 @@
           <w:sz w:val="26"/>
           <w:szCs w:val="26"/>
         </w:rPr>
+        <w:lastRenderedPageBreak/>
         <w:t xml:space="preserve">Server phân tích và thực thi yêu cầu. Kết quả sẽ được gởi về client bằng lệnh </w:t>
       </w:r>
       <w:r>
@@ -13976,7 +13872,7 @@
           <w:szCs w:val="28"/>
         </w:rPr>
       </w:pPr>
-      <w:bookmarkStart w:id="24" w:name="_Toc59542921"/>
+      <w:bookmarkStart w:id="23" w:name="_Toc59542921"/>
       <w:r>
         <w:rPr>
           <w:rFonts w:ascii="Times New Roman" w:eastAsia="Times New Roman" w:hAnsi="Times New Roman" w:cs="Times New Roman"/>
@@ -13987,7 +13883,7 @@
         </w:rPr>
         <w:t>PHÂN TÍCH THIẾT KẾ HỆ THỐNG.</w:t>
       </w:r>
-      <w:bookmarkEnd w:id="24"/>
+      <w:bookmarkEnd w:id="23"/>
     </w:p>
     <w:p>
       <w:pPr>
@@ -14007,7 +13903,7 @@
           <w:szCs w:val="28"/>
         </w:rPr>
       </w:pPr>
-      <w:bookmarkStart w:id="25" w:name="_Toc59542922"/>
+      <w:bookmarkStart w:id="24" w:name="_Toc59542922"/>
       <w:r>
         <w:rPr>
           <w:rFonts w:ascii="Times New Roman" w:eastAsia="Times New Roman" w:hAnsi="Times New Roman" w:cs="Times New Roman"/>
@@ -14018,7 +13914,7 @@
         </w:rPr>
         <w:t>Phân tích yêu cầu.</w:t>
       </w:r>
-      <w:bookmarkEnd w:id="25"/>
+      <w:bookmarkEnd w:id="24"/>
     </w:p>
     <w:p>
       <w:pPr>
@@ -14511,7 +14407,6 @@
           <w:szCs w:val="26"/>
           <w:bdr w:val="none" w:sz="0" w:space="0" w:color="auto" w:frame="1"/>
         </w:rPr>
-        <w:lastRenderedPageBreak/>
         <w:t>Nếu vị trí bạn nhảy tới lại tạo cho bạn một cơ hội Nhảy và bắt quân thì bạn phải tiếp tục cho đến khi nào không còn bắt được quân nào nữa.</w:t>
       </w:r>
     </w:p>
@@ -14539,6 +14434,7 @@
           <w:sz w:val="28"/>
           <w:szCs w:val="28"/>
         </w:rPr>
+        <w:lastRenderedPageBreak/>
         <w:t>Phong cấp Vua cho quân cờ</w:t>
       </w:r>
     </w:p>
@@ -14752,7 +14648,7 @@
           <w:szCs w:val="28"/>
         </w:rPr>
       </w:pPr>
-      <w:bookmarkStart w:id="26" w:name="_Toc59542923"/>
+      <w:bookmarkStart w:id="25" w:name="_Toc59542923"/>
       <w:r>
         <w:rPr>
           <w:rFonts w:ascii="Times New Roman" w:eastAsia="Times New Roman" w:hAnsi="Times New Roman" w:cs="Times New Roman"/>
@@ -14763,7 +14659,7 @@
         </w:rPr>
         <w:t>Phân tích hệ thống.</w:t>
       </w:r>
-      <w:bookmarkEnd w:id="26"/>
+      <w:bookmarkEnd w:id="25"/>
       <w:r>
         <w:rPr>
           <w:rFonts w:ascii="Times New Roman" w:eastAsia="Times New Roman" w:hAnsi="Times New Roman" w:cs="Times New Roman"/>
@@ -14972,7 +14868,6 @@
           <w:szCs w:val="28"/>
           <w:lang w:val="en-US"/>
         </w:rPr>
-        <w:lastRenderedPageBreak/>
         <w:t xml:space="preserve"> </w:t>
       </w:r>
       <w:r>
@@ -15037,6 +14932,7 @@
           <w:sz w:val="26"/>
           <w:szCs w:val="26"/>
         </w:rPr>
+        <w:lastRenderedPageBreak/>
         <w:t>Server gồm các thành phần :</w:t>
       </w:r>
     </w:p>
@@ -15504,7 +15400,6 @@
           <w:szCs w:val="26"/>
           <w:lang w:val="en-US"/>
         </w:rPr>
-        <w:lastRenderedPageBreak/>
         <w:t>Người chơi nếu nhận được dữ liệu là lượt mình thì được đi, không phải lượt thì đợi đến phiên. Nếu có người thắng thì sẽ được thông báo và trò chơi kết thúc.</w:t>
       </w:r>
     </w:p>
@@ -15526,12 +15421,13 @@
           <w:szCs w:val="28"/>
         </w:rPr>
       </w:pPr>
-      <w:bookmarkStart w:id="27" w:name="_Toc59542924"/>
+      <w:bookmarkStart w:id="26" w:name="_Toc59542924"/>
       <w:r>
         <w:rPr>
           <w:rFonts w:ascii="Times New Roman" w:hAnsi="Times New Roman" w:cs="Times New Roman"/>
           <w:lang w:val="en-US"/>
         </w:rPr>
+        <w:lastRenderedPageBreak/>
         <w:drawing>
           <wp:anchor distT="0" distB="0" distL="114300" distR="114300" simplePos="0" relativeHeight="251668480" behindDoc="0" locked="0" layoutInCell="1" allowOverlap="1" wp14:anchorId="1E424A83" wp14:editId="05DC6A8A">
             <wp:simplePos x="0" y="0"/>
@@ -15592,7 +15488,7 @@
         </w:rPr>
         <w:t>Kết quả.</w:t>
       </w:r>
-      <w:bookmarkEnd w:id="27"/>
+      <w:bookmarkEnd w:id="26"/>
     </w:p>
     <w:p>
       <w:pPr>
@@ -16089,7 +15985,7 @@
           <w:szCs w:val="28"/>
         </w:rPr>
       </w:pPr>
-      <w:bookmarkStart w:id="28" w:name="_Toc59542925"/>
+      <w:bookmarkStart w:id="27" w:name="_Toc59542925"/>
       <w:r>
         <w:rPr>
           <w:rFonts w:ascii="Times New Roman" w:eastAsia="Times New Roman" w:hAnsi="Times New Roman" w:cs="Times New Roman"/>
@@ -16100,7 +15996,7 @@
         </w:rPr>
         <w:t>KẾT LUẬN VÀ HƯỚNG PHÁT TRIỂN</w:t>
       </w:r>
-      <w:bookmarkEnd w:id="28"/>
+      <w:bookmarkEnd w:id="27"/>
     </w:p>
     <w:p>
       <w:pPr>
@@ -16120,7 +16016,7 @@
           <w:szCs w:val="28"/>
         </w:rPr>
       </w:pPr>
-      <w:bookmarkStart w:id="29" w:name="_Toc59542926"/>
+      <w:bookmarkStart w:id="28" w:name="_Toc59542926"/>
       <w:r>
         <w:rPr>
           <w:rFonts w:ascii="Times New Roman" w:eastAsia="Times New Roman" w:hAnsi="Times New Roman" w:cs="Times New Roman"/>
@@ -16131,7 +16027,7 @@
         </w:rPr>
         <w:t>Kết luận</w:t>
       </w:r>
-      <w:bookmarkEnd w:id="29"/>
+      <w:bookmarkEnd w:id="28"/>
       <w:r>
         <w:rPr>
           <w:rFonts w:ascii="Times New Roman" w:eastAsia="Times New Roman" w:hAnsi="Times New Roman" w:cs="Times New Roman"/>
@@ -16356,7 +16252,7 @@
           <w:szCs w:val="28"/>
         </w:rPr>
       </w:pPr>
-      <w:bookmarkStart w:id="30" w:name="_Toc59542927"/>
+      <w:bookmarkStart w:id="29" w:name="_Toc59542927"/>
       <w:r>
         <w:rPr>
           <w:rFonts w:ascii="Times New Roman" w:eastAsia="Times New Roman" w:hAnsi="Times New Roman" w:cs="Times New Roman"/>
@@ -16367,7 +16263,7 @@
         </w:rPr>
         <w:t>Hướng phát triển</w:t>
       </w:r>
-      <w:bookmarkEnd w:id="30"/>
+      <w:bookmarkEnd w:id="29"/>
     </w:p>
     <w:p>
       <w:pPr>
@@ -16485,7 +16381,7 @@
           <w:szCs w:val="28"/>
         </w:rPr>
       </w:pPr>
-      <w:bookmarkStart w:id="31" w:name="_Toc59542928"/>
+      <w:bookmarkStart w:id="30" w:name="_Toc59542928"/>
       <w:r>
         <w:rPr>
           <w:rFonts w:ascii="Times New Roman" w:eastAsia="Times New Roman" w:hAnsi="Times New Roman" w:cs="Times New Roman"/>
@@ -16497,7 +16393,7 @@
         <w:lastRenderedPageBreak/>
         <w:t>TÀI LIỆU THAM KHẢO</w:t>
       </w:r>
-      <w:bookmarkEnd w:id="31"/>
+      <w:bookmarkEnd w:id="30"/>
     </w:p>
     <w:p>
       <w:pPr>
@@ -16911,7 +16807,6 @@
         <w:docPartUnique/>
       </w:docPartObj>
     </w:sdtPr>
-    <w:sdtEndPr/>
     <w:sdtContent>
       <w:p>
         <w:pPr>
@@ -21395,6 +21290,7 @@
     <w:lsdException w:name="HTML Sample" w:semiHidden="1" w:unhideWhenUsed="1"/>
     <w:lsdException w:name="HTML Typewriter" w:semiHidden="1" w:unhideWhenUsed="1"/>
     <w:lsdException w:name="HTML Variable" w:semiHidden="1" w:unhideWhenUsed="1"/>
+    <w:lsdException w:name="Normal Table" w:semiHidden="1" w:unhideWhenUsed="1"/>
     <w:lsdException w:name="annotation subject" w:semiHidden="1" w:unhideWhenUsed="1"/>
     <w:lsdException w:name="No List" w:semiHidden="1" w:unhideWhenUsed="1"/>
     <w:lsdException w:name="Outline List 1" w:semiHidden="1" w:unhideWhenUsed="1"/>
@@ -21437,8 +21333,11 @@
     <w:lsdException w:name="Table Contemporary" w:semiHidden="1" w:unhideWhenUsed="1"/>
     <w:lsdException w:name="Table Elegant" w:semiHidden="1" w:unhideWhenUsed="1"/>
     <w:lsdException w:name="Table Professional" w:semiHidden="1" w:unhideWhenUsed="1"/>
+    <w:lsdException w:name="Table Subtle 1" w:semiHidden="1" w:unhideWhenUsed="1"/>
     <w:lsdException w:name="Table Subtle 2" w:semiHidden="1" w:unhideWhenUsed="1"/>
     <w:lsdException w:name="Table Web 1" w:semiHidden="1" w:unhideWhenUsed="1"/>
+    <w:lsdException w:name="Table Web 2" w:semiHidden="1" w:unhideWhenUsed="1"/>
+    <w:lsdException w:name="Table Web 3" w:semiHidden="1" w:unhideWhenUsed="1"/>
     <w:lsdException w:name="Balloon Text" w:semiHidden="1" w:unhideWhenUsed="1"/>
     <w:lsdException w:name="Table Grid" w:uiPriority="39"/>
     <w:lsdException w:name="Table Theme" w:semiHidden="1" w:unhideWhenUsed="1"/>

</xml_diff>